<commit_message>
actualizacion de datos HU consultar transacciones generales
</commit_message>
<xml_diff>
--- a/6- Ingenieria de producto/6.1 - Análisis/03- Historias de Usuario/Historias de Usuarios/HU-MID-TRN-003- Consultar Transacciones generales.docx
+++ b/6- Ingenieria de producto/6.1 - Análisis/03- Historias de Usuario/Historias de Usuarios/HU-MID-TRN-003- Consultar Transacciones generales.docx
@@ -1,6 +1,6 @@
 
 <file path=word/document.xml><?xml version="1.0" encoding="utf-8"?>
-<w:document xmlns:wpc="http://schemas.microsoft.com/office/word/2010/wordprocessingCanvas" xmlns:cx="http://schemas.microsoft.com/office/drawing/2014/chartex" xmlns:mc="http://schemas.openxmlformats.org/markup-compatibility/2006" xmlns:o="urn:schemas-microsoft-com:office:office" xmlns:r="http://schemas.openxmlformats.org/officeDocument/2006/relationships" xmlns:m="http://schemas.openxmlformats.org/officeDocument/2006/math" xmlns:v="urn:schemas-microsoft-com:vml" xmlns:wp14="http://schemas.microsoft.com/office/word/2010/wordprocessingDrawing" xmlns:wp="http://schemas.openxmlformats.org/drawingml/2006/wordprocessingDrawing" xmlns:w10="urn:schemas-microsoft-com:office:word" xmlns:w="http://schemas.openxmlformats.org/wordprocessingml/2006/main" xmlns:w14="http://schemas.microsoft.com/office/word/2010/wordml" xmlns:w15="http://schemas.microsoft.com/office/word/2012/wordml" xmlns:w16se="http://schemas.microsoft.com/office/word/2015/wordml/symex" xmlns:wpg="http://schemas.microsoft.com/office/word/2010/wordprocessingGroup" xmlns:wpi="http://schemas.microsoft.com/office/word/2010/wordprocessingInk" xmlns:wne="http://schemas.microsoft.com/office/word/2006/wordml" xmlns:wps="http://schemas.microsoft.com/office/word/2010/wordprocessingShape" mc:Ignorable="w14 w15 w16se wp14">
+<w:document xmlns:wpc="http://schemas.microsoft.com/office/word/2010/wordprocessingCanvas" xmlns:cx="http://schemas.microsoft.com/office/drawing/2014/chartex" xmlns:cx1="http://schemas.microsoft.com/office/drawing/2015/9/8/chartex" xmlns:cx2="http://schemas.microsoft.com/office/drawing/2015/10/21/chartex" xmlns:cx3="http://schemas.microsoft.com/office/drawing/2016/5/9/chartex" xmlns:cx4="http://schemas.microsoft.com/office/drawing/2016/5/10/chartex" xmlns:cx5="http://schemas.microsoft.com/office/drawing/2016/5/11/chartex" xmlns:cx6="http://schemas.microsoft.com/office/drawing/2016/5/12/chartex" xmlns:cx7="http://schemas.microsoft.com/office/drawing/2016/5/13/chartex" xmlns:cx8="http://schemas.microsoft.com/office/drawing/2016/5/14/chartex" xmlns:mc="http://schemas.openxmlformats.org/markup-compatibility/2006" xmlns:aink="http://schemas.microsoft.com/office/drawing/2016/ink" xmlns:am3d="http://schemas.microsoft.com/office/drawing/2017/model3d" xmlns:o="urn:schemas-microsoft-com:office:office" xmlns:oel="http://schemas.microsoft.com/office/2019/extlst" xmlns:r="http://schemas.openxmlformats.org/officeDocument/2006/relationships" xmlns:m="http://schemas.openxmlformats.org/officeDocument/2006/math" xmlns:v="urn:schemas-microsoft-com:vml" xmlns:wp14="http://schemas.microsoft.com/office/word/2010/wordprocessingDrawing" xmlns:wp="http://schemas.openxmlformats.org/drawingml/2006/wordprocessingDrawing" xmlns:w10="urn:schemas-microsoft-com:office:word" xmlns:w="http://schemas.openxmlformats.org/wordprocessingml/2006/main" xmlns:w14="http://schemas.microsoft.com/office/word/2010/wordml" xmlns:w15="http://schemas.microsoft.com/office/word/2012/wordml" xmlns:w16cex="http://schemas.microsoft.com/office/word/2018/wordml/cex" xmlns:w16cid="http://schemas.microsoft.com/office/word/2016/wordml/cid" xmlns:w16="http://schemas.microsoft.com/office/word/2018/wordml" xmlns:w16du="http://schemas.microsoft.com/office/word/2023/wordml/word16du" xmlns:w16sdtdh="http://schemas.microsoft.com/office/word/2020/wordml/sdtdatahash" xmlns:w16se="http://schemas.microsoft.com/office/word/2015/wordml/symex" xmlns:wpg="http://schemas.microsoft.com/office/word/2010/wordprocessingGroup" xmlns:wpi="http://schemas.microsoft.com/office/word/2010/wordprocessingInk" xmlns:wne="http://schemas.microsoft.com/office/word/2006/wordml" xmlns:wps="http://schemas.microsoft.com/office/word/2010/wordprocessingShape" mc:Ignorable="w14 w15 w16se w16cid w16 w16cex w16sdtdh wp14">
   <w:body>
     <w:p>
       <w:pPr>
@@ -330,18 +330,27 @@
         <w:pStyle w:val="Prrafodelista"/>
         <w:numPr>
           <w:ilvl w:val="0"/>
-          <w:numId w:val="11"/>
+          <w:numId w:val="13"/>
         </w:numPr>
         <w:spacing w:line="360" w:lineRule="auto"/>
         <w:rPr>
-          <w:rFonts w:cs="Arial"/>
-        </w:rPr>
-      </w:pPr>
-      <w:r>
-        <w:rPr>
-          <w:rFonts w:cs="Arial"/>
-        </w:rPr>
-        <w:t>Tipo de transacción</w:t>
+          <w:rFonts w:ascii="Tahoma" w:hAnsi="Tahoma" w:cs="Tahoma"/>
+          <w:bCs/>
+        </w:rPr>
+      </w:pPr>
+      <w:r>
+        <w:rPr>
+          <w:rFonts w:ascii="Tahoma" w:hAnsi="Tahoma" w:cs="Tahoma"/>
+          <w:bCs/>
+        </w:rPr>
+        <w:t xml:space="preserve">Código </w:t>
+      </w:r>
+      <w:r>
+        <w:rPr>
+          <w:rFonts w:ascii="Tahoma" w:hAnsi="Tahoma" w:cs="Tahoma"/>
+          <w:bCs/>
+        </w:rPr>
+        <w:t>Transacción General</w:t>
       </w:r>
     </w:p>
     <w:p>
@@ -349,24 +358,19 @@
         <w:pStyle w:val="Prrafodelista"/>
         <w:numPr>
           <w:ilvl w:val="0"/>
-          <w:numId w:val="11"/>
+          <w:numId w:val="13"/>
         </w:numPr>
         <w:spacing w:line="360" w:lineRule="auto"/>
         <w:rPr>
-          <w:rFonts w:cs="Arial"/>
-        </w:rPr>
-      </w:pPr>
-      <w:r>
-        <w:rPr>
-          <w:rFonts w:cs="Arial"/>
-        </w:rPr>
-        <w:t>Código de transacción</w:t>
-      </w:r>
-      <w:r>
-        <w:rPr>
-          <w:rFonts w:cs="Arial"/>
-        </w:rPr>
-        <w:t xml:space="preserve"> general</w:t>
+          <w:rFonts w:ascii="Tahoma" w:hAnsi="Tahoma" w:cs="Tahoma"/>
+        </w:rPr>
+      </w:pPr>
+      <w:r>
+        <w:rPr>
+          <w:rFonts w:ascii="Tahoma" w:hAnsi="Tahoma" w:cs="Tahoma"/>
+          <w:bCs/>
+        </w:rPr>
+        <w:t>Nombre de Transacción</w:t>
       </w:r>
     </w:p>
     <w:p>
@@ -374,18 +378,26 @@
         <w:pStyle w:val="Prrafodelista"/>
         <w:numPr>
           <w:ilvl w:val="0"/>
-          <w:numId w:val="11"/>
+          <w:numId w:val="13"/>
         </w:numPr>
         <w:spacing w:line="360" w:lineRule="auto"/>
         <w:rPr>
-          <w:rFonts w:cs="Arial"/>
-        </w:rPr>
-      </w:pPr>
-      <w:r>
-        <w:rPr>
-          <w:rFonts w:cs="Arial"/>
-        </w:rPr>
-        <w:t>Nombre de la transacción</w:t>
+          <w:rFonts w:ascii="Tahoma" w:hAnsi="Tahoma" w:cs="Tahoma"/>
+        </w:rPr>
+      </w:pPr>
+      <w:r>
+        <w:rPr>
+          <w:rFonts w:ascii="Tahoma" w:hAnsi="Tahoma" w:cs="Tahoma"/>
+          <w:bCs/>
+        </w:rPr>
+        <w:t xml:space="preserve">Tipo de </w:t>
+      </w:r>
+      <w:r>
+        <w:rPr>
+          <w:rFonts w:ascii="Tahoma" w:hAnsi="Tahoma" w:cs="Tahoma"/>
+          <w:bCs/>
+        </w:rPr>
+        <w:t>Transacción</w:t>
       </w:r>
     </w:p>
     <w:p>
@@ -393,16 +405,17 @@
         <w:pStyle w:val="Prrafodelista"/>
         <w:numPr>
           <w:ilvl w:val="0"/>
-          <w:numId w:val="11"/>
+          <w:numId w:val="13"/>
         </w:numPr>
         <w:spacing w:line="360" w:lineRule="auto"/>
         <w:rPr>
-          <w:rFonts w:cs="Arial"/>
-        </w:rPr>
-      </w:pPr>
-      <w:r>
-        <w:rPr>
-          <w:rFonts w:cs="Arial"/>
+          <w:rFonts w:ascii="Tahoma" w:hAnsi="Tahoma" w:cs="Tahoma"/>
+        </w:rPr>
+      </w:pPr>
+      <w:r>
+        <w:rPr>
+          <w:rFonts w:ascii="Tahoma" w:hAnsi="Tahoma" w:cs="Tahoma"/>
+          <w:bCs/>
         </w:rPr>
         <w:t>Descuento</w:t>
       </w:r>
@@ -412,35 +425,223 @@
         <w:pStyle w:val="Prrafodelista"/>
         <w:numPr>
           <w:ilvl w:val="0"/>
-          <w:numId w:val="11"/>
+          <w:numId w:val="13"/>
         </w:numPr>
         <w:spacing w:line="360" w:lineRule="auto"/>
         <w:rPr>
-          <w:rFonts w:cs="Arial"/>
-        </w:rPr>
-      </w:pPr>
-      <w:r>
-        <w:rPr>
-          <w:rFonts w:cs="Arial"/>
-        </w:rPr>
-        <w:t xml:space="preserve">Acciones:  </w:t>
+          <w:rFonts w:ascii="Tahoma" w:hAnsi="Tahoma" w:cs="Tahoma"/>
+        </w:rPr>
+      </w:pPr>
+      <w:r>
+        <w:rPr>
+          <w:rFonts w:ascii="Tahoma" w:hAnsi="Tahoma" w:cs="Tahoma"/>
+          <w:bCs/>
+        </w:rPr>
+        <w:t>Acciones</w:t>
+      </w:r>
+      <w:r>
+        <w:rPr>
+          <w:rFonts w:ascii="Tahoma" w:hAnsi="Tahoma" w:cs="Tahoma"/>
+        </w:rPr>
+        <w:t xml:space="preserve">: Visualizar  </w:t>
+      </w:r>
+      <w:r>
+        <w:rPr>
+          <w:noProof/>
+          <w:lang w:val="en-US" w:eastAsia="en-US"/>
+        </w:rPr>
+        <w:drawing>
+          <wp:inline distT="0" distB="0" distL="0" distR="0" wp14:anchorId="6D2B3D29" wp14:editId="2ED62F3A">
+            <wp:extent cx="187826" cy="180000"/>
+            <wp:effectExtent l="0" t="0" r="3175" b="0"/>
+            <wp:docPr id="921154540" name="Imagen 921154540"/>
+            <wp:cNvGraphicFramePr>
+              <a:graphicFrameLocks xmlns:a="http://schemas.openxmlformats.org/drawingml/2006/main" noChangeAspect="1"/>
+            </wp:cNvGraphicFramePr>
+            <a:graphic xmlns:a="http://schemas.openxmlformats.org/drawingml/2006/main">
+              <a:graphicData uri="http://schemas.openxmlformats.org/drawingml/2006/picture">
+                <pic:pic xmlns:pic="http://schemas.openxmlformats.org/drawingml/2006/picture">
+                  <pic:nvPicPr>
+                    <pic:cNvPr id="1" name=""/>
+                    <pic:cNvPicPr/>
+                  </pic:nvPicPr>
+                  <pic:blipFill>
+                    <a:blip r:embed="rId7"/>
+                    <a:stretch>
+                      <a:fillRect/>
+                    </a:stretch>
+                  </pic:blipFill>
+                  <pic:spPr>
+                    <a:xfrm>
+                      <a:off x="0" y="0"/>
+                      <a:ext cx="187826" cy="180000"/>
+                    </a:xfrm>
+                    <a:prstGeom prst="rect">
+                      <a:avLst/>
+                    </a:prstGeom>
+                  </pic:spPr>
+                </pic:pic>
+              </a:graphicData>
+            </a:graphic>
+          </wp:inline>
+        </w:drawing>
+      </w:r>
+      <w:r>
+        <w:rPr>
+          <w:rFonts w:ascii="Tahoma" w:hAnsi="Tahoma" w:cs="Tahoma"/>
+        </w:rPr>
+        <w:t xml:space="preserve">  Modificar  </w:t>
+      </w:r>
+      <w:r>
+        <w:rPr>
+          <w:noProof/>
+          <w:lang w:val="en-US" w:eastAsia="en-US"/>
+        </w:rPr>
+        <w:drawing>
+          <wp:inline distT="0" distB="0" distL="0" distR="0" wp14:anchorId="69DE9C1C" wp14:editId="1C17C86C">
+            <wp:extent cx="180000" cy="180000"/>
+            <wp:effectExtent l="0" t="0" r="0" b="0"/>
+            <wp:docPr id="1966530751" name="Imagen 1966530751"/>
+            <wp:cNvGraphicFramePr>
+              <a:graphicFrameLocks xmlns:a="http://schemas.openxmlformats.org/drawingml/2006/main" noChangeAspect="1"/>
+            </wp:cNvGraphicFramePr>
+            <a:graphic xmlns:a="http://schemas.openxmlformats.org/drawingml/2006/main">
+              <a:graphicData uri="http://schemas.openxmlformats.org/drawingml/2006/picture">
+                <pic:pic xmlns:pic="http://schemas.openxmlformats.org/drawingml/2006/picture">
+                  <pic:nvPicPr>
+                    <pic:cNvPr id="1" name=""/>
+                    <pic:cNvPicPr/>
+                  </pic:nvPicPr>
+                  <pic:blipFill>
+                    <a:blip r:embed="rId8"/>
+                    <a:stretch>
+                      <a:fillRect/>
+                    </a:stretch>
+                  </pic:blipFill>
+                  <pic:spPr>
+                    <a:xfrm>
+                      <a:off x="0" y="0"/>
+                      <a:ext cx="180000" cy="180000"/>
+                    </a:xfrm>
+                    <a:prstGeom prst="rect">
+                      <a:avLst/>
+                    </a:prstGeom>
+                  </pic:spPr>
+                </pic:pic>
+              </a:graphicData>
+            </a:graphic>
+          </wp:inline>
+        </w:drawing>
+      </w:r>
+      <w:r>
+        <w:rPr>
+          <w:rFonts w:ascii="Tahoma" w:hAnsi="Tahoma" w:cs="Tahoma"/>
+        </w:rPr>
+        <w:t xml:space="preserve">  Cambio de Estado</w:t>
+      </w:r>
+      <w:r>
+        <w:rPr>
+          <w:rFonts w:ascii="Tahoma" w:hAnsi="Tahoma" w:cs="Tahoma"/>
+        </w:rPr>
+        <w:t xml:space="preserve"> </w:t>
+      </w:r>
+      <w:r>
+        <w:rPr>
+          <w:rFonts w:ascii="Tahoma" w:hAnsi="Tahoma" w:cs="Tahoma"/>
+          <w:noProof/>
+          <w:lang w:val="en-US" w:eastAsia="en-US"/>
+        </w:rPr>
+        <w:drawing>
+          <wp:inline distT="0" distB="0" distL="0" distR="0" wp14:anchorId="5770A070" wp14:editId="16C7D44A">
+            <wp:extent cx="152400" cy="121920"/>
+            <wp:effectExtent l="0" t="0" r="0" b="0"/>
+            <wp:docPr id="225619596" name="Imagen 225619596"/>
+            <wp:cNvGraphicFramePr>
+              <a:graphicFrameLocks xmlns:a="http://schemas.openxmlformats.org/drawingml/2006/main" noChangeAspect="1"/>
+            </wp:cNvGraphicFramePr>
+            <a:graphic xmlns:a="http://schemas.openxmlformats.org/drawingml/2006/main">
+              <a:graphicData uri="http://schemas.openxmlformats.org/drawingml/2006/picture">
+                <pic:pic xmlns:pic="http://schemas.openxmlformats.org/drawingml/2006/picture">
+                  <pic:nvPicPr>
+                    <pic:cNvPr id="1" name=""/>
+                    <pic:cNvPicPr/>
+                  </pic:nvPicPr>
+                  <pic:blipFill>
+                    <a:blip r:embed="rId9"/>
+                    <a:stretch>
+                      <a:fillRect/>
+                    </a:stretch>
+                  </pic:blipFill>
+                  <pic:spPr>
+                    <a:xfrm>
+                      <a:off x="0" y="0"/>
+                      <a:ext cx="152790" cy="122232"/>
+                    </a:xfrm>
+                    <a:prstGeom prst="rect">
+                      <a:avLst/>
+                    </a:prstGeom>
+                  </pic:spPr>
+                </pic:pic>
+              </a:graphicData>
+            </a:graphic>
+          </wp:inline>
+        </w:drawing>
       </w:r>
     </w:p>
     <w:p>
       <w:pPr>
+        <w:pStyle w:val="Prrafodelista"/>
+        <w:numPr>
+          <w:ilvl w:val="0"/>
+          <w:numId w:val="13"/>
+        </w:numPr>
         <w:spacing w:line="360" w:lineRule="auto"/>
-        <w:ind w:left="708" w:firstLine="708"/>
-      </w:pPr>
+        <w:rPr>
+          <w:rFonts w:ascii="Tahoma" w:hAnsi="Tahoma" w:cs="Tahoma"/>
+        </w:rPr>
+      </w:pPr>
+      <w:r>
+        <w:rPr>
+          <w:rFonts w:ascii="Tahoma" w:hAnsi="Tahoma" w:cs="Tahoma"/>
+        </w:rPr>
+        <w:t>Paginador</w:t>
+      </w:r>
+    </w:p>
+    <w:p>
+      <w:pPr>
+        <w:pStyle w:val="Prrafodelista"/>
+        <w:spacing w:line="360" w:lineRule="auto"/>
+        <w:ind w:firstLine="0"/>
+        <w:rPr>
+          <w:rFonts w:ascii="Tahoma" w:hAnsi="Tahoma" w:cs="Tahoma"/>
+        </w:rPr>
+      </w:pPr>
+    </w:p>
+    <w:p>
+      <w:pPr>
+        <w:pStyle w:val="Prrafodelista"/>
+        <w:spacing w:line="360" w:lineRule="auto"/>
+        <w:ind w:firstLine="0"/>
+        <w:rPr>
+          <w:rFonts w:ascii="Tahoma" w:hAnsi="Tahoma" w:cs="Tahoma"/>
+        </w:rPr>
+      </w:pPr>
+      <w:r>
+        <w:rPr>
+          <w:rFonts w:ascii="Tahoma" w:hAnsi="Tahoma" w:cs="Tahoma"/>
+        </w:rPr>
+        <w:t xml:space="preserve">El usuario con perfil autorizado selecciona la acción de visualizar </w:t>
+      </w:r>
       <w:r>
         <w:rPr>
           <w:noProof/>
           <w:lang w:val="en-US" w:eastAsia="en-US"/>
         </w:rPr>
         <w:drawing>
-          <wp:inline distT="0" distB="0" distL="0" distR="0" wp14:anchorId="26BC2DA2" wp14:editId="1C2F6829">
+          <wp:inline distT="0" distB="0" distL="0" distR="0" wp14:anchorId="307AF1C5" wp14:editId="7799D2DA">
             <wp:extent cx="213360" cy="259080"/>
             <wp:effectExtent l="0" t="0" r="0" b="7620"/>
-            <wp:docPr id="6" name="Imagen 6"/>
+            <wp:docPr id="429616697" name="Imagen 429616697"/>
             <wp:cNvGraphicFramePr>
               <a:graphicFrameLocks xmlns:a="http://schemas.openxmlformats.org/drawingml/2006/main" noChangeAspect="1"/>
             </wp:cNvGraphicFramePr>
@@ -454,7 +655,7 @@
                     </pic:cNvPicPr>
                   </pic:nvPicPr>
                   <pic:blipFill>
-                    <a:blip r:embed="rId7">
+                    <a:blip r:embed="rId10">
                       <a:extLst>
                         <a:ext uri="{28A0092B-C50C-407E-A947-70E740481C1C}">
                           <a14:useLocalDpi xmlns:a14="http://schemas.microsoft.com/office/drawing/2010/main" val="0"/>
@@ -485,209 +686,398 @@
           </wp:inline>
         </w:drawing>
       </w:r>
-      <w:r>
-        <w:rPr>
-          <w:b/>
-        </w:rPr>
-        <w:t xml:space="preserve"> Visualizar</w:t>
-      </w:r>
-      <w:r>
-        <w:t xml:space="preserve"> (los datos a consultar son los mismos que</w:t>
-      </w:r>
-      <w:r>
-        <w:t xml:space="preserve"> se detallan en la HU-</w:t>
-      </w:r>
-      <w:r>
-        <w:tab/>
-      </w:r>
-      <w:r>
-        <w:tab/>
-      </w:r>
-      <w:r>
-        <w:tab/>
-        <w:t>MID-TRA</w:t>
-      </w:r>
-      <w:r>
-        <w:t>-001- Registrar Transacciones Generales).</w:t>
-      </w:r>
     </w:p>
     <w:p>
       <w:pPr>
         <w:spacing w:line="360" w:lineRule="auto"/>
         <w:ind w:firstLine="0"/>
         <w:rPr>
+          <w:rFonts w:cs="Arial"/>
           <w:b/>
-        </w:rPr>
-      </w:pPr>
-      <w:r>
-        <w:tab/>
-      </w:r>
-      <w:r>
-        <w:tab/>
-      </w:r>
-      <w:r>
-        <w:rPr>
-          <w:noProof/>
-          <w:lang w:val="en-US" w:eastAsia="en-US"/>
-        </w:rPr>
-        <w:drawing>
-          <wp:inline distT="0" distB="0" distL="0" distR="0" wp14:anchorId="61BBAB3C" wp14:editId="77A4FB6E">
-            <wp:extent cx="199390" cy="205105"/>
-            <wp:effectExtent l="0" t="0" r="0" b="4445"/>
-            <wp:docPr id="7" name="Imagen 7"/>
-            <wp:cNvGraphicFramePr>
-              <a:graphicFrameLocks xmlns:a="http://schemas.openxmlformats.org/drawingml/2006/main" noChangeAspect="1"/>
-            </wp:cNvGraphicFramePr>
-            <a:graphic xmlns:a="http://schemas.openxmlformats.org/drawingml/2006/main">
-              <a:graphicData uri="http://schemas.openxmlformats.org/drawingml/2006/picture">
-                <pic:pic xmlns:pic="http://schemas.openxmlformats.org/drawingml/2006/picture">
-                  <pic:nvPicPr>
-                    <pic:cNvPr id="0" name="Picture 2"/>
-                    <pic:cNvPicPr>
-                      <a:picLocks noChangeAspect="1" noChangeArrowheads="1"/>
-                    </pic:cNvPicPr>
-                  </pic:nvPicPr>
-                  <pic:blipFill>
-                    <a:blip r:embed="rId8">
-                      <a:extLst>
-                        <a:ext uri="{28A0092B-C50C-407E-A947-70E740481C1C}">
-                          <a14:useLocalDpi xmlns:a14="http://schemas.microsoft.com/office/drawing/2010/main" val="0"/>
-                        </a:ext>
-                      </a:extLst>
-                    </a:blip>
-                    <a:srcRect/>
-                    <a:stretch>
-                      <a:fillRect/>
-                    </a:stretch>
-                  </pic:blipFill>
-                  <pic:spPr bwMode="auto">
-                    <a:xfrm>
-                      <a:off x="0" y="0"/>
-                      <a:ext cx="199390" cy="205105"/>
-                    </a:xfrm>
-                    <a:prstGeom prst="rect">
-                      <a:avLst/>
-                    </a:prstGeom>
-                    <a:noFill/>
-                    <a:ln>
-                      <a:noFill/>
-                    </a:ln>
-                  </pic:spPr>
-                </pic:pic>
-              </a:graphicData>
-            </a:graphic>
-          </wp:inline>
-        </w:drawing>
-      </w:r>
-      <w:r>
-        <w:t xml:space="preserve"> </w:t>
-      </w:r>
-      <w:r>
-        <w:rPr>
+          <w:bCs/>
+        </w:rPr>
+      </w:pPr>
+      <w:r>
+        <w:rPr>
+          <w:rFonts w:cs="Arial"/>
           <w:b/>
-        </w:rPr>
-        <w:t>Editar</w:t>
+          <w:bCs/>
+        </w:rPr>
+        <w:t xml:space="preserve">El sistema muestra los </w:t>
+      </w:r>
+      <w:r>
+        <w:rPr>
+          <w:rFonts w:cs="Arial"/>
+          <w:b/>
+          <w:bCs/>
+        </w:rPr>
+        <w:t xml:space="preserve">datos de la </w:t>
+      </w:r>
+      <w:r>
+        <w:rPr>
+          <w:rFonts w:cs="Arial"/>
+          <w:b/>
+          <w:bCs/>
+        </w:rPr>
+        <w:t>Transacción</w:t>
+      </w:r>
+      <w:r>
+        <w:rPr>
+          <w:rFonts w:cs="Arial"/>
+          <w:b/>
+          <w:bCs/>
+        </w:rPr>
+        <w:t xml:space="preserve"> general</w:t>
+      </w:r>
+      <w:r>
+        <w:rPr>
+          <w:rFonts w:cs="Arial"/>
+          <w:b/>
+          <w:bCs/>
+        </w:rPr>
+        <w:t xml:space="preserve"> de Descuento:</w:t>
       </w:r>
     </w:p>
     <w:p>
       <w:pPr>
+        <w:pStyle w:val="Prrafodelista"/>
+        <w:numPr>
+          <w:ilvl w:val="0"/>
+          <w:numId w:val="8"/>
+        </w:numPr>
+        <w:spacing w:line="360" w:lineRule="auto"/>
+        <w:rPr>
+          <w:rFonts w:cs="Arial"/>
+        </w:rPr>
+      </w:pPr>
+      <w:r>
+        <w:rPr>
+          <w:rFonts w:cs="Arial"/>
+        </w:rPr>
+        <w:t>Tipo Transacción*</w:t>
+      </w:r>
+    </w:p>
+    <w:p>
+      <w:pPr>
+        <w:pStyle w:val="Prrafodelista"/>
+        <w:numPr>
+          <w:ilvl w:val="0"/>
+          <w:numId w:val="8"/>
+        </w:numPr>
+        <w:spacing w:line="360" w:lineRule="auto"/>
+        <w:rPr>
+          <w:rFonts w:cs="Arial"/>
+        </w:rPr>
+      </w:pPr>
+      <w:r>
+        <w:rPr>
+          <w:rFonts w:cs="Arial"/>
+        </w:rPr>
+        <w:t xml:space="preserve">Nombre </w:t>
+      </w:r>
+      <w:r>
+        <w:rPr>
+          <w:rFonts w:cs="Arial"/>
+        </w:rPr>
+        <w:t>Transacción</w:t>
+      </w:r>
+      <w:r>
+        <w:rPr>
+          <w:rFonts w:cs="Arial"/>
+        </w:rPr>
+        <w:t>*</w:t>
+      </w:r>
+    </w:p>
+    <w:p>
+      <w:pPr>
+        <w:pStyle w:val="Prrafodelista"/>
+        <w:numPr>
+          <w:ilvl w:val="0"/>
+          <w:numId w:val="8"/>
+        </w:numPr>
+        <w:spacing w:line="360" w:lineRule="auto"/>
+        <w:rPr>
+          <w:rFonts w:cs="Arial"/>
+        </w:rPr>
+      </w:pPr>
+      <w:r>
+        <w:rPr>
+          <w:rFonts w:cs="Arial"/>
+        </w:rPr>
+        <w:t xml:space="preserve"> Descripción*</w:t>
+      </w:r>
+    </w:p>
+    <w:p>
+      <w:pPr>
+        <w:pStyle w:val="Prrafodelista"/>
+        <w:numPr>
+          <w:ilvl w:val="0"/>
+          <w:numId w:val="8"/>
+        </w:numPr>
+        <w:spacing w:line="360" w:lineRule="auto"/>
+        <w:rPr>
+          <w:rFonts w:cs="Arial"/>
+        </w:rPr>
+      </w:pPr>
+      <w:r>
+        <w:rPr>
+          <w:rFonts w:cs="Arial"/>
+        </w:rPr>
+        <w:t xml:space="preserve"> Fecha vigencia desde*</w:t>
+      </w:r>
+    </w:p>
+    <w:p>
+      <w:pPr>
+        <w:spacing w:line="360" w:lineRule="auto"/>
+        <w:ind w:left="708" w:firstLine="0"/>
+        <w:rPr>
+          <w:rFonts w:cs="Arial"/>
+        </w:rPr>
+      </w:pPr>
+      <w:r>
+        <w:rPr>
+          <w:rFonts w:cs="Arial"/>
+        </w:rPr>
+        <w:t>La c</w:t>
+      </w:r>
+      <w:r>
+        <w:rPr>
+          <w:rFonts w:cs="Arial"/>
+        </w:rPr>
+        <w:t>onfigura</w:t>
+      </w:r>
+      <w:r>
+        <w:rPr>
+          <w:rFonts w:cs="Arial"/>
+        </w:rPr>
+        <w:t>ción</w:t>
+      </w:r>
+      <w:r>
+        <w:rPr>
+          <w:rFonts w:cs="Arial"/>
+        </w:rPr>
+        <w:t xml:space="preserve"> de la </w:t>
+      </w:r>
+      <w:r>
+        <w:rPr>
+          <w:rFonts w:cs="Arial"/>
+        </w:rPr>
+        <w:t>Transacción</w:t>
+      </w:r>
+      <w:r>
+        <w:rPr>
+          <w:rFonts w:cs="Arial"/>
+        </w:rPr>
+        <w:t xml:space="preserve">, </w:t>
+      </w:r>
+      <w:r>
+        <w:rPr>
+          <w:rFonts w:cs="Arial"/>
+        </w:rPr>
+        <w:t>con los siguientes datos:</w:t>
+      </w:r>
+    </w:p>
+    <w:p>
+      <w:pPr>
+        <w:pStyle w:val="Prrafodelista"/>
+        <w:numPr>
+          <w:ilvl w:val="0"/>
+          <w:numId w:val="8"/>
+        </w:numPr>
+        <w:spacing w:line="360" w:lineRule="auto"/>
+        <w:rPr>
+          <w:rFonts w:cs="Arial"/>
+          <w:color w:val="000000" w:themeColor="text1"/>
+        </w:rPr>
+      </w:pPr>
+      <w:r>
+        <w:rPr>
+          <w:rFonts w:cs="Arial"/>
+          <w:color w:val="000000" w:themeColor="text1"/>
+        </w:rPr>
+        <w:t xml:space="preserve">Ley </w:t>
+      </w:r>
+      <w:r>
+        <w:rPr>
+          <w:rFonts w:cs="Arial"/>
+          <w:color w:val="000000" w:themeColor="text1"/>
+        </w:rPr>
+        <w:t>-</w:t>
+      </w:r>
+      <w:r>
+        <w:rPr>
+          <w:rFonts w:cs="Arial"/>
+          <w:color w:val="000000" w:themeColor="text1"/>
+        </w:rPr>
+        <w:t>Voluntario – C</w:t>
+      </w:r>
+      <w:r>
+        <w:rPr>
+          <w:rFonts w:cs="Arial"/>
+          <w:color w:val="000000" w:themeColor="text1"/>
+        </w:rPr>
+        <w:t>J</w:t>
+      </w:r>
+      <w:r>
+        <w:rPr>
+          <w:rFonts w:cs="Arial"/>
+          <w:color w:val="000000" w:themeColor="text1"/>
+        </w:rPr>
+        <w:t>P</w:t>
+      </w:r>
+      <w:r>
+        <w:rPr>
+          <w:rFonts w:cs="Arial"/>
+          <w:color w:val="000000" w:themeColor="text1"/>
+        </w:rPr>
+        <w:t>RC</w:t>
+      </w:r>
+      <w:r>
+        <w:rPr>
+          <w:rFonts w:cs="Arial"/>
+          <w:color w:val="000000" w:themeColor="text1"/>
+        </w:rPr>
+        <w:t xml:space="preserve"> </w:t>
+      </w:r>
+      <w:r>
+        <w:rPr>
+          <w:rFonts w:cs="Arial"/>
+          <w:color w:val="000000" w:themeColor="text1"/>
+        </w:rPr>
+        <w:t>o</w:t>
+      </w:r>
+      <w:r>
+        <w:rPr>
+          <w:rFonts w:cs="Arial"/>
+          <w:color w:val="000000" w:themeColor="text1"/>
+        </w:rPr>
+        <w:t xml:space="preserve"> </w:t>
+      </w:r>
+      <w:r>
+        <w:rPr>
+          <w:rFonts w:cs="Arial"/>
+          <w:color w:val="000000" w:themeColor="text1"/>
+        </w:rPr>
+        <w:t>Judicial*</w:t>
+      </w:r>
+    </w:p>
+    <w:p>
+      <w:pPr>
+        <w:pStyle w:val="Prrafodelista"/>
+        <w:numPr>
+          <w:ilvl w:val="0"/>
+          <w:numId w:val="8"/>
+        </w:numPr>
+        <w:spacing w:line="360" w:lineRule="auto"/>
+        <w:rPr>
+          <w:rFonts w:cs="Arial"/>
+        </w:rPr>
+      </w:pPr>
+      <w:r>
+        <w:rPr>
+          <w:rFonts w:cs="Arial"/>
+        </w:rPr>
+        <w:t>Prioridad* (es el orden de consideración que tiene la transacción de descuento con respecto a otras transacciones, mientras menor el orden es más prioritario)</w:t>
+      </w:r>
+    </w:p>
+    <w:p>
+      <w:pPr>
+        <w:pStyle w:val="Prrafodelista"/>
+        <w:numPr>
+          <w:ilvl w:val="0"/>
+          <w:numId w:val="8"/>
+        </w:numPr>
+        <w:spacing w:line="360" w:lineRule="auto"/>
+        <w:rPr>
+          <w:rFonts w:cs="Arial"/>
+        </w:rPr>
+      </w:pPr>
+      <w:r>
+        <w:rPr>
+          <w:rFonts w:cs="Arial"/>
+        </w:rPr>
+        <w:t>Porcentaje Tope* (es el porcentaje máximo para descontar sobre el sueldo)</w:t>
+      </w:r>
+    </w:p>
+    <w:p>
+      <w:pPr>
+        <w:pStyle w:val="Prrafodelista"/>
+        <w:numPr>
+          <w:ilvl w:val="0"/>
+          <w:numId w:val="8"/>
+        </w:numPr>
+        <w:spacing w:line="360" w:lineRule="auto"/>
+        <w:rPr>
+          <w:rFonts w:cs="Arial"/>
+        </w:rPr>
+      </w:pPr>
+      <w:r>
+        <w:rPr>
+          <w:rFonts w:cs="Arial"/>
+        </w:rPr>
+        <w:t>Base Descuento*</w:t>
+      </w:r>
+    </w:p>
+    <w:p>
+      <w:pPr>
+        <w:pStyle w:val="Prrafodelista"/>
+        <w:numPr>
+          <w:ilvl w:val="0"/>
+          <w:numId w:val="8"/>
+        </w:numPr>
+        <w:spacing w:line="360" w:lineRule="auto"/>
+        <w:rPr>
+          <w:rFonts w:cs="Arial"/>
+        </w:rPr>
+      </w:pPr>
+      <w:r>
+        <w:rPr>
+          <w:rFonts w:cs="Arial"/>
+        </w:rPr>
+        <w:t>Impacto Descuento*</w:t>
+      </w:r>
+    </w:p>
+    <w:p>
+      <w:pPr>
+        <w:pStyle w:val="Prrafodelista"/>
+        <w:numPr>
+          <w:ilvl w:val="0"/>
+          <w:numId w:val="8"/>
+        </w:numPr>
+        <w:spacing w:line="360" w:lineRule="auto"/>
+        <w:rPr>
+          <w:rFonts w:cs="Arial"/>
+          <w:color w:val="000000" w:themeColor="text1"/>
+        </w:rPr>
+      </w:pPr>
+      <w:r>
+        <w:rPr>
+          <w:rFonts w:cs="Arial"/>
+          <w:color w:val="000000" w:themeColor="text1"/>
+        </w:rPr>
+        <w:t xml:space="preserve">Parte Aplicación Descuento* </w:t>
+      </w:r>
+    </w:p>
+    <w:p>
+      <w:pPr>
+        <w:pStyle w:val="Prrafodelista"/>
+        <w:spacing w:line="360" w:lineRule="auto"/>
+        <w:ind w:left="1428" w:firstLine="0"/>
+        <w:rPr>
+          <w:rFonts w:cs="Arial"/>
+          <w:color w:val="000000" w:themeColor="text1"/>
+        </w:rPr>
+      </w:pPr>
+    </w:p>
+    <w:p>
+      <w:pPr>
         <w:spacing w:line="360" w:lineRule="auto"/>
         <w:ind w:firstLine="0"/>
       </w:pPr>
       <w:r>
-        <w:tab/>
-      </w:r>
-      <w:r>
-        <w:tab/>
-      </w:r>
-      <w:r>
-        <w:rPr>
-          <w:noProof/>
-          <w:lang w:val="en-US" w:eastAsia="en-US"/>
-        </w:rPr>
-        <w:drawing>
-          <wp:inline distT="0" distB="0" distL="0" distR="0" wp14:anchorId="0F4E949D" wp14:editId="54A80301">
-            <wp:extent cx="170180" cy="170180"/>
-            <wp:effectExtent l="0" t="0" r="1270" b="1270"/>
-            <wp:docPr id="8" name="Imagen 8"/>
-            <wp:cNvGraphicFramePr>
-              <a:graphicFrameLocks xmlns:a="http://schemas.openxmlformats.org/drawingml/2006/main" noChangeAspect="1"/>
-            </wp:cNvGraphicFramePr>
-            <a:graphic xmlns:a="http://schemas.openxmlformats.org/drawingml/2006/main">
-              <a:graphicData uri="http://schemas.openxmlformats.org/drawingml/2006/picture">
-                <pic:pic xmlns:pic="http://schemas.openxmlformats.org/drawingml/2006/picture">
-                  <pic:nvPicPr>
-                    <pic:cNvPr id="0" name="Picture 3"/>
-                    <pic:cNvPicPr>
-                      <a:picLocks noChangeAspect="1" noChangeArrowheads="1"/>
-                    </pic:cNvPicPr>
-                  </pic:nvPicPr>
-                  <pic:blipFill>
-                    <a:blip r:embed="rId9">
-                      <a:extLst>
-                        <a:ext uri="{28A0092B-C50C-407E-A947-70E740481C1C}">
-                          <a14:useLocalDpi xmlns:a14="http://schemas.microsoft.com/office/drawing/2010/main" val="0"/>
-                        </a:ext>
-                      </a:extLst>
-                    </a:blip>
-                    <a:srcRect/>
-                    <a:stretch>
-                      <a:fillRect/>
-                    </a:stretch>
-                  </pic:blipFill>
-                  <pic:spPr bwMode="auto">
-                    <a:xfrm>
-                      <a:off x="0" y="0"/>
-                      <a:ext cx="170180" cy="170180"/>
-                    </a:xfrm>
-                    <a:prstGeom prst="rect">
-                      <a:avLst/>
-                    </a:prstGeom>
-                    <a:noFill/>
-                    <a:ln>
-                      <a:noFill/>
-                    </a:ln>
-                  </pic:spPr>
-                </pic:pic>
-              </a:graphicData>
-            </a:graphic>
-          </wp:inline>
-        </w:drawing>
-      </w:r>
-      <w:r>
-        <w:t xml:space="preserve"> Cambiar Estado (HU en confección).</w:t>
+        <w:t>El sistema muestra el botón “volver”.</w:t>
       </w:r>
     </w:p>
-    <w:p>
-      <w:pPr>
-        <w:pStyle w:val="Prrafodelista"/>
-        <w:spacing w:line="360" w:lineRule="auto"/>
-        <w:ind w:left="2124" w:firstLine="0"/>
-        <w:rPr>
-          <w:rFonts w:cs="Arial"/>
-        </w:rPr>
-      </w:pPr>
-    </w:p>
-    <w:p>
-      <w:pPr>
-        <w:pStyle w:val="Prrafodelista"/>
-        <w:spacing w:line="360" w:lineRule="auto"/>
-        <w:ind w:firstLine="0"/>
-        <w:rPr>
-          <w:rFonts w:cs="Arial"/>
-        </w:rPr>
-      </w:pPr>
-    </w:p>
-    <w:p>
-      <w:pPr>
-        <w:spacing w:line="360" w:lineRule="auto"/>
-        <w:ind w:firstLine="0"/>
-        <w:rPr>
-          <w:rFonts w:cs="Arial"/>
-        </w:rPr>
-      </w:pPr>
-    </w:p>
-    <w:p/>
     <w:tbl>
       <w:tblPr>
         <w:tblW w:w="9065" w:type="dxa"/>
@@ -739,6 +1129,7 @@
               <w:rPr>
                 <w:rFonts w:ascii="Trebuchet MS" w:hAnsi="Trebuchet MS" w:cs="Arial"/>
               </w:rPr>
+              <w:lastRenderedPageBreak/>
               <w:t>Criterios de aceptación</w:t>
             </w:r>
           </w:p>
@@ -885,31 +1276,7 @@
                 <w:color w:val="202124"/>
                 <w:shd w:val="clear" w:color="auto" w:fill="FFFFFF"/>
               </w:rPr>
-              <w:t>Los campos que se pueden consultar</w:t>
-            </w:r>
-            <w:r>
-              <w:rPr>
-                <w:rFonts w:ascii="Arial" w:hAnsi="Arial" w:cs="Arial"/>
-                <w:color w:val="202124"/>
-                <w:shd w:val="clear" w:color="auto" w:fill="FFFFFF"/>
-              </w:rPr>
-              <w:t xml:space="preserve"> son: tipo de transacción, código de transacción, nombre de la transacción, </w:t>
-            </w:r>
-            <w:r>
-              <w:rPr>
-                <w:rFonts w:ascii="Arial" w:hAnsi="Arial" w:cs="Arial"/>
-                <w:color w:val="202124"/>
-                <w:shd w:val="clear" w:color="auto" w:fill="FFFFFF"/>
-              </w:rPr>
-              <w:t>descuento</w:t>
-            </w:r>
-            <w:r>
-              <w:rPr>
-                <w:rFonts w:ascii="Arial" w:hAnsi="Arial" w:cs="Arial"/>
-                <w:color w:val="202124"/>
-                <w:shd w:val="clear" w:color="auto" w:fill="FFFFFF"/>
-              </w:rPr>
-              <w:t>,</w:t>
+              <w:t>El botón volver, vuelve a la bandeja de Consultar transacciones generales.</w:t>
             </w:r>
           </w:p>
         </w:tc>
@@ -979,66 +1346,6 @@
         </w:tc>
       </w:tr>
     </w:tbl>
-    <w:p>
-      <w:pPr>
-        <w:pStyle w:val="Ttulo2"/>
-        <w:spacing w:after="240"/>
-        <w:rPr>
-          <w:rFonts w:cstheme="majorHAnsi"/>
-          <w:b/>
-          <w:bCs/>
-          <w:color w:val="auto"/>
-          <w:sz w:val="32"/>
-          <w:szCs w:val="32"/>
-          <w:u w:val="single"/>
-        </w:rPr>
-      </w:pPr>
-      <w:bookmarkStart w:id="0" w:name="_Toc321571133"/>
-    </w:p>
-    <w:bookmarkEnd w:id="0"/>
-    <w:p>
-      <w:pPr>
-        <w:spacing w:line="360" w:lineRule="auto"/>
-        <w:ind w:firstLine="0"/>
-        <w:rPr>
-          <w:noProof/>
-          <w:lang w:val="es-AR" w:eastAsia="es-AR"/>
-          <w14:ligatures w14:val="standardContextual"/>
-        </w:rPr>
-      </w:pPr>
-    </w:p>
-    <w:p>
-      <w:pPr>
-        <w:spacing w:line="360" w:lineRule="auto"/>
-        <w:ind w:firstLine="0"/>
-        <w:rPr>
-          <w:noProof/>
-          <w:lang w:val="es-AR" w:eastAsia="es-AR"/>
-          <w14:ligatures w14:val="standardContextual"/>
-        </w:rPr>
-      </w:pPr>
-    </w:p>
-    <w:p>
-      <w:pPr>
-        <w:spacing w:line="360" w:lineRule="auto"/>
-        <w:ind w:firstLine="0"/>
-        <w:rPr>
-          <w:noProof/>
-          <w:lang w:val="es-AR" w:eastAsia="es-AR"/>
-          <w14:ligatures w14:val="standardContextual"/>
-        </w:rPr>
-      </w:pPr>
-    </w:p>
-    <w:p>
-      <w:pPr>
-        <w:spacing w:line="360" w:lineRule="auto"/>
-        <w:ind w:firstLine="0"/>
-        <w:rPr>
-          <w:noProof/>
-          <w:lang w:val="es-AR" w:eastAsia="es-AR"/>
-        </w:rPr>
-      </w:pPr>
-    </w:p>
     <w:p>
       <w:pPr>
         <w:spacing w:line="360" w:lineRule="auto"/>
@@ -1168,7 +1475,7 @@
                     <pic:cNvPicPr/>
                   </pic:nvPicPr>
                   <pic:blipFill>
-                    <a:blip r:embed="rId10"/>
+                    <a:blip r:embed="rId11"/>
                     <a:stretch>
                       <a:fillRect/>
                     </a:stretch>
@@ -1244,36 +1551,6 @@
         <w:spacing w:line="360" w:lineRule="auto"/>
         <w:ind w:firstLine="0"/>
         <w:rPr>
-          <w:noProof/>
-          <w:lang w:val="es-AR" w:eastAsia="es-AR"/>
-        </w:rPr>
-      </w:pPr>
-    </w:p>
-    <w:p>
-      <w:pPr>
-        <w:spacing w:line="360" w:lineRule="auto"/>
-        <w:ind w:firstLine="0"/>
-        <w:rPr>
-          <w:noProof/>
-          <w:lang w:val="es-AR" w:eastAsia="es-AR"/>
-        </w:rPr>
-      </w:pPr>
-    </w:p>
-    <w:p>
-      <w:pPr>
-        <w:spacing w:line="360" w:lineRule="auto"/>
-        <w:ind w:firstLine="0"/>
-        <w:rPr>
-          <w:noProof/>
-          <w:lang w:val="es-AR" w:eastAsia="es-AR"/>
-        </w:rPr>
-      </w:pPr>
-    </w:p>
-    <w:p>
-      <w:pPr>
-        <w:spacing w:line="360" w:lineRule="auto"/>
-        <w:ind w:firstLine="0"/>
-        <w:rPr>
           <w:b/>
           <w:noProof/>
           <w:sz w:val="28"/>
@@ -1291,7 +1568,6 @@
           <w:u w:val="single"/>
           <w:lang w:val="es-AR" w:eastAsia="es-AR"/>
         </w:rPr>
-        <w:lastRenderedPageBreak/>
         <w:t xml:space="preserve">Consulta </w:t>
       </w:r>
       <w:r>
@@ -1376,7 +1652,7 @@
                     <pic:cNvPicPr/>
                   </pic:nvPicPr>
                   <pic:blipFill>
-                    <a:blip r:embed="rId11">
+                    <a:blip r:embed="rId12">
                       <a:extLst>
                         <a:ext uri="{28A0092B-C50C-407E-A947-70E740481C1C}">
                           <a14:useLocalDpi xmlns:a14="http://schemas.microsoft.com/office/drawing/2010/main" val="0"/>
@@ -1429,7 +1705,7 @@
                     <pic:cNvPicPr/>
                   </pic:nvPicPr>
                   <pic:blipFill>
-                    <a:blip r:embed="rId12"/>
+                    <a:blip r:embed="rId13"/>
                     <a:stretch>
                       <a:fillRect/>
                     </a:stretch>
@@ -1552,56 +1828,6 @@
     </w:p>
     <w:p>
       <w:pPr>
-        <w:spacing w:line="360" w:lineRule="auto"/>
-        <w:ind w:firstLine="0"/>
-        <w:rPr>
-          <w:noProof/>
-          <w:lang w:val="es-AR" w:eastAsia="es-AR"/>
-        </w:rPr>
-      </w:pPr>
-    </w:p>
-    <w:p>
-      <w:pPr>
-        <w:spacing w:line="360" w:lineRule="auto"/>
-        <w:ind w:firstLine="0"/>
-        <w:rPr>
-          <w:noProof/>
-          <w:lang w:val="es-AR" w:eastAsia="es-AR"/>
-        </w:rPr>
-      </w:pPr>
-    </w:p>
-    <w:p>
-      <w:pPr>
-        <w:spacing w:line="360" w:lineRule="auto"/>
-        <w:ind w:firstLine="0"/>
-        <w:rPr>
-          <w:noProof/>
-          <w:lang w:val="es-AR" w:eastAsia="es-AR"/>
-        </w:rPr>
-      </w:pPr>
-    </w:p>
-    <w:p>
-      <w:pPr>
-        <w:spacing w:line="360" w:lineRule="auto"/>
-        <w:ind w:firstLine="0"/>
-        <w:rPr>
-          <w:noProof/>
-          <w:lang w:val="es-AR" w:eastAsia="es-AR"/>
-        </w:rPr>
-      </w:pPr>
-    </w:p>
-    <w:p>
-      <w:pPr>
-        <w:spacing w:line="360" w:lineRule="auto"/>
-        <w:ind w:firstLine="0"/>
-        <w:rPr>
-          <w:noProof/>
-          <w:lang w:val="es-AR" w:eastAsia="es-AR"/>
-        </w:rPr>
-      </w:pPr>
-    </w:p>
-    <w:p>
-      <w:pPr>
         <w:pStyle w:val="Ttulo3"/>
         <w:rPr>
           <w:rFonts w:ascii="Trebuchet MS" w:hAnsi="Trebuchet MS"/>
@@ -1617,6 +1843,7 @@
           <w:bCs/>
           <w:color w:val="auto"/>
         </w:rPr>
+        <w:lastRenderedPageBreak/>
         <w:t>Elementos del prototipo</w:t>
       </w:r>
     </w:p>
@@ -1648,7 +1875,7 @@
         </w:trPr>
         <w:tc>
           <w:tcPr>
-            <w:tcW w:w="3471" w:type="dxa"/>
+            <w:tcW w:w="3203" w:type="dxa"/>
             <w:tcBorders>
               <w:top w:val="single" w:sz="4" w:space="0" w:color="auto"/>
               <w:left w:val="single" w:sz="4" w:space="0" w:color="auto"/>
@@ -1694,7 +1921,7 @@
         </w:tc>
         <w:tc>
           <w:tcPr>
-            <w:tcW w:w="2404" w:type="dxa"/>
+            <w:tcW w:w="2144" w:type="dxa"/>
             <w:tcBorders>
               <w:top w:val="single" w:sz="4" w:space="0" w:color="auto"/>
               <w:left w:val="single" w:sz="4" w:space="0" w:color="auto"/>
@@ -1724,7 +1951,7 @@
         </w:tc>
         <w:tc>
           <w:tcPr>
-            <w:tcW w:w="3613" w:type="dxa"/>
+            <w:tcW w:w="3147" w:type="dxa"/>
             <w:tcBorders>
               <w:top w:val="single" w:sz="4" w:space="0" w:color="auto"/>
               <w:left w:val="single" w:sz="4" w:space="0" w:color="auto"/>
@@ -1757,7 +1984,7 @@
         </w:trPr>
         <w:tc>
           <w:tcPr>
-            <w:tcW w:w="3471" w:type="dxa"/>
+            <w:tcW w:w="3203" w:type="dxa"/>
             <w:tcBorders>
               <w:top w:val="single" w:sz="4" w:space="0" w:color="auto"/>
               <w:left w:val="single" w:sz="4" w:space="0" w:color="auto"/>
@@ -1785,7 +2012,7 @@
         </w:tc>
         <w:tc>
           <w:tcPr>
-            <w:tcW w:w="2404" w:type="dxa"/>
+            <w:tcW w:w="2144" w:type="dxa"/>
             <w:tcBorders>
               <w:top w:val="single" w:sz="4" w:space="0" w:color="auto"/>
               <w:left w:val="single" w:sz="4" w:space="0" w:color="auto"/>
@@ -1813,7 +2040,7 @@
         </w:tc>
         <w:tc>
           <w:tcPr>
-            <w:tcW w:w="3613" w:type="dxa"/>
+            <w:tcW w:w="3147" w:type="dxa"/>
             <w:tcBorders>
               <w:top w:val="single" w:sz="4" w:space="0" w:color="auto"/>
               <w:left w:val="single" w:sz="4" w:space="0" w:color="auto"/>
@@ -1851,7 +2078,7 @@
         </w:trPr>
         <w:tc>
           <w:tcPr>
-            <w:tcW w:w="3471" w:type="dxa"/>
+            <w:tcW w:w="3203" w:type="dxa"/>
             <w:tcBorders>
               <w:top w:val="single" w:sz="4" w:space="0" w:color="auto"/>
               <w:left w:val="single" w:sz="4" w:space="0" w:color="auto"/>
@@ -1880,7 +2107,7 @@
         </w:tc>
         <w:tc>
           <w:tcPr>
-            <w:tcW w:w="2404" w:type="dxa"/>
+            <w:tcW w:w="2144" w:type="dxa"/>
             <w:tcBorders>
               <w:top w:val="single" w:sz="4" w:space="0" w:color="auto"/>
               <w:left w:val="single" w:sz="4" w:space="0" w:color="auto"/>
@@ -1908,7 +2135,7 @@
         </w:tc>
         <w:tc>
           <w:tcPr>
-            <w:tcW w:w="3613" w:type="dxa"/>
+            <w:tcW w:w="3147" w:type="dxa"/>
             <w:tcBorders>
               <w:top w:val="single" w:sz="4" w:space="0" w:color="auto"/>
               <w:left w:val="single" w:sz="4" w:space="0" w:color="auto"/>
@@ -1940,7 +2167,7 @@
         </w:trPr>
         <w:tc>
           <w:tcPr>
-            <w:tcW w:w="3471" w:type="dxa"/>
+            <w:tcW w:w="3203" w:type="dxa"/>
             <w:tcBorders>
               <w:top w:val="single" w:sz="4" w:space="0" w:color="auto"/>
               <w:left w:val="single" w:sz="4" w:space="0" w:color="auto"/>
@@ -1969,7 +2196,7 @@
         </w:tc>
         <w:tc>
           <w:tcPr>
-            <w:tcW w:w="2404" w:type="dxa"/>
+            <w:tcW w:w="2144" w:type="dxa"/>
             <w:tcBorders>
               <w:top w:val="single" w:sz="4" w:space="0" w:color="auto"/>
               <w:left w:val="single" w:sz="4" w:space="0" w:color="auto"/>
@@ -1997,7 +2224,7 @@
         </w:tc>
         <w:tc>
           <w:tcPr>
-            <w:tcW w:w="3613" w:type="dxa"/>
+            <w:tcW w:w="3147" w:type="dxa"/>
             <w:tcBorders>
               <w:top w:val="single" w:sz="4" w:space="0" w:color="auto"/>
               <w:left w:val="single" w:sz="4" w:space="0" w:color="auto"/>
@@ -2029,7 +2256,7 @@
         </w:trPr>
         <w:tc>
           <w:tcPr>
-            <w:tcW w:w="3471" w:type="dxa"/>
+            <w:tcW w:w="3203" w:type="dxa"/>
             <w:tcBorders>
               <w:top w:val="single" w:sz="4" w:space="0" w:color="auto"/>
               <w:left w:val="single" w:sz="4" w:space="0" w:color="auto"/>
@@ -2064,7 +2291,7 @@
         </w:tc>
         <w:tc>
           <w:tcPr>
-            <w:tcW w:w="2404" w:type="dxa"/>
+            <w:tcW w:w="2144" w:type="dxa"/>
             <w:tcBorders>
               <w:top w:val="single" w:sz="4" w:space="0" w:color="auto"/>
               <w:left w:val="single" w:sz="4" w:space="0" w:color="auto"/>
@@ -2104,7 +2331,7 @@
         </w:tc>
         <w:tc>
           <w:tcPr>
-            <w:tcW w:w="3613" w:type="dxa"/>
+            <w:tcW w:w="3147" w:type="dxa"/>
             <w:tcBorders>
               <w:top w:val="single" w:sz="4" w:space="0" w:color="auto"/>
               <w:left w:val="single" w:sz="4" w:space="0" w:color="auto"/>
@@ -2136,7 +2363,7 @@
         </w:trPr>
         <w:tc>
           <w:tcPr>
-            <w:tcW w:w="3471" w:type="dxa"/>
+            <w:tcW w:w="3203" w:type="dxa"/>
             <w:tcBorders>
               <w:top w:val="single" w:sz="4" w:space="0" w:color="auto"/>
               <w:left w:val="single" w:sz="4" w:space="0" w:color="auto"/>
@@ -2165,7 +2392,7 @@
         </w:tc>
         <w:tc>
           <w:tcPr>
-            <w:tcW w:w="2404" w:type="dxa"/>
+            <w:tcW w:w="2144" w:type="dxa"/>
             <w:tcBorders>
               <w:top w:val="single" w:sz="4" w:space="0" w:color="auto"/>
               <w:left w:val="single" w:sz="4" w:space="0" w:color="auto"/>
@@ -2193,7 +2420,7 @@
         </w:tc>
         <w:tc>
           <w:tcPr>
-            <w:tcW w:w="3613" w:type="dxa"/>
+            <w:tcW w:w="3147" w:type="dxa"/>
             <w:tcBorders>
               <w:top w:val="single" w:sz="4" w:space="0" w:color="auto"/>
               <w:left w:val="single" w:sz="4" w:space="0" w:color="auto"/>
@@ -2225,7 +2452,7 @@
         </w:trPr>
         <w:tc>
           <w:tcPr>
-            <w:tcW w:w="3471" w:type="dxa"/>
+            <w:tcW w:w="3203" w:type="dxa"/>
             <w:tcBorders>
               <w:top w:val="single" w:sz="4" w:space="0" w:color="auto"/>
               <w:left w:val="single" w:sz="4" w:space="0" w:color="auto"/>
@@ -2254,7 +2481,7 @@
         </w:tc>
         <w:tc>
           <w:tcPr>
-            <w:tcW w:w="2404" w:type="dxa"/>
+            <w:tcW w:w="2144" w:type="dxa"/>
             <w:tcBorders>
               <w:top w:val="single" w:sz="4" w:space="0" w:color="auto"/>
               <w:left w:val="single" w:sz="4" w:space="0" w:color="auto"/>
@@ -2282,7 +2509,7 @@
         </w:tc>
         <w:tc>
           <w:tcPr>
-            <w:tcW w:w="3613" w:type="dxa"/>
+            <w:tcW w:w="3147" w:type="dxa"/>
             <w:tcBorders>
               <w:top w:val="single" w:sz="4" w:space="0" w:color="auto"/>
               <w:left w:val="single" w:sz="4" w:space="0" w:color="auto"/>
@@ -2314,7 +2541,7 @@
         </w:trPr>
         <w:tc>
           <w:tcPr>
-            <w:tcW w:w="3471" w:type="dxa"/>
+            <w:tcW w:w="3203" w:type="dxa"/>
             <w:tcBorders>
               <w:top w:val="single" w:sz="4" w:space="0" w:color="auto"/>
               <w:left w:val="single" w:sz="4" w:space="0" w:color="auto"/>
@@ -2343,7 +2570,7 @@
         </w:tc>
         <w:tc>
           <w:tcPr>
-            <w:tcW w:w="2404" w:type="dxa"/>
+            <w:tcW w:w="2144" w:type="dxa"/>
             <w:tcBorders>
               <w:top w:val="single" w:sz="4" w:space="0" w:color="auto"/>
               <w:left w:val="single" w:sz="4" w:space="0" w:color="auto"/>
@@ -2371,7 +2598,7 @@
         </w:tc>
         <w:tc>
           <w:tcPr>
-            <w:tcW w:w="3613" w:type="dxa"/>
+            <w:tcW w:w="3147" w:type="dxa"/>
             <w:tcBorders>
               <w:top w:val="single" w:sz="4" w:space="0" w:color="auto"/>
               <w:left w:val="single" w:sz="4" w:space="0" w:color="auto"/>
@@ -2403,7 +2630,7 @@
         </w:trPr>
         <w:tc>
           <w:tcPr>
-            <w:tcW w:w="3471" w:type="dxa"/>
+            <w:tcW w:w="3203" w:type="dxa"/>
             <w:tcBorders>
               <w:top w:val="single" w:sz="4" w:space="0" w:color="auto"/>
               <w:left w:val="single" w:sz="4" w:space="0" w:color="auto"/>
@@ -2444,7 +2671,7 @@
         </w:tc>
         <w:tc>
           <w:tcPr>
-            <w:tcW w:w="2404" w:type="dxa"/>
+            <w:tcW w:w="2144" w:type="dxa"/>
             <w:tcBorders>
               <w:top w:val="single" w:sz="4" w:space="0" w:color="auto"/>
               <w:left w:val="single" w:sz="4" w:space="0" w:color="auto"/>
@@ -2472,7 +2699,7 @@
         </w:tc>
         <w:tc>
           <w:tcPr>
-            <w:tcW w:w="3613" w:type="dxa"/>
+            <w:tcW w:w="3147" w:type="dxa"/>
             <w:tcBorders>
               <w:top w:val="single" w:sz="4" w:space="0" w:color="auto"/>
               <w:left w:val="single" w:sz="4" w:space="0" w:color="auto"/>
@@ -2504,7 +2731,7 @@
         </w:trPr>
         <w:tc>
           <w:tcPr>
-            <w:tcW w:w="3471" w:type="dxa"/>
+            <w:tcW w:w="3203" w:type="dxa"/>
             <w:tcBorders>
               <w:top w:val="single" w:sz="4" w:space="0" w:color="auto"/>
               <w:left w:val="single" w:sz="4" w:space="0" w:color="auto"/>
@@ -2533,7 +2760,7 @@
         </w:tc>
         <w:tc>
           <w:tcPr>
-            <w:tcW w:w="2404" w:type="dxa"/>
+            <w:tcW w:w="2144" w:type="dxa"/>
             <w:tcBorders>
               <w:top w:val="single" w:sz="4" w:space="0" w:color="auto"/>
               <w:left w:val="single" w:sz="4" w:space="0" w:color="auto"/>
@@ -2561,7 +2788,7 @@
         </w:tc>
         <w:tc>
           <w:tcPr>
-            <w:tcW w:w="3613" w:type="dxa"/>
+            <w:tcW w:w="3147" w:type="dxa"/>
             <w:tcBorders>
               <w:top w:val="single" w:sz="4" w:space="0" w:color="auto"/>
               <w:left w:val="single" w:sz="4" w:space="0" w:color="auto"/>
@@ -2593,7 +2820,7 @@
         </w:trPr>
         <w:tc>
           <w:tcPr>
-            <w:tcW w:w="3471" w:type="dxa"/>
+            <w:tcW w:w="3203" w:type="dxa"/>
             <w:tcBorders>
               <w:top w:val="single" w:sz="4" w:space="0" w:color="auto"/>
               <w:left w:val="single" w:sz="4" w:space="0" w:color="auto"/>
@@ -2622,7 +2849,7 @@
         </w:tc>
         <w:tc>
           <w:tcPr>
-            <w:tcW w:w="2404" w:type="dxa"/>
+            <w:tcW w:w="2144" w:type="dxa"/>
             <w:tcBorders>
               <w:top w:val="single" w:sz="4" w:space="0" w:color="auto"/>
               <w:left w:val="single" w:sz="4" w:space="0" w:color="auto"/>
@@ -2650,7 +2877,7 @@
         </w:tc>
         <w:tc>
           <w:tcPr>
-            <w:tcW w:w="3613" w:type="dxa"/>
+            <w:tcW w:w="3147" w:type="dxa"/>
             <w:tcBorders>
               <w:top w:val="single" w:sz="4" w:space="0" w:color="auto"/>
               <w:left w:val="single" w:sz="4" w:space="0" w:color="auto"/>
@@ -2682,7 +2909,7 @@
         </w:trPr>
         <w:tc>
           <w:tcPr>
-            <w:tcW w:w="3471" w:type="dxa"/>
+            <w:tcW w:w="3203" w:type="dxa"/>
             <w:tcBorders>
               <w:top w:val="single" w:sz="4" w:space="0" w:color="auto"/>
               <w:left w:val="single" w:sz="4" w:space="0" w:color="auto"/>
@@ -2711,7 +2938,7 @@
         </w:tc>
         <w:tc>
           <w:tcPr>
-            <w:tcW w:w="2404" w:type="dxa"/>
+            <w:tcW w:w="2144" w:type="dxa"/>
             <w:tcBorders>
               <w:top w:val="single" w:sz="4" w:space="0" w:color="auto"/>
               <w:left w:val="single" w:sz="4" w:space="0" w:color="auto"/>
@@ -2739,7 +2966,7 @@
         </w:tc>
         <w:tc>
           <w:tcPr>
-            <w:tcW w:w="3613" w:type="dxa"/>
+            <w:tcW w:w="3147" w:type="dxa"/>
             <w:tcBorders>
               <w:top w:val="single" w:sz="4" w:space="0" w:color="auto"/>
               <w:left w:val="single" w:sz="4" w:space="0" w:color="auto"/>
@@ -2771,7 +2998,7 @@
         </w:trPr>
         <w:tc>
           <w:tcPr>
-            <w:tcW w:w="3471" w:type="dxa"/>
+            <w:tcW w:w="3203" w:type="dxa"/>
             <w:tcBorders>
               <w:top w:val="single" w:sz="4" w:space="0" w:color="auto"/>
               <w:left w:val="single" w:sz="4" w:space="0" w:color="auto"/>
@@ -2813,7 +3040,7 @@
                           </pic:cNvPicPr>
                         </pic:nvPicPr>
                         <pic:blipFill>
-                          <a:blip r:embed="rId7">
+                          <a:blip r:embed="rId10">
                             <a:extLst>
                               <a:ext uri="{28A0092B-C50C-407E-A947-70E740481C1C}">
                                 <a14:useLocalDpi xmlns:a14="http://schemas.microsoft.com/office/drawing/2010/main" val="0"/>
@@ -2854,7 +3081,7 @@
         </w:tc>
         <w:tc>
           <w:tcPr>
-            <w:tcW w:w="2404" w:type="dxa"/>
+            <w:tcW w:w="2144" w:type="dxa"/>
             <w:tcBorders>
               <w:top w:val="single" w:sz="4" w:space="0" w:color="auto"/>
               <w:left w:val="single" w:sz="4" w:space="0" w:color="auto"/>
@@ -2882,7 +3109,7 @@
         </w:tc>
         <w:tc>
           <w:tcPr>
-            <w:tcW w:w="3613" w:type="dxa"/>
+            <w:tcW w:w="3147" w:type="dxa"/>
             <w:tcBorders>
               <w:top w:val="single" w:sz="4" w:space="0" w:color="auto"/>
               <w:left w:val="single" w:sz="4" w:space="0" w:color="auto"/>
@@ -2914,7 +3141,7 @@
         </w:trPr>
         <w:tc>
           <w:tcPr>
-            <w:tcW w:w="3471" w:type="dxa"/>
+            <w:tcW w:w="3203" w:type="dxa"/>
             <w:tcBorders>
               <w:top w:val="single" w:sz="4" w:space="0" w:color="auto"/>
               <w:left w:val="single" w:sz="4" w:space="0" w:color="auto"/>
@@ -2942,135 +3169,6 @@
                   <wp:extent cx="180952" cy="180952"/>
                   <wp:effectExtent l="0" t="0" r="0" b="0"/>
                   <wp:docPr id="9" name="Imagen 9"/>
-                  <wp:cNvGraphicFramePr>
-                    <a:graphicFrameLocks xmlns:a="http://schemas.openxmlformats.org/drawingml/2006/main" noChangeAspect="1"/>
-                  </wp:cNvGraphicFramePr>
-                  <a:graphic xmlns:a="http://schemas.openxmlformats.org/drawingml/2006/main">
-                    <a:graphicData uri="http://schemas.openxmlformats.org/drawingml/2006/picture">
-                      <pic:pic xmlns:pic="http://schemas.openxmlformats.org/drawingml/2006/picture">
-                        <pic:nvPicPr>
-                          <pic:cNvPr id="1" name=""/>
-                          <pic:cNvPicPr/>
-                        </pic:nvPicPr>
-                        <pic:blipFill>
-                          <a:blip r:embed="rId13"/>
-                          <a:stretch>
-                            <a:fillRect/>
-                          </a:stretch>
-                        </pic:blipFill>
-                        <pic:spPr>
-                          <a:xfrm>
-                            <a:off x="0" y="0"/>
-                            <a:ext cx="180952" cy="180952"/>
-                          </a:xfrm>
-                          <a:prstGeom prst="rect">
-                            <a:avLst/>
-                          </a:prstGeom>
-                        </pic:spPr>
-                      </pic:pic>
-                    </a:graphicData>
-                  </a:graphic>
-                </wp:inline>
-              </w:drawing>
-            </w:r>
-            <w:r>
-              <w:rPr>
-                <w:rFonts w:cs="Arial"/>
-              </w:rPr>
-              <w:t>Modificar Transacciones</w:t>
-            </w:r>
-          </w:p>
-        </w:tc>
-        <w:tc>
-          <w:tcPr>
-            <w:tcW w:w="2404" w:type="dxa"/>
-            <w:tcBorders>
-              <w:top w:val="single" w:sz="4" w:space="0" w:color="auto"/>
-              <w:left w:val="single" w:sz="4" w:space="0" w:color="auto"/>
-              <w:bottom w:val="single" w:sz="4" w:space="0" w:color="auto"/>
-              <w:right w:val="single" w:sz="4" w:space="0" w:color="auto"/>
-            </w:tcBorders>
-            <w:vAlign w:val="center"/>
-          </w:tcPr>
-          <w:p>
-            <w:pPr>
-              <w:spacing w:line="360" w:lineRule="auto"/>
-              <w:ind w:firstLine="0"/>
-              <w:jc w:val="center"/>
-              <w:rPr>
-                <w:lang w:eastAsia="en-US"/>
-              </w:rPr>
-            </w:pPr>
-            <w:r>
-              <w:rPr>
-                <w:lang w:eastAsia="en-US"/>
-              </w:rPr>
-              <w:t>seleccionar</w:t>
-            </w:r>
-          </w:p>
-        </w:tc>
-        <w:tc>
-          <w:tcPr>
-            <w:tcW w:w="3613" w:type="dxa"/>
-            <w:tcBorders>
-              <w:top w:val="single" w:sz="4" w:space="0" w:color="auto"/>
-              <w:left w:val="single" w:sz="4" w:space="0" w:color="auto"/>
-              <w:bottom w:val="single" w:sz="4" w:space="0" w:color="auto"/>
-              <w:right w:val="single" w:sz="4" w:space="0" w:color="auto"/>
-            </w:tcBorders>
-            <w:vAlign w:val="center"/>
-          </w:tcPr>
-          <w:p>
-            <w:pPr>
-              <w:spacing w:line="360" w:lineRule="auto"/>
-              <w:ind w:firstLine="0"/>
-              <w:rPr>
-                <w:lang w:eastAsia="en-US"/>
-              </w:rPr>
-            </w:pPr>
-            <w:r>
-              <w:rPr>
-                <w:lang w:eastAsia="en-US"/>
-              </w:rPr>
-              <w:t>Modifica una transacción</w:t>
-            </w:r>
-          </w:p>
-        </w:tc>
-      </w:tr>
-      <w:tr>
-        <w:trPr>
-          <w:trHeight w:val="419"/>
-        </w:trPr>
-        <w:tc>
-          <w:tcPr>
-            <w:tcW w:w="3471" w:type="dxa"/>
-            <w:tcBorders>
-              <w:top w:val="single" w:sz="4" w:space="0" w:color="auto"/>
-              <w:left w:val="single" w:sz="4" w:space="0" w:color="auto"/>
-              <w:bottom w:val="single" w:sz="4" w:space="0" w:color="auto"/>
-              <w:right w:val="single" w:sz="4" w:space="0" w:color="auto"/>
-            </w:tcBorders>
-            <w:vAlign w:val="center"/>
-          </w:tcPr>
-          <w:p>
-            <w:pPr>
-              <w:spacing w:line="360" w:lineRule="auto"/>
-              <w:ind w:left="284" w:firstLine="0"/>
-              <w:jc w:val="center"/>
-              <w:rPr>
-                <w:rFonts w:cs="Arial"/>
-              </w:rPr>
-            </w:pPr>
-            <w:r>
-              <w:rPr>
-                <w:noProof/>
-                <w:lang w:val="en-US" w:eastAsia="en-US"/>
-              </w:rPr>
-              <w:drawing>
-                <wp:inline distT="0" distB="0" distL="0" distR="0" wp14:anchorId="65CC5BA8" wp14:editId="6BE51A24">
-                  <wp:extent cx="619048" cy="219048"/>
-                  <wp:effectExtent l="0" t="0" r="0" b="0"/>
-                  <wp:docPr id="10" name="Imagen 10"/>
                   <wp:cNvGraphicFramePr>
                     <a:graphicFrameLocks xmlns:a="http://schemas.openxmlformats.org/drawingml/2006/main" noChangeAspect="1"/>
                   </wp:cNvGraphicFramePr>
@@ -3090,7 +3188,7 @@
                         <pic:spPr>
                           <a:xfrm>
                             <a:off x="0" y="0"/>
-                            <a:ext cx="619048" cy="219048"/>
+                            <a:ext cx="180952" cy="180952"/>
                           </a:xfrm>
                           <a:prstGeom prst="rect">
                             <a:avLst/>
@@ -3106,13 +3204,13 @@
               <w:rPr>
                 <w:rFonts w:cs="Arial"/>
               </w:rPr>
-              <w:t>Volver</w:t>
-            </w:r>
-          </w:p>
-        </w:tc>
-        <w:tc>
-          <w:tcPr>
-            <w:tcW w:w="2404" w:type="dxa"/>
+              <w:t>Modificar Transacciones</w:t>
+            </w:r>
+          </w:p>
+        </w:tc>
+        <w:tc>
+          <w:tcPr>
+            <w:tcW w:w="2144" w:type="dxa"/>
             <w:tcBorders>
               <w:top w:val="single" w:sz="4" w:space="0" w:color="auto"/>
               <w:left w:val="single" w:sz="4" w:space="0" w:color="auto"/>
@@ -3140,7 +3238,7 @@
         </w:tc>
         <w:tc>
           <w:tcPr>
-            <w:tcW w:w="3613" w:type="dxa"/>
+            <w:tcW w:w="3147" w:type="dxa"/>
             <w:tcBorders>
               <w:top w:val="single" w:sz="4" w:space="0" w:color="auto"/>
               <w:left w:val="single" w:sz="4" w:space="0" w:color="auto"/>
@@ -3161,7 +3259,7 @@
               <w:rPr>
                 <w:lang w:eastAsia="en-US"/>
               </w:rPr>
-              <w:t>Vuelve hacia atrás</w:t>
+              <w:t>Modifica una transacción</w:t>
             </w:r>
           </w:p>
         </w:tc>
@@ -3172,7 +3270,7 @@
         </w:trPr>
         <w:tc>
           <w:tcPr>
-            <w:tcW w:w="3471" w:type="dxa"/>
+            <w:tcW w:w="3203" w:type="dxa"/>
             <w:tcBorders>
               <w:top w:val="single" w:sz="4" w:space="0" w:color="auto"/>
               <w:left w:val="single" w:sz="4" w:space="0" w:color="auto"/>
@@ -3187,20 +3285,19 @@
               <w:ind w:left="284" w:firstLine="0"/>
               <w:jc w:val="center"/>
               <w:rPr>
+                <w:rFonts w:cs="Arial"/>
+              </w:rPr>
+            </w:pPr>
+            <w:r>
+              <w:rPr>
                 <w:noProof/>
                 <w:lang w:val="en-US" w:eastAsia="en-US"/>
               </w:rPr>
-            </w:pPr>
-            <w:r>
-              <w:rPr>
-                <w:noProof/>
-                <w:lang w:val="en-US" w:eastAsia="en-US"/>
-              </w:rPr>
               <w:drawing>
-                <wp:inline distT="0" distB="0" distL="0" distR="0" wp14:anchorId="46636066" wp14:editId="6D760510">
-                  <wp:extent cx="838095" cy="209524"/>
-                  <wp:effectExtent l="0" t="0" r="635" b="635"/>
-                  <wp:docPr id="11" name="Imagen 11"/>
+                <wp:inline distT="0" distB="0" distL="0" distR="0" wp14:anchorId="65CC5BA8" wp14:editId="6BE51A24">
+                  <wp:extent cx="619048" cy="219048"/>
+                  <wp:effectExtent l="0" t="0" r="0" b="0"/>
+                  <wp:docPr id="10" name="Imagen 10"/>
                   <wp:cNvGraphicFramePr>
                     <a:graphicFrameLocks xmlns:a="http://schemas.openxmlformats.org/drawingml/2006/main" noChangeAspect="1"/>
                   </wp:cNvGraphicFramePr>
@@ -3220,7 +3317,7 @@
                         <pic:spPr>
                           <a:xfrm>
                             <a:off x="0" y="0"/>
-                            <a:ext cx="838095" cy="209524"/>
+                            <a:ext cx="619048" cy="219048"/>
                           </a:xfrm>
                           <a:prstGeom prst="rect">
                             <a:avLst/>
@@ -3234,16 +3331,15 @@
             </w:r>
             <w:r>
               <w:rPr>
-                <w:noProof/>
-                <w:lang w:val="en-US" w:eastAsia="en-US"/>
-              </w:rPr>
-              <w:t>Descargar</w:t>
-            </w:r>
-          </w:p>
-        </w:tc>
-        <w:tc>
-          <w:tcPr>
-            <w:tcW w:w="2404" w:type="dxa"/>
+                <w:rFonts w:cs="Arial"/>
+              </w:rPr>
+              <w:t>Volver</w:t>
+            </w:r>
+          </w:p>
+        </w:tc>
+        <w:tc>
+          <w:tcPr>
+            <w:tcW w:w="2144" w:type="dxa"/>
             <w:tcBorders>
               <w:top w:val="single" w:sz="4" w:space="0" w:color="auto"/>
               <w:left w:val="single" w:sz="4" w:space="0" w:color="auto"/>
@@ -3271,7 +3367,7 @@
         </w:tc>
         <w:tc>
           <w:tcPr>
-            <w:tcW w:w="3613" w:type="dxa"/>
+            <w:tcW w:w="3147" w:type="dxa"/>
             <w:tcBorders>
               <w:top w:val="single" w:sz="4" w:space="0" w:color="auto"/>
               <w:left w:val="single" w:sz="4" w:space="0" w:color="auto"/>
@@ -3292,16 +3388,8 @@
               <w:rPr>
                 <w:lang w:eastAsia="en-US"/>
               </w:rPr>
-              <w:t xml:space="preserve">Descarga en formato </w:t>
-            </w:r>
-            <w:proofErr w:type="spellStart"/>
-            <w:r>
-              <w:rPr>
-                <w:lang w:eastAsia="en-US"/>
-              </w:rPr>
-              <w:t>pdf</w:t>
-            </w:r>
-            <w:proofErr w:type="spellEnd"/>
+              <w:t>Vuelve hacia atrás</w:t>
+            </w:r>
           </w:p>
         </w:tc>
       </w:tr>
@@ -3311,7 +3399,7 @@
         </w:trPr>
         <w:tc>
           <w:tcPr>
-            <w:tcW w:w="3471" w:type="dxa"/>
+            <w:tcW w:w="3203" w:type="dxa"/>
             <w:tcBorders>
               <w:top w:val="single" w:sz="4" w:space="0" w:color="auto"/>
               <w:left w:val="single" w:sz="4" w:space="0" w:color="auto"/>
@@ -3345,7 +3433,7 @@
         </w:tc>
         <w:tc>
           <w:tcPr>
-            <w:tcW w:w="2404" w:type="dxa"/>
+            <w:tcW w:w="2144" w:type="dxa"/>
             <w:tcBorders>
               <w:top w:val="single" w:sz="4" w:space="0" w:color="auto"/>
               <w:left w:val="single" w:sz="4" w:space="0" w:color="auto"/>
@@ -3373,7 +3461,7 @@
         </w:tc>
         <w:tc>
           <w:tcPr>
-            <w:tcW w:w="3613" w:type="dxa"/>
+            <w:tcW w:w="3147" w:type="dxa"/>
             <w:tcBorders>
               <w:top w:val="single" w:sz="4" w:space="0" w:color="auto"/>
               <w:left w:val="single" w:sz="4" w:space="0" w:color="auto"/>
@@ -3405,7 +3493,7 @@
         </w:trPr>
         <w:tc>
           <w:tcPr>
-            <w:tcW w:w="3471" w:type="dxa"/>
+            <w:tcW w:w="3203" w:type="dxa"/>
             <w:tcBorders>
               <w:top w:val="single" w:sz="4" w:space="0" w:color="auto"/>
               <w:left w:val="single" w:sz="4" w:space="0" w:color="auto"/>
@@ -3476,7 +3564,7 @@
         </w:tc>
         <w:tc>
           <w:tcPr>
-            <w:tcW w:w="2404" w:type="dxa"/>
+            <w:tcW w:w="2144" w:type="dxa"/>
             <w:tcBorders>
               <w:top w:val="single" w:sz="4" w:space="0" w:color="auto"/>
               <w:left w:val="single" w:sz="4" w:space="0" w:color="auto"/>
@@ -3504,7 +3592,7 @@
         </w:tc>
         <w:tc>
           <w:tcPr>
-            <w:tcW w:w="3613" w:type="dxa"/>
+            <w:tcW w:w="3147" w:type="dxa"/>
             <w:tcBorders>
               <w:top w:val="single" w:sz="4" w:space="0" w:color="auto"/>
               <w:left w:val="single" w:sz="4" w:space="0" w:color="auto"/>
@@ -3536,7 +3624,7 @@
         </w:trPr>
         <w:tc>
           <w:tcPr>
-            <w:tcW w:w="3471" w:type="dxa"/>
+            <w:tcW w:w="3203" w:type="dxa"/>
             <w:tcBorders>
               <w:top w:val="single" w:sz="4" w:space="0" w:color="auto"/>
               <w:left w:val="single" w:sz="4" w:space="0" w:color="auto"/>
@@ -3560,7 +3648,6 @@
                 <w:noProof/>
                 <w:lang w:val="en-US" w:eastAsia="en-US"/>
               </w:rPr>
-              <w:lastRenderedPageBreak/>
               <w:drawing>
                 <wp:inline distT="0" distB="0" distL="0" distR="0" wp14:anchorId="7DDC99AF" wp14:editId="1300C99C">
                   <wp:extent cx="628571" cy="323810"/>
@@ -3608,7 +3695,7 @@
         </w:tc>
         <w:tc>
           <w:tcPr>
-            <w:tcW w:w="2404" w:type="dxa"/>
+            <w:tcW w:w="2144" w:type="dxa"/>
             <w:tcBorders>
               <w:top w:val="single" w:sz="4" w:space="0" w:color="auto"/>
               <w:left w:val="single" w:sz="4" w:space="0" w:color="auto"/>
@@ -3636,7 +3723,7 @@
         </w:tc>
         <w:tc>
           <w:tcPr>
-            <w:tcW w:w="3613" w:type="dxa"/>
+            <w:tcW w:w="3147" w:type="dxa"/>
             <w:tcBorders>
               <w:top w:val="single" w:sz="4" w:space="0" w:color="auto"/>
               <w:left w:val="single" w:sz="4" w:space="0" w:color="auto"/>
@@ -3668,7 +3755,7 @@
         </w:trPr>
         <w:tc>
           <w:tcPr>
-            <w:tcW w:w="3471" w:type="dxa"/>
+            <w:tcW w:w="3203" w:type="dxa"/>
             <w:tcBorders>
               <w:top w:val="single" w:sz="4" w:space="0" w:color="auto"/>
               <w:left w:val="single" w:sz="4" w:space="0" w:color="auto"/>
@@ -3739,7 +3826,7 @@
         </w:tc>
         <w:tc>
           <w:tcPr>
-            <w:tcW w:w="2404" w:type="dxa"/>
+            <w:tcW w:w="2144" w:type="dxa"/>
             <w:tcBorders>
               <w:top w:val="single" w:sz="4" w:space="0" w:color="auto"/>
               <w:left w:val="single" w:sz="4" w:space="0" w:color="auto"/>
@@ -3767,7 +3854,7 @@
         </w:tc>
         <w:tc>
           <w:tcPr>
-            <w:tcW w:w="3613" w:type="dxa"/>
+            <w:tcW w:w="3147" w:type="dxa"/>
             <w:tcBorders>
               <w:top w:val="single" w:sz="4" w:space="0" w:color="auto"/>
               <w:left w:val="single" w:sz="4" w:space="0" w:color="auto"/>
@@ -3799,7 +3886,7 @@
         </w:trPr>
         <w:tc>
           <w:tcPr>
-            <w:tcW w:w="3471" w:type="dxa"/>
+            <w:tcW w:w="3203" w:type="dxa"/>
             <w:tcBorders>
               <w:top w:val="single" w:sz="4" w:space="0" w:color="auto"/>
               <w:left w:val="single" w:sz="4" w:space="0" w:color="auto"/>
@@ -3823,6 +3910,7 @@
                 <w:noProof/>
                 <w:lang w:val="en-US" w:eastAsia="en-US"/>
               </w:rPr>
+              <w:lastRenderedPageBreak/>
               <w:drawing>
                 <wp:inline distT="0" distB="0" distL="0" distR="0" wp14:anchorId="1661EAB2" wp14:editId="45757073">
                   <wp:extent cx="624894" cy="182896"/>
@@ -3870,7 +3958,7 @@
         </w:tc>
         <w:tc>
           <w:tcPr>
-            <w:tcW w:w="2404" w:type="dxa"/>
+            <w:tcW w:w="2144" w:type="dxa"/>
             <w:tcBorders>
               <w:top w:val="single" w:sz="4" w:space="0" w:color="auto"/>
               <w:left w:val="single" w:sz="4" w:space="0" w:color="auto"/>
@@ -3898,7 +3986,7 @@
         </w:tc>
         <w:tc>
           <w:tcPr>
-            <w:tcW w:w="3613" w:type="dxa"/>
+            <w:tcW w:w="3147" w:type="dxa"/>
             <w:tcBorders>
               <w:top w:val="single" w:sz="4" w:space="0" w:color="auto"/>
               <w:left w:val="single" w:sz="4" w:space="0" w:color="auto"/>
@@ -3930,7 +4018,7 @@
         </w:trPr>
         <w:tc>
           <w:tcPr>
-            <w:tcW w:w="3471" w:type="dxa"/>
+            <w:tcW w:w="3203" w:type="dxa"/>
             <w:shd w:val="clear" w:color="auto" w:fill="B6DDE8" w:themeFill="accent5" w:themeFillTint="66"/>
             <w:vAlign w:val="center"/>
             <w:hideMark/>
@@ -3954,7 +4042,7 @@
         </w:tc>
         <w:tc>
           <w:tcPr>
-            <w:tcW w:w="2404" w:type="dxa"/>
+            <w:tcW w:w="2144" w:type="dxa"/>
             <w:shd w:val="clear" w:color="auto" w:fill="B6DDE8" w:themeFill="accent5" w:themeFillTint="66"/>
             <w:vAlign w:val="center"/>
             <w:hideMark/>
@@ -3978,7 +4066,7 @@
         </w:tc>
         <w:tc>
           <w:tcPr>
-            <w:tcW w:w="3613" w:type="dxa"/>
+            <w:tcW w:w="3147" w:type="dxa"/>
             <w:shd w:val="clear" w:color="auto" w:fill="B6DDE8" w:themeFill="accent5" w:themeFillTint="66"/>
             <w:vAlign w:val="center"/>
             <w:hideMark/>
@@ -4002,7 +4090,7 @@
       <w:tr>
         <w:tc>
           <w:tcPr>
-            <w:tcW w:w="3471" w:type="dxa"/>
+            <w:tcW w:w="3203" w:type="dxa"/>
             <w:vAlign w:val="center"/>
           </w:tcPr>
           <w:p>
@@ -4017,7 +4105,7 @@
         </w:tc>
         <w:tc>
           <w:tcPr>
-            <w:tcW w:w="2404" w:type="dxa"/>
+            <w:tcW w:w="2144" w:type="dxa"/>
             <w:vAlign w:val="center"/>
           </w:tcPr>
           <w:p>
@@ -4033,7 +4121,7 @@
         </w:tc>
         <w:tc>
           <w:tcPr>
-            <w:tcW w:w="3613" w:type="dxa"/>
+            <w:tcW w:w="3147" w:type="dxa"/>
             <w:vAlign w:val="center"/>
           </w:tcPr>
           <w:p>
@@ -4051,7 +4139,7 @@
       <w:tr>
         <w:tc>
           <w:tcPr>
-            <w:tcW w:w="3471" w:type="dxa"/>
+            <w:tcW w:w="3203" w:type="dxa"/>
             <w:vAlign w:val="center"/>
           </w:tcPr>
           <w:p>
@@ -4075,7 +4163,7 @@
         </w:tc>
         <w:tc>
           <w:tcPr>
-            <w:tcW w:w="2404" w:type="dxa"/>
+            <w:tcW w:w="2144" w:type="dxa"/>
             <w:vAlign w:val="center"/>
           </w:tcPr>
           <w:p>
@@ -4091,7 +4179,7 @@
         </w:tc>
         <w:tc>
           <w:tcPr>
-            <w:tcW w:w="3613" w:type="dxa"/>
+            <w:tcW w:w="3147" w:type="dxa"/>
             <w:vAlign w:val="center"/>
           </w:tcPr>
           <w:p>
@@ -4109,7 +4197,7 @@
       <w:tr>
         <w:tc>
           <w:tcPr>
-            <w:tcW w:w="3471" w:type="dxa"/>
+            <w:tcW w:w="3203" w:type="dxa"/>
             <w:vAlign w:val="center"/>
           </w:tcPr>
           <w:p>
@@ -4124,7 +4212,7 @@
         </w:tc>
         <w:tc>
           <w:tcPr>
-            <w:tcW w:w="2404" w:type="dxa"/>
+            <w:tcW w:w="2144" w:type="dxa"/>
             <w:vAlign w:val="center"/>
           </w:tcPr>
           <w:p>
@@ -4140,7 +4228,7 @@
         </w:tc>
         <w:tc>
           <w:tcPr>
-            <w:tcW w:w="3613" w:type="dxa"/>
+            <w:tcW w:w="3147" w:type="dxa"/>
             <w:vAlign w:val="center"/>
           </w:tcPr>
           <w:p>
@@ -4175,7 +4263,7 @@
           <w:u w:val="single"/>
         </w:rPr>
       </w:pPr>
-      <w:bookmarkStart w:id="1" w:name="_Toc321571134"/>
+      <w:bookmarkStart w:id="0" w:name="_Toc321571134"/>
       <w:r>
         <w:rPr>
           <w:b/>
@@ -4186,7 +4274,7 @@
         </w:rPr>
         <w:t>DATOS</w:t>
       </w:r>
-      <w:bookmarkEnd w:id="1"/>
+      <w:bookmarkEnd w:id="0"/>
       <w:r>
         <w:rPr>
           <w:b/>
@@ -4520,7 +4608,6 @@
           <w:lang w:val="es-AR"/>
         </w:rPr>
       </w:pPr>
-      <w:proofErr w:type="spellStart"/>
       <w:r>
         <w:rPr>
           <w:rFonts w:ascii="Arial" w:hAnsi="Arial" w:cs="Arial"/>
@@ -4530,7 +4617,6 @@
         </w:rPr>
         <w:t>Tabla_auditoría</w:t>
       </w:r>
-      <w:proofErr w:type="spellEnd"/>
     </w:p>
     <w:p>
       <w:pPr>
@@ -4769,7 +4855,6 @@
           <w:docPart w:val="CCEEC506B1454AE699B1B0CECBE2B348"/>
         </w:placeholder>
       </w:sdtPr>
-      <w:sdtEndPr/>
       <w:sdtContent>
         <w:p>
           <w:pPr>
@@ -4815,7 +4900,6 @@
           <w:szCs w:val="32"/>
           <w:u w:val="single"/>
         </w:rPr>
-        <w:lastRenderedPageBreak/>
         <w:t>SALIDAS IMPRESAS</w:t>
       </w:r>
     </w:p>
@@ -4837,7 +4921,6 @@
           <w:docPart w:val="DBA2AECC5E0B492A80FB24FB20CEC244"/>
         </w:placeholder>
       </w:sdtPr>
-      <w:sdtEndPr/>
       <w:sdtContent>
         <w:sdt>
           <w:sdtPr>
@@ -4850,7 +4933,6 @@
               <w:docPart w:val="9CE63D34D20F4B7D87611196C6DC36C0"/>
             </w:placeholder>
           </w:sdtPr>
-          <w:sdtEndPr/>
           <w:sdtContent>
             <w:p>
               <w:pPr>
@@ -4884,6 +4966,7 @@
         <w:p>
           <w:pPr>
             <w:spacing w:line="360" w:lineRule="auto"/>
+            <w:ind w:firstLine="0"/>
             <w:rPr>
               <w:rFonts w:ascii="Arial" w:hAnsi="Arial" w:cs="Arial"/>
               <w:sz w:val="22"/>
@@ -4903,24 +4986,13 @@
           <w:u w:val="single"/>
         </w:rPr>
       </w:pPr>
-    </w:p>
-    <w:p>
-      <w:pPr>
-        <w:pStyle w:val="Ttulo1"/>
-        <w:spacing w:line="360" w:lineRule="auto"/>
-        <w:ind w:firstLine="0"/>
+      <w:r>
         <w:rPr>
           <w:b/>
           <w:color w:val="auto"/>
           <w:u w:val="single"/>
         </w:rPr>
-      </w:pPr>
-      <w:r>
-        <w:rPr>
-          <w:b/>
-          <w:color w:val="auto"/>
-          <w:u w:val="single"/>
-        </w:rPr>
+        <w:lastRenderedPageBreak/>
         <w:t>HISTORIAL DE CAMBIOS</w:t>
       </w:r>
     </w:p>
@@ -5080,13 +5152,8 @@
               <w:jc w:val="left"/>
             </w:pPr>
             <w:r>
-              <w:t xml:space="preserve">Mica </w:t>
-            </w:r>
-            <w:proofErr w:type="spellStart"/>
-            <w:r>
-              <w:t>Barberis</w:t>
-            </w:r>
-            <w:proofErr w:type="spellEnd"/>
+              <w:t>Mica Barberis</w:t>
+            </w:r>
           </w:p>
         </w:tc>
       </w:tr>
@@ -5146,18 +5213,11 @@
               <w:ind w:firstLine="0"/>
             </w:pPr>
             <w:r>
-              <w:t xml:space="preserve">Mica </w:t>
-            </w:r>
-            <w:proofErr w:type="spellStart"/>
-            <w:r>
-              <w:t>Barberis</w:t>
-            </w:r>
-            <w:proofErr w:type="spellEnd"/>
+              <w:t>Mica Barberis</w:t>
+            </w:r>
             <w:r>
               <w:t xml:space="preserve"> y Laura Torres</w:t>
             </w:r>
-            <w:bookmarkStart w:id="2" w:name="_GoBack"/>
-            <w:bookmarkEnd w:id="2"/>
           </w:p>
         </w:tc>
       </w:tr>
@@ -5171,6 +5231,9 @@
               <w:spacing w:line="360" w:lineRule="auto"/>
               <w:ind w:firstLine="0"/>
             </w:pPr>
+            <w:r>
+              <w:t>1.4</w:t>
+            </w:r>
           </w:p>
         </w:tc>
         <w:tc>
@@ -5182,6 +5245,9 @@
               <w:spacing w:line="360" w:lineRule="auto"/>
               <w:ind w:firstLine="0"/>
             </w:pPr>
+            <w:r>
+              <w:t>10/05/2023</w:t>
+            </w:r>
           </w:p>
         </w:tc>
         <w:tc>
@@ -5193,6 +5259,9 @@
               <w:spacing w:line="360" w:lineRule="auto"/>
               <w:ind w:firstLine="0"/>
             </w:pPr>
+            <w:r>
+              <w:t>Seguimiento y actualización de datos.</w:t>
+            </w:r>
           </w:p>
         </w:tc>
         <w:tc>
@@ -5204,6 +5273,9 @@
               <w:spacing w:line="360" w:lineRule="auto"/>
               <w:ind w:firstLine="0"/>
             </w:pPr>
+            <w:r>
+              <w:t>Laura Torres.</w:t>
+            </w:r>
           </w:p>
         </w:tc>
       </w:tr>
@@ -5236,7 +5308,7 @@
 </file>
 
 <file path=word/endnotes.xml><?xml version="1.0" encoding="utf-8"?>
-<w:endnotes xmlns:wpc="http://schemas.microsoft.com/office/word/2010/wordprocessingCanvas" xmlns:cx="http://schemas.microsoft.com/office/drawing/2014/chartex" xmlns:mc="http://schemas.openxmlformats.org/markup-compatibility/2006" xmlns:o="urn:schemas-microsoft-com:office:office" xmlns:r="http://schemas.openxmlformats.org/officeDocument/2006/relationships" xmlns:m="http://schemas.openxmlformats.org/officeDocument/2006/math" xmlns:v="urn:schemas-microsoft-com:vml" xmlns:wp14="http://schemas.microsoft.com/office/word/2010/wordprocessingDrawing" xmlns:wp="http://schemas.openxmlformats.org/drawingml/2006/wordprocessingDrawing" xmlns:w10="urn:schemas-microsoft-com:office:word" xmlns:w="http://schemas.openxmlformats.org/wordprocessingml/2006/main" xmlns:w14="http://schemas.microsoft.com/office/word/2010/wordml" xmlns:w15="http://schemas.microsoft.com/office/word/2012/wordml" xmlns:w16se="http://schemas.microsoft.com/office/word/2015/wordml/symex" xmlns:wpg="http://schemas.microsoft.com/office/word/2010/wordprocessingGroup" xmlns:wpi="http://schemas.microsoft.com/office/word/2010/wordprocessingInk" xmlns:wne="http://schemas.microsoft.com/office/word/2006/wordml" xmlns:wps="http://schemas.microsoft.com/office/word/2010/wordprocessingShape" mc:Ignorable="w14 w15 w16se wp14">
+<w:endnotes xmlns:wpc="http://schemas.microsoft.com/office/word/2010/wordprocessingCanvas" xmlns:cx="http://schemas.microsoft.com/office/drawing/2014/chartex" xmlns:cx1="http://schemas.microsoft.com/office/drawing/2015/9/8/chartex" xmlns:cx2="http://schemas.microsoft.com/office/drawing/2015/10/21/chartex" xmlns:cx3="http://schemas.microsoft.com/office/drawing/2016/5/9/chartex" xmlns:cx4="http://schemas.microsoft.com/office/drawing/2016/5/10/chartex" xmlns:cx5="http://schemas.microsoft.com/office/drawing/2016/5/11/chartex" xmlns:cx6="http://schemas.microsoft.com/office/drawing/2016/5/12/chartex" xmlns:cx7="http://schemas.microsoft.com/office/drawing/2016/5/13/chartex" xmlns:cx8="http://schemas.microsoft.com/office/drawing/2016/5/14/chartex" xmlns:mc="http://schemas.openxmlformats.org/markup-compatibility/2006" xmlns:aink="http://schemas.microsoft.com/office/drawing/2016/ink" xmlns:am3d="http://schemas.microsoft.com/office/drawing/2017/model3d" xmlns:o="urn:schemas-microsoft-com:office:office" xmlns:oel="http://schemas.microsoft.com/office/2019/extlst" xmlns:r="http://schemas.openxmlformats.org/officeDocument/2006/relationships" xmlns:m="http://schemas.openxmlformats.org/officeDocument/2006/math" xmlns:v="urn:schemas-microsoft-com:vml" xmlns:wp14="http://schemas.microsoft.com/office/word/2010/wordprocessingDrawing" xmlns:wp="http://schemas.openxmlformats.org/drawingml/2006/wordprocessingDrawing" xmlns:w10="urn:schemas-microsoft-com:office:word" xmlns:w="http://schemas.openxmlformats.org/wordprocessingml/2006/main" xmlns:w14="http://schemas.microsoft.com/office/word/2010/wordml" xmlns:w15="http://schemas.microsoft.com/office/word/2012/wordml" xmlns:w16cex="http://schemas.microsoft.com/office/word/2018/wordml/cex" xmlns:w16cid="http://schemas.microsoft.com/office/word/2016/wordml/cid" xmlns:w16="http://schemas.microsoft.com/office/word/2018/wordml" xmlns:w16du="http://schemas.microsoft.com/office/word/2023/wordml/word16du" xmlns:w16sdtdh="http://schemas.microsoft.com/office/word/2020/wordml/sdtdatahash" xmlns:w16se="http://schemas.microsoft.com/office/word/2015/wordml/symex" xmlns:wpg="http://schemas.microsoft.com/office/word/2010/wordprocessingGroup" xmlns:wpi="http://schemas.microsoft.com/office/word/2010/wordprocessingInk" xmlns:wne="http://schemas.microsoft.com/office/word/2006/wordml" xmlns:wps="http://schemas.microsoft.com/office/word/2010/wordprocessingShape" mc:Ignorable="w14 w15 w16se w16cid w16 w16cex w16sdtdh wp14">
   <w:endnote w:type="separator" w:id="-1">
     <w:p>
       <w:r>
@@ -5255,7 +5327,7 @@
 </file>
 
 <file path=word/footer1.xml><?xml version="1.0" encoding="utf-8"?>
-<w:ftr xmlns:wpc="http://schemas.microsoft.com/office/word/2010/wordprocessingCanvas" xmlns:cx="http://schemas.microsoft.com/office/drawing/2014/chartex" xmlns:mc="http://schemas.openxmlformats.org/markup-compatibility/2006" xmlns:o="urn:schemas-microsoft-com:office:office" xmlns:r="http://schemas.openxmlformats.org/officeDocument/2006/relationships" xmlns:m="http://schemas.openxmlformats.org/officeDocument/2006/math" xmlns:v="urn:schemas-microsoft-com:vml" xmlns:wp14="http://schemas.microsoft.com/office/word/2010/wordprocessingDrawing" xmlns:wp="http://schemas.openxmlformats.org/drawingml/2006/wordprocessingDrawing" xmlns:w10="urn:schemas-microsoft-com:office:word" xmlns:w="http://schemas.openxmlformats.org/wordprocessingml/2006/main" xmlns:w14="http://schemas.microsoft.com/office/word/2010/wordml" xmlns:w15="http://schemas.microsoft.com/office/word/2012/wordml" xmlns:w16se="http://schemas.microsoft.com/office/word/2015/wordml/symex" xmlns:wpg="http://schemas.microsoft.com/office/word/2010/wordprocessingGroup" xmlns:wpi="http://schemas.microsoft.com/office/word/2010/wordprocessingInk" xmlns:wne="http://schemas.microsoft.com/office/word/2006/wordml" xmlns:wps="http://schemas.microsoft.com/office/word/2010/wordprocessingShape" mc:Ignorable="w14 w15 w16se wp14">
+<w:ftr xmlns:wpc="http://schemas.microsoft.com/office/word/2010/wordprocessingCanvas" xmlns:cx="http://schemas.microsoft.com/office/drawing/2014/chartex" xmlns:cx1="http://schemas.microsoft.com/office/drawing/2015/9/8/chartex" xmlns:cx2="http://schemas.microsoft.com/office/drawing/2015/10/21/chartex" xmlns:cx3="http://schemas.microsoft.com/office/drawing/2016/5/9/chartex" xmlns:cx4="http://schemas.microsoft.com/office/drawing/2016/5/10/chartex" xmlns:cx5="http://schemas.microsoft.com/office/drawing/2016/5/11/chartex" xmlns:cx6="http://schemas.microsoft.com/office/drawing/2016/5/12/chartex" xmlns:cx7="http://schemas.microsoft.com/office/drawing/2016/5/13/chartex" xmlns:cx8="http://schemas.microsoft.com/office/drawing/2016/5/14/chartex" xmlns:mc="http://schemas.openxmlformats.org/markup-compatibility/2006" xmlns:aink="http://schemas.microsoft.com/office/drawing/2016/ink" xmlns:am3d="http://schemas.microsoft.com/office/drawing/2017/model3d" xmlns:o="urn:schemas-microsoft-com:office:office" xmlns:oel="http://schemas.microsoft.com/office/2019/extlst" xmlns:r="http://schemas.openxmlformats.org/officeDocument/2006/relationships" xmlns:m="http://schemas.openxmlformats.org/officeDocument/2006/math" xmlns:v="urn:schemas-microsoft-com:vml" xmlns:wp14="http://schemas.microsoft.com/office/word/2010/wordprocessingDrawing" xmlns:wp="http://schemas.openxmlformats.org/drawingml/2006/wordprocessingDrawing" xmlns:w10="urn:schemas-microsoft-com:office:word" xmlns:w="http://schemas.openxmlformats.org/wordprocessingml/2006/main" xmlns:w14="http://schemas.microsoft.com/office/word/2010/wordml" xmlns:w15="http://schemas.microsoft.com/office/word/2012/wordml" xmlns:w16cex="http://schemas.microsoft.com/office/word/2018/wordml/cex" xmlns:w16cid="http://schemas.microsoft.com/office/word/2016/wordml/cid" xmlns:w16="http://schemas.microsoft.com/office/word/2018/wordml" xmlns:w16du="http://schemas.microsoft.com/office/word/2023/wordml/word16du" xmlns:w16sdtdh="http://schemas.microsoft.com/office/word/2020/wordml/sdtdatahash" xmlns:w16se="http://schemas.microsoft.com/office/word/2015/wordml/symex" xmlns:wpg="http://schemas.microsoft.com/office/word/2010/wordprocessingGroup" xmlns:wpi="http://schemas.microsoft.com/office/word/2010/wordprocessingInk" xmlns:wne="http://schemas.microsoft.com/office/word/2006/wordml" xmlns:wps="http://schemas.microsoft.com/office/word/2010/wordprocessingShape" mc:Ignorable="w14 w15 w16se w16cid w16 w16cex w16sdtdh wp14">
   <w:p>
     <w:pPr>
       <w:pStyle w:val="Piedepgina"/>
@@ -5379,7 +5451,7 @@
 </file>
 
 <file path=word/footnotes.xml><?xml version="1.0" encoding="utf-8"?>
-<w:footnotes xmlns:wpc="http://schemas.microsoft.com/office/word/2010/wordprocessingCanvas" xmlns:cx="http://schemas.microsoft.com/office/drawing/2014/chartex" xmlns:mc="http://schemas.openxmlformats.org/markup-compatibility/2006" xmlns:o="urn:schemas-microsoft-com:office:office" xmlns:r="http://schemas.openxmlformats.org/officeDocument/2006/relationships" xmlns:m="http://schemas.openxmlformats.org/officeDocument/2006/math" xmlns:v="urn:schemas-microsoft-com:vml" xmlns:wp14="http://schemas.microsoft.com/office/word/2010/wordprocessingDrawing" xmlns:wp="http://schemas.openxmlformats.org/drawingml/2006/wordprocessingDrawing" xmlns:w10="urn:schemas-microsoft-com:office:word" xmlns:w="http://schemas.openxmlformats.org/wordprocessingml/2006/main" xmlns:w14="http://schemas.microsoft.com/office/word/2010/wordml" xmlns:w15="http://schemas.microsoft.com/office/word/2012/wordml" xmlns:w16se="http://schemas.microsoft.com/office/word/2015/wordml/symex" xmlns:wpg="http://schemas.microsoft.com/office/word/2010/wordprocessingGroup" xmlns:wpi="http://schemas.microsoft.com/office/word/2010/wordprocessingInk" xmlns:wne="http://schemas.microsoft.com/office/word/2006/wordml" xmlns:wps="http://schemas.microsoft.com/office/word/2010/wordprocessingShape" mc:Ignorable="w14 w15 w16se wp14">
+<w:footnotes xmlns:wpc="http://schemas.microsoft.com/office/word/2010/wordprocessingCanvas" xmlns:cx="http://schemas.microsoft.com/office/drawing/2014/chartex" xmlns:cx1="http://schemas.microsoft.com/office/drawing/2015/9/8/chartex" xmlns:cx2="http://schemas.microsoft.com/office/drawing/2015/10/21/chartex" xmlns:cx3="http://schemas.microsoft.com/office/drawing/2016/5/9/chartex" xmlns:cx4="http://schemas.microsoft.com/office/drawing/2016/5/10/chartex" xmlns:cx5="http://schemas.microsoft.com/office/drawing/2016/5/11/chartex" xmlns:cx6="http://schemas.microsoft.com/office/drawing/2016/5/12/chartex" xmlns:cx7="http://schemas.microsoft.com/office/drawing/2016/5/13/chartex" xmlns:cx8="http://schemas.microsoft.com/office/drawing/2016/5/14/chartex" xmlns:mc="http://schemas.openxmlformats.org/markup-compatibility/2006" xmlns:aink="http://schemas.microsoft.com/office/drawing/2016/ink" xmlns:am3d="http://schemas.microsoft.com/office/drawing/2017/model3d" xmlns:o="urn:schemas-microsoft-com:office:office" xmlns:oel="http://schemas.microsoft.com/office/2019/extlst" xmlns:r="http://schemas.openxmlformats.org/officeDocument/2006/relationships" xmlns:m="http://schemas.openxmlformats.org/officeDocument/2006/math" xmlns:v="urn:schemas-microsoft-com:vml" xmlns:wp14="http://schemas.microsoft.com/office/word/2010/wordprocessingDrawing" xmlns:wp="http://schemas.openxmlformats.org/drawingml/2006/wordprocessingDrawing" xmlns:w10="urn:schemas-microsoft-com:office:word" xmlns:w="http://schemas.openxmlformats.org/wordprocessingml/2006/main" xmlns:w14="http://schemas.microsoft.com/office/word/2010/wordml" xmlns:w15="http://schemas.microsoft.com/office/word/2012/wordml" xmlns:w16cex="http://schemas.microsoft.com/office/word/2018/wordml/cex" xmlns:w16cid="http://schemas.microsoft.com/office/word/2016/wordml/cid" xmlns:w16="http://schemas.microsoft.com/office/word/2018/wordml" xmlns:w16du="http://schemas.microsoft.com/office/word/2023/wordml/word16du" xmlns:w16sdtdh="http://schemas.microsoft.com/office/word/2020/wordml/sdtdatahash" xmlns:w16se="http://schemas.microsoft.com/office/word/2015/wordml/symex" xmlns:wpg="http://schemas.microsoft.com/office/word/2010/wordprocessingGroup" xmlns:wpi="http://schemas.microsoft.com/office/word/2010/wordprocessingInk" xmlns:wne="http://schemas.microsoft.com/office/word/2006/wordml" xmlns:wps="http://schemas.microsoft.com/office/word/2010/wordprocessingShape" mc:Ignorable="w14 w15 w16se w16cid w16 w16cex w16sdtdh wp14">
   <w:footnote w:type="separator" w:id="-1">
     <w:p>
       <w:r>
@@ -5398,7 +5470,7 @@
 </file>
 
 <file path=word/header1.xml><?xml version="1.0" encoding="utf-8"?>
-<w:hdr xmlns:wpc="http://schemas.microsoft.com/office/word/2010/wordprocessingCanvas" xmlns:cx="http://schemas.microsoft.com/office/drawing/2014/chartex" xmlns:mc="http://schemas.openxmlformats.org/markup-compatibility/2006" xmlns:o="urn:schemas-microsoft-com:office:office" xmlns:r="http://schemas.openxmlformats.org/officeDocument/2006/relationships" xmlns:m="http://schemas.openxmlformats.org/officeDocument/2006/math" xmlns:v="urn:schemas-microsoft-com:vml" xmlns:wp14="http://schemas.microsoft.com/office/word/2010/wordprocessingDrawing" xmlns:wp="http://schemas.openxmlformats.org/drawingml/2006/wordprocessingDrawing" xmlns:w10="urn:schemas-microsoft-com:office:word" xmlns:w="http://schemas.openxmlformats.org/wordprocessingml/2006/main" xmlns:w14="http://schemas.microsoft.com/office/word/2010/wordml" xmlns:w15="http://schemas.microsoft.com/office/word/2012/wordml" xmlns:w16se="http://schemas.microsoft.com/office/word/2015/wordml/symex" xmlns:wpg="http://schemas.microsoft.com/office/word/2010/wordprocessingGroup" xmlns:wpi="http://schemas.microsoft.com/office/word/2010/wordprocessingInk" xmlns:wne="http://schemas.microsoft.com/office/word/2006/wordml" xmlns:wps="http://schemas.microsoft.com/office/word/2010/wordprocessingShape" mc:Ignorable="w14 w15 w16se wp14">
+<w:hdr xmlns:wpc="http://schemas.microsoft.com/office/word/2010/wordprocessingCanvas" xmlns:cx="http://schemas.microsoft.com/office/drawing/2014/chartex" xmlns:cx1="http://schemas.microsoft.com/office/drawing/2015/9/8/chartex" xmlns:cx2="http://schemas.microsoft.com/office/drawing/2015/10/21/chartex" xmlns:cx3="http://schemas.microsoft.com/office/drawing/2016/5/9/chartex" xmlns:cx4="http://schemas.microsoft.com/office/drawing/2016/5/10/chartex" xmlns:cx5="http://schemas.microsoft.com/office/drawing/2016/5/11/chartex" xmlns:cx6="http://schemas.microsoft.com/office/drawing/2016/5/12/chartex" xmlns:cx7="http://schemas.microsoft.com/office/drawing/2016/5/13/chartex" xmlns:cx8="http://schemas.microsoft.com/office/drawing/2016/5/14/chartex" xmlns:mc="http://schemas.openxmlformats.org/markup-compatibility/2006" xmlns:aink="http://schemas.microsoft.com/office/drawing/2016/ink" xmlns:am3d="http://schemas.microsoft.com/office/drawing/2017/model3d" xmlns:o="urn:schemas-microsoft-com:office:office" xmlns:oel="http://schemas.microsoft.com/office/2019/extlst" xmlns:r="http://schemas.openxmlformats.org/officeDocument/2006/relationships" xmlns:m="http://schemas.openxmlformats.org/officeDocument/2006/math" xmlns:v="urn:schemas-microsoft-com:vml" xmlns:wp14="http://schemas.microsoft.com/office/word/2010/wordprocessingDrawing" xmlns:wp="http://schemas.openxmlformats.org/drawingml/2006/wordprocessingDrawing" xmlns:w10="urn:schemas-microsoft-com:office:word" xmlns:w="http://schemas.openxmlformats.org/wordprocessingml/2006/main" xmlns:w14="http://schemas.microsoft.com/office/word/2010/wordml" xmlns:w15="http://schemas.microsoft.com/office/word/2012/wordml" xmlns:w16cex="http://schemas.microsoft.com/office/word/2018/wordml/cex" xmlns:w16cid="http://schemas.microsoft.com/office/word/2016/wordml/cid" xmlns:w16="http://schemas.microsoft.com/office/word/2018/wordml" xmlns:w16du="http://schemas.microsoft.com/office/word/2023/wordml/word16du" xmlns:w16sdtdh="http://schemas.microsoft.com/office/word/2020/wordml/sdtdatahash" xmlns:w16se="http://schemas.microsoft.com/office/word/2015/wordml/symex" xmlns:wpg="http://schemas.microsoft.com/office/word/2010/wordprocessingGroup" xmlns:wpi="http://schemas.microsoft.com/office/word/2010/wordprocessingInk" xmlns:wne="http://schemas.microsoft.com/office/word/2006/wordml" xmlns:wps="http://schemas.microsoft.com/office/word/2010/wordprocessingShape" mc:Ignorable="w14 w15 w16se w16cid w16 w16cex w16sdtdh wp14">
   <w:p>
     <w:pPr>
       <w:pStyle w:val="Encabezado"/>
@@ -5462,7 +5534,7 @@
             </wp:anchor>
           </w:drawing>
         </mc:Choice>
-        <mc:Fallback xmlns:cx1="http://schemas.microsoft.com/office/drawing/2015/9/8/chartex" xmlns:cx2="http://schemas.microsoft.com/office/drawing/2015/10/21/chartex" xmlns:cx3="http://schemas.microsoft.com/office/drawing/2016/5/9/chartex" xmlns:cx4="http://schemas.microsoft.com/office/drawing/2016/5/10/chartex" xmlns:cx5="http://schemas.microsoft.com/office/drawing/2016/5/11/chartex" xmlns:cx6="http://schemas.microsoft.com/office/drawing/2016/5/12/chartex" xmlns:cx7="http://schemas.microsoft.com/office/drawing/2016/5/13/chartex" xmlns:cx8="http://schemas.microsoft.com/office/drawing/2016/5/14/chartex" xmlns:aink="http://schemas.microsoft.com/office/drawing/2016/ink" xmlns:am3d="http://schemas.microsoft.com/office/drawing/2017/model3d" xmlns:oel="http://schemas.microsoft.com/office/2019/extlst" xmlns:w16cex="http://schemas.microsoft.com/office/word/2018/wordml/cex" xmlns:w16cid="http://schemas.microsoft.com/office/word/2016/wordml/cid" xmlns:w16="http://schemas.microsoft.com/office/word/2018/wordml" xmlns:w16du="http://schemas.microsoft.com/office/word/2023/wordml/word16du" xmlns:w16sdtdh="http://schemas.microsoft.com/office/word/2020/wordml/sdtdatahash">
+        <mc:Fallback>
           <w:pict>
             <v:line w14:anchorId="4B8DD273" id="2 Conector recto" o:spid="_x0000_s1026" style="position:absolute;z-index:251663360;visibility:visible;mso-wrap-style:square;mso-wrap-distance-left:9pt;mso-wrap-distance-top:0;mso-wrap-distance-right:9pt;mso-wrap-distance-bottom:0;mso-position-horizontal:absolute;mso-position-horizontal-relative:text;mso-position-vertical:absolute;mso-position-vertical-relative:text" from="-.6pt,44.85pt" to="459.75pt,44.85pt" o:gfxdata="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" strokecolor="#4579b8 [3044]"/>
           </w:pict>
@@ -5657,7 +5729,7 @@
 </file>
 
 <file path=word/numbering.xml><?xml version="1.0" encoding="utf-8"?>
-<w:numbering xmlns:wpc="http://schemas.microsoft.com/office/word/2010/wordprocessingCanvas" xmlns:cx="http://schemas.microsoft.com/office/drawing/2014/chartex" xmlns:mc="http://schemas.openxmlformats.org/markup-compatibility/2006" xmlns:o="urn:schemas-microsoft-com:office:office" xmlns:r="http://schemas.openxmlformats.org/officeDocument/2006/relationships" xmlns:m="http://schemas.openxmlformats.org/officeDocument/2006/math" xmlns:v="urn:schemas-microsoft-com:vml" xmlns:wp14="http://schemas.microsoft.com/office/word/2010/wordprocessingDrawing" xmlns:wp="http://schemas.openxmlformats.org/drawingml/2006/wordprocessingDrawing" xmlns:w10="urn:schemas-microsoft-com:office:word" xmlns:w="http://schemas.openxmlformats.org/wordprocessingml/2006/main" xmlns:w14="http://schemas.microsoft.com/office/word/2010/wordml" xmlns:w15="http://schemas.microsoft.com/office/word/2012/wordml" xmlns:w16se="http://schemas.microsoft.com/office/word/2015/wordml/symex" xmlns:wpg="http://schemas.microsoft.com/office/word/2010/wordprocessingGroup" xmlns:wpi="http://schemas.microsoft.com/office/word/2010/wordprocessingInk" xmlns:wne="http://schemas.microsoft.com/office/word/2006/wordml" xmlns:wps="http://schemas.microsoft.com/office/word/2010/wordprocessingShape" mc:Ignorable="w14 w15 w16se wp14">
+<w:numbering xmlns:wpc="http://schemas.microsoft.com/office/word/2010/wordprocessingCanvas" xmlns:cx="http://schemas.microsoft.com/office/drawing/2014/chartex" xmlns:cx1="http://schemas.microsoft.com/office/drawing/2015/9/8/chartex" xmlns:cx2="http://schemas.microsoft.com/office/drawing/2015/10/21/chartex" xmlns:cx3="http://schemas.microsoft.com/office/drawing/2016/5/9/chartex" xmlns:cx4="http://schemas.microsoft.com/office/drawing/2016/5/10/chartex" xmlns:cx5="http://schemas.microsoft.com/office/drawing/2016/5/11/chartex" xmlns:cx6="http://schemas.microsoft.com/office/drawing/2016/5/12/chartex" xmlns:cx7="http://schemas.microsoft.com/office/drawing/2016/5/13/chartex" xmlns:cx8="http://schemas.microsoft.com/office/drawing/2016/5/14/chartex" xmlns:mc="http://schemas.openxmlformats.org/markup-compatibility/2006" xmlns:aink="http://schemas.microsoft.com/office/drawing/2016/ink" xmlns:am3d="http://schemas.microsoft.com/office/drawing/2017/model3d" xmlns:o="urn:schemas-microsoft-com:office:office" xmlns:oel="http://schemas.microsoft.com/office/2019/extlst" xmlns:r="http://schemas.openxmlformats.org/officeDocument/2006/relationships" xmlns:m="http://schemas.openxmlformats.org/officeDocument/2006/math" xmlns:v="urn:schemas-microsoft-com:vml" xmlns:wp14="http://schemas.microsoft.com/office/word/2010/wordprocessingDrawing" xmlns:wp="http://schemas.openxmlformats.org/drawingml/2006/wordprocessingDrawing" xmlns:w10="urn:schemas-microsoft-com:office:word" xmlns:w="http://schemas.openxmlformats.org/wordprocessingml/2006/main" xmlns:w14="http://schemas.microsoft.com/office/word/2010/wordml" xmlns:w15="http://schemas.microsoft.com/office/word/2012/wordml" xmlns:w16cex="http://schemas.microsoft.com/office/word/2018/wordml/cex" xmlns:w16cid="http://schemas.microsoft.com/office/word/2016/wordml/cid" xmlns:w16="http://schemas.microsoft.com/office/word/2018/wordml" xmlns:w16du="http://schemas.microsoft.com/office/word/2023/wordml/word16du" xmlns:w16sdtdh="http://schemas.microsoft.com/office/word/2020/wordml/sdtdatahash" xmlns:w16se="http://schemas.microsoft.com/office/word/2015/wordml/symex" xmlns:wpg="http://schemas.microsoft.com/office/word/2010/wordprocessingGroup" xmlns:wpi="http://schemas.microsoft.com/office/word/2010/wordprocessingInk" xmlns:wne="http://schemas.microsoft.com/office/word/2006/wordml" xmlns:wps="http://schemas.microsoft.com/office/word/2010/wordprocessingShape" mc:Ignorable="w14 w15 w16se w16cid w16 w16cex w16sdtdh wp14">
   <w:numPicBullet w:numPicBulletId="0">
     <w:pict>
       <v:shapetype id="_x0000_t75" coordsize="21600,21600" o:spt="75" o:preferrelative="t" path="m@4@5l@4@11@9@11@9@5xe" filled="f" stroked="f">
@@ -5679,7 +5751,7 @@
         <v:path o:extrusionok="f" gradientshapeok="t" o:connecttype="rect"/>
         <o:lock v:ext="edit" aspectratio="t"/>
       </v:shapetype>
-      <v:shape id="_x0000_i1068" type="#_x0000_t75" style="width:12pt;height:9.6pt;visibility:visible;mso-wrap-style:square" o:bullet="t">
+      <v:shape id="_x0000_i1068" type="#_x0000_t75" style="width:12.2pt;height:9.85pt;visibility:visible;mso-wrap-style:square" o:bullet="t">
         <v:imagedata r:id="rId1" o:title=""/>
       </v:shape>
     </w:pict>
@@ -6112,6 +6184,119 @@
     </w:lvl>
   </w:abstractNum>
   <w:abstractNum w:abstractNumId="4" w15:restartNumberingAfterBreak="0">
+    <w:nsid w:val="391B6E6C"/>
+    <w:multiLevelType w:val="hybridMultilevel"/>
+    <w:tmpl w:val="EDA222A6"/>
+    <w:lvl w:ilvl="0" w:tplc="9D904288">
+      <w:numFmt w:val="bullet"/>
+      <w:lvlText w:val="-"/>
+      <w:lvlJc w:val="left"/>
+      <w:pPr>
+        <w:ind w:left="720" w:hanging="360"/>
+      </w:pPr>
+      <w:rPr>
+        <w:rFonts w:ascii="Tahoma" w:eastAsia="Times New Roman" w:hAnsi="Tahoma" w:cs="Tahoma" w:hint="default"/>
+        <w:b w:val="0"/>
+      </w:rPr>
+    </w:lvl>
+    <w:lvl w:ilvl="1" w:tplc="2C0A0003">
+      <w:start w:val="1"/>
+      <w:numFmt w:val="bullet"/>
+      <w:lvlText w:val="o"/>
+      <w:lvlJc w:val="left"/>
+      <w:pPr>
+        <w:ind w:left="1440" w:hanging="360"/>
+      </w:pPr>
+      <w:rPr>
+        <w:rFonts w:ascii="Courier New" w:hAnsi="Courier New" w:cs="Courier New" w:hint="default"/>
+      </w:rPr>
+    </w:lvl>
+    <w:lvl w:ilvl="2" w:tplc="2C0A0005" w:tentative="1">
+      <w:start w:val="1"/>
+      <w:numFmt w:val="bullet"/>
+      <w:lvlText w:val=""/>
+      <w:lvlJc w:val="left"/>
+      <w:pPr>
+        <w:ind w:left="2160" w:hanging="360"/>
+      </w:pPr>
+      <w:rPr>
+        <w:rFonts w:ascii="Wingdings" w:hAnsi="Wingdings" w:hint="default"/>
+      </w:rPr>
+    </w:lvl>
+    <w:lvl w:ilvl="3" w:tplc="2C0A0001" w:tentative="1">
+      <w:start w:val="1"/>
+      <w:numFmt w:val="bullet"/>
+      <w:lvlText w:val=""/>
+      <w:lvlJc w:val="left"/>
+      <w:pPr>
+        <w:ind w:left="2880" w:hanging="360"/>
+      </w:pPr>
+      <w:rPr>
+        <w:rFonts w:ascii="Symbol" w:hAnsi="Symbol" w:hint="default"/>
+      </w:rPr>
+    </w:lvl>
+    <w:lvl w:ilvl="4" w:tplc="2C0A0003" w:tentative="1">
+      <w:start w:val="1"/>
+      <w:numFmt w:val="bullet"/>
+      <w:lvlText w:val="o"/>
+      <w:lvlJc w:val="left"/>
+      <w:pPr>
+        <w:ind w:left="3600" w:hanging="360"/>
+      </w:pPr>
+      <w:rPr>
+        <w:rFonts w:ascii="Courier New" w:hAnsi="Courier New" w:cs="Courier New" w:hint="default"/>
+      </w:rPr>
+    </w:lvl>
+    <w:lvl w:ilvl="5" w:tplc="2C0A0005" w:tentative="1">
+      <w:start w:val="1"/>
+      <w:numFmt w:val="bullet"/>
+      <w:lvlText w:val=""/>
+      <w:lvlJc w:val="left"/>
+      <w:pPr>
+        <w:ind w:left="4320" w:hanging="360"/>
+      </w:pPr>
+      <w:rPr>
+        <w:rFonts w:ascii="Wingdings" w:hAnsi="Wingdings" w:hint="default"/>
+      </w:rPr>
+    </w:lvl>
+    <w:lvl w:ilvl="6" w:tplc="2C0A0001" w:tentative="1">
+      <w:start w:val="1"/>
+      <w:numFmt w:val="bullet"/>
+      <w:lvlText w:val=""/>
+      <w:lvlJc w:val="left"/>
+      <w:pPr>
+        <w:ind w:left="5040" w:hanging="360"/>
+      </w:pPr>
+      <w:rPr>
+        <w:rFonts w:ascii="Symbol" w:hAnsi="Symbol" w:hint="default"/>
+      </w:rPr>
+    </w:lvl>
+    <w:lvl w:ilvl="7" w:tplc="2C0A0003" w:tentative="1">
+      <w:start w:val="1"/>
+      <w:numFmt w:val="bullet"/>
+      <w:lvlText w:val="o"/>
+      <w:lvlJc w:val="left"/>
+      <w:pPr>
+        <w:ind w:left="5760" w:hanging="360"/>
+      </w:pPr>
+      <w:rPr>
+        <w:rFonts w:ascii="Courier New" w:hAnsi="Courier New" w:cs="Courier New" w:hint="default"/>
+      </w:rPr>
+    </w:lvl>
+    <w:lvl w:ilvl="8" w:tplc="2C0A0005" w:tentative="1">
+      <w:start w:val="1"/>
+      <w:numFmt w:val="bullet"/>
+      <w:lvlText w:val=""/>
+      <w:lvlJc w:val="left"/>
+      <w:pPr>
+        <w:ind w:left="6480" w:hanging="360"/>
+      </w:pPr>
+      <w:rPr>
+        <w:rFonts w:ascii="Wingdings" w:hAnsi="Wingdings" w:hint="default"/>
+      </w:rPr>
+    </w:lvl>
+  </w:abstractNum>
+  <w:abstractNum w:abstractNumId="5" w15:restartNumberingAfterBreak="0">
     <w:nsid w:val="410E07CE"/>
     <w:multiLevelType w:val="hybridMultilevel"/>
     <w:tmpl w:val="FBA0C290"/>
@@ -6223,7 +6408,7 @@
       </w:rPr>
     </w:lvl>
   </w:abstractNum>
-  <w:abstractNum w:abstractNumId="5" w15:restartNumberingAfterBreak="0">
+  <w:abstractNum w:abstractNumId="6" w15:restartNumberingAfterBreak="0">
     <w:nsid w:val="4E817C17"/>
     <w:multiLevelType w:val="hybridMultilevel"/>
     <w:tmpl w:val="56568EC2"/>
@@ -6336,7 +6521,7 @@
       </w:rPr>
     </w:lvl>
   </w:abstractNum>
-  <w:abstractNum w:abstractNumId="6" w15:restartNumberingAfterBreak="0">
+  <w:abstractNum w:abstractNumId="7" w15:restartNumberingAfterBreak="0">
     <w:nsid w:val="62743C3E"/>
     <w:multiLevelType w:val="hybridMultilevel"/>
     <w:tmpl w:val="CB868C22"/>
@@ -6449,7 +6634,7 @@
       </w:rPr>
     </w:lvl>
   </w:abstractNum>
-  <w:abstractNum w:abstractNumId="7" w15:restartNumberingAfterBreak="0">
+  <w:abstractNum w:abstractNumId="8" w15:restartNumberingAfterBreak="0">
     <w:nsid w:val="69F23698"/>
     <w:multiLevelType w:val="hybridMultilevel"/>
     <w:tmpl w:val="3D4012E0"/>
@@ -6562,7 +6747,7 @@
       </w:rPr>
     </w:lvl>
   </w:abstractNum>
-  <w:abstractNum w:abstractNumId="8" w15:restartNumberingAfterBreak="0">
+  <w:abstractNum w:abstractNumId="9" w15:restartNumberingAfterBreak="0">
     <w:nsid w:val="6A8E170F"/>
     <w:multiLevelType w:val="hybridMultilevel"/>
     <w:tmpl w:val="979488B4"/>
@@ -6675,7 +6860,7 @@
       </w:rPr>
     </w:lvl>
   </w:abstractNum>
-  <w:abstractNum w:abstractNumId="9" w15:restartNumberingAfterBreak="0">
+  <w:abstractNum w:abstractNumId="10" w15:restartNumberingAfterBreak="0">
     <w:nsid w:val="6EC2496B"/>
     <w:multiLevelType w:val="hybridMultilevel"/>
     <w:tmpl w:val="9BBAAB62"/>
@@ -6816,7 +7001,7 @@
       </w:rPr>
     </w:lvl>
   </w:abstractNum>
-  <w:abstractNum w:abstractNumId="10" w15:restartNumberingAfterBreak="0">
+  <w:abstractNum w:abstractNumId="11" w15:restartNumberingAfterBreak="0">
     <w:nsid w:val="79980403"/>
     <w:multiLevelType w:val="hybridMultilevel"/>
     <w:tmpl w:val="1580158C"/>
@@ -6929,7 +7114,7 @@
       </w:rPr>
     </w:lvl>
   </w:abstractNum>
-  <w:abstractNum w:abstractNumId="11" w15:restartNumberingAfterBreak="0">
+  <w:abstractNum w:abstractNumId="12" w15:restartNumberingAfterBreak="0">
     <w:nsid w:val="7B4E35CC"/>
     <w:multiLevelType w:val="hybridMultilevel"/>
     <w:tmpl w:val="734A4932"/>
@@ -7042,47 +7227,50 @@
       </w:rPr>
     </w:lvl>
   </w:abstractNum>
-  <w:num w:numId="1">
-    <w:abstractNumId w:val="4"/>
+  <w:num w:numId="1" w16cid:durableId="973756044">
+    <w:abstractNumId w:val="5"/>
   </w:num>
-  <w:num w:numId="2">
+  <w:num w:numId="2" w16cid:durableId="861015003">
     <w:abstractNumId w:val="1"/>
   </w:num>
-  <w:num w:numId="3">
+  <w:num w:numId="3" w16cid:durableId="380442029">
     <w:abstractNumId w:val="3"/>
   </w:num>
-  <w:num w:numId="4">
+  <w:num w:numId="4" w16cid:durableId="2013028817">
     <w:abstractNumId w:val="2"/>
   </w:num>
-  <w:num w:numId="5">
+  <w:num w:numId="5" w16cid:durableId="114756889">
+    <w:abstractNumId w:val="12"/>
+  </w:num>
+  <w:num w:numId="6" w16cid:durableId="1512914231">
+    <w:abstractNumId w:val="0"/>
+  </w:num>
+  <w:num w:numId="7" w16cid:durableId="72968741">
+    <w:abstractNumId w:val="7"/>
+  </w:num>
+  <w:num w:numId="8" w16cid:durableId="59862587">
     <w:abstractNumId w:val="11"/>
   </w:num>
-  <w:num w:numId="6">
-    <w:abstractNumId w:val="0"/>
-  </w:num>
-  <w:num w:numId="7">
+  <w:num w:numId="9" w16cid:durableId="1152796942">
     <w:abstractNumId w:val="6"/>
   </w:num>
-  <w:num w:numId="8">
+  <w:num w:numId="10" w16cid:durableId="1202745879">
+    <w:abstractNumId w:val="9"/>
+  </w:num>
+  <w:num w:numId="11" w16cid:durableId="2024621209">
+    <w:abstractNumId w:val="8"/>
+  </w:num>
+  <w:num w:numId="12" w16cid:durableId="1389261449">
     <w:abstractNumId w:val="10"/>
   </w:num>
-  <w:num w:numId="9">
-    <w:abstractNumId w:val="5"/>
-  </w:num>
-  <w:num w:numId="10">
-    <w:abstractNumId w:val="8"/>
-  </w:num>
-  <w:num w:numId="11">
-    <w:abstractNumId w:val="7"/>
-  </w:num>
-  <w:num w:numId="12">
-    <w:abstractNumId w:val="9"/>
+  <w:num w:numId="13" w16cid:durableId="1989942577">
+    <w:abstractNumId w:val="4"/>
   </w:num>
 </w:numbering>
 </file>
 
 <file path=word/styles.xml><?xml version="1.0" encoding="utf-8"?>
-<w:styles xmlns:mc="http://schemas.openxmlformats.org/markup-compatibility/2006" xmlns:r="http://schemas.openxmlformats.org/officeDocument/2006/relationships" xmlns:w="http://schemas.openxmlformats.org/wordprocessingml/2006/main" xmlns:w14="http://schemas.microsoft.com/office/word/2010/wordml" xmlns:w15="http://schemas.microsoft.com/office/word/2012/wordml" xmlns:w16se="http://schemas.microsoft.com/office/word/2015/wordml/symex" mc:Ignorable="w14 w15 w16se">
+<w:styles xmlns:mc="http://schemas.openxmlformats.org/markup-compatibility/2006" xmlns:r="http://schemas.openxmlformats.org/officeDocument/2006/relationships" xmlns:w="http://schemas.openxmlformats.org/wordprocessingml/2006/main" xmlns:w14="http://schemas.microsoft.com/office/word/2010/wordml" xmlns:w15="http://schemas.microsoft.com/office/word/2012/wordml" xmlns:w16cex="http://schemas.microsoft.com/office/word/2018/wordml/cex" xmlns:w16cid="http://schemas.microsoft.com/office/word/2016/wordml/cid" xmlns:w16="http://schemas.microsoft.com/office/word/2018/wordml" xmlns:w16sdtdh="http://schemas.microsoft.com/office/word/2020/wordml/sdtdatahash" xmlns:w16se="http://schemas.microsoft.com/office/word/2015/wordml/symex" mc:Ignorable="w14 w15 w16se w16cid w16 w16cex w16sdtdh">
   <w:docDefaults>
     <w:rPrDefault>
       <w:rPr>
@@ -7098,7 +7286,7 @@
       </w:pPr>
     </w:pPrDefault>
   </w:docDefaults>
-  <w:latentStyles w:defLockedState="0" w:defUIPriority="99" w:defSemiHidden="0" w:defUnhideWhenUsed="0" w:defQFormat="0" w:count="371">
+  <w:latentStyles w:defLockedState="0" w:defUIPriority="99" w:defSemiHidden="0" w:defUnhideWhenUsed="0" w:defQFormat="0" w:count="376">
     <w:lsdException w:name="Normal" w:uiPriority="0" w:qFormat="1"/>
     <w:lsdException w:name="heading 1" w:uiPriority="9" w:qFormat="1"/>
     <w:lsdException w:name="heading 2" w:semiHidden="1" w:uiPriority="9" w:unhideWhenUsed="1" w:qFormat="1"/>
@@ -7204,7 +7392,6 @@
     <w:lsdException w:name="HTML Sample" w:semiHidden="1" w:unhideWhenUsed="1"/>
     <w:lsdException w:name="HTML Typewriter" w:semiHidden="1" w:unhideWhenUsed="1"/>
     <w:lsdException w:name="HTML Variable" w:semiHidden="1" w:unhideWhenUsed="1"/>
-    <w:lsdException w:name="Normal Table" w:semiHidden="1" w:unhideWhenUsed="1"/>
     <w:lsdException w:name="annotation subject" w:semiHidden="1" w:unhideWhenUsed="1"/>
     <w:lsdException w:name="No List" w:semiHidden="1" w:unhideWhenUsed="1"/>
     <w:lsdException w:name="Outline List 1" w:semiHidden="1" w:unhideWhenUsed="1"/>
@@ -7247,11 +7434,8 @@
     <w:lsdException w:name="Table Contemporary" w:semiHidden="1" w:unhideWhenUsed="1"/>
     <w:lsdException w:name="Table Elegant" w:semiHidden="1" w:unhideWhenUsed="1"/>
     <w:lsdException w:name="Table Professional" w:semiHidden="1" w:unhideWhenUsed="1"/>
-    <w:lsdException w:name="Table Subtle 1" w:semiHidden="1" w:unhideWhenUsed="1"/>
     <w:lsdException w:name="Table Subtle 2" w:semiHidden="1" w:unhideWhenUsed="1"/>
     <w:lsdException w:name="Table Web 1" w:semiHidden="1" w:unhideWhenUsed="1"/>
-    <w:lsdException w:name="Table Web 2" w:semiHidden="1" w:unhideWhenUsed="1"/>
-    <w:lsdException w:name="Table Web 3" w:semiHidden="1" w:unhideWhenUsed="1"/>
     <w:lsdException w:name="Balloon Text" w:semiHidden="1" w:unhideWhenUsed="1"/>
     <w:lsdException w:name="Table Grid" w:uiPriority="0"/>
     <w:lsdException w:name="Table Theme" w:semiHidden="1" w:unhideWhenUsed="1"/>
@@ -7470,6 +7654,11 @@
     <w:lsdException w:name="List Table 5 Dark Accent 6" w:uiPriority="50"/>
     <w:lsdException w:name="List Table 6 Colorful Accent 6" w:uiPriority="51"/>
     <w:lsdException w:name="List Table 7 Colorful Accent 6" w:uiPriority="52"/>
+    <w:lsdException w:name="Mention" w:semiHidden="1" w:unhideWhenUsed="1"/>
+    <w:lsdException w:name="Smart Hyperlink" w:semiHidden="1" w:unhideWhenUsed="1"/>
+    <w:lsdException w:name="Hashtag" w:semiHidden="1" w:unhideWhenUsed="1"/>
+    <w:lsdException w:name="Unresolved Mention" w:semiHidden="1" w:unhideWhenUsed="1"/>
+    <w:lsdException w:name="Smart Link" w:semiHidden="1" w:unhideWhenUsed="1"/>
   </w:latentStyles>
   <w:style w:type="paragraph" w:default="1" w:styleId="Normal">
     <w:name w:val="Normal"/>
@@ -7768,7 +7957,7 @@
 </file>
 
 <file path=word/glossary/document.xml><?xml version="1.0" encoding="utf-8"?>
-<w:glossaryDocument xmlns:wpc="http://schemas.microsoft.com/office/word/2010/wordprocessingCanvas" xmlns:cx="http://schemas.microsoft.com/office/drawing/2014/chartex" xmlns:mc="http://schemas.openxmlformats.org/markup-compatibility/2006" xmlns:o="urn:schemas-microsoft-com:office:office" xmlns:r="http://schemas.openxmlformats.org/officeDocument/2006/relationships" xmlns:m="http://schemas.openxmlformats.org/officeDocument/2006/math" xmlns:v="urn:schemas-microsoft-com:vml" xmlns:wp14="http://schemas.microsoft.com/office/word/2010/wordprocessingDrawing" xmlns:wp="http://schemas.openxmlformats.org/drawingml/2006/wordprocessingDrawing" xmlns:w10="urn:schemas-microsoft-com:office:word" xmlns:w="http://schemas.openxmlformats.org/wordprocessingml/2006/main" xmlns:w14="http://schemas.microsoft.com/office/word/2010/wordml" xmlns:w15="http://schemas.microsoft.com/office/word/2012/wordml" xmlns:w16se="http://schemas.microsoft.com/office/word/2015/wordml/symex" xmlns:wpg="http://schemas.microsoft.com/office/word/2010/wordprocessingGroup" xmlns:wpi="http://schemas.microsoft.com/office/word/2010/wordprocessingInk" xmlns:wne="http://schemas.microsoft.com/office/word/2006/wordml" xmlns:wps="http://schemas.microsoft.com/office/word/2010/wordprocessingShape" mc:Ignorable="w14 w15 w16se wp14">
+<w:glossaryDocument xmlns:wpc="http://schemas.microsoft.com/office/word/2010/wordprocessingCanvas" xmlns:cx="http://schemas.microsoft.com/office/drawing/2014/chartex" xmlns:cx1="http://schemas.microsoft.com/office/drawing/2015/9/8/chartex" xmlns:cx2="http://schemas.microsoft.com/office/drawing/2015/10/21/chartex" xmlns:cx3="http://schemas.microsoft.com/office/drawing/2016/5/9/chartex" xmlns:cx4="http://schemas.microsoft.com/office/drawing/2016/5/10/chartex" xmlns:cx5="http://schemas.microsoft.com/office/drawing/2016/5/11/chartex" xmlns:cx6="http://schemas.microsoft.com/office/drawing/2016/5/12/chartex" xmlns:cx7="http://schemas.microsoft.com/office/drawing/2016/5/13/chartex" xmlns:cx8="http://schemas.microsoft.com/office/drawing/2016/5/14/chartex" xmlns:mc="http://schemas.openxmlformats.org/markup-compatibility/2006" xmlns:aink="http://schemas.microsoft.com/office/drawing/2016/ink" xmlns:am3d="http://schemas.microsoft.com/office/drawing/2017/model3d" xmlns:o="urn:schemas-microsoft-com:office:office" xmlns:oel="http://schemas.microsoft.com/office/2019/extlst" xmlns:r="http://schemas.openxmlformats.org/officeDocument/2006/relationships" xmlns:m="http://schemas.openxmlformats.org/officeDocument/2006/math" xmlns:v="urn:schemas-microsoft-com:vml" xmlns:wp14="http://schemas.microsoft.com/office/word/2010/wordprocessingDrawing" xmlns:wp="http://schemas.openxmlformats.org/drawingml/2006/wordprocessingDrawing" xmlns:w10="urn:schemas-microsoft-com:office:word" xmlns:w="http://schemas.openxmlformats.org/wordprocessingml/2006/main" xmlns:w14="http://schemas.microsoft.com/office/word/2010/wordml" xmlns:w15="http://schemas.microsoft.com/office/word/2012/wordml" xmlns:w16cex="http://schemas.microsoft.com/office/word/2018/wordml/cex" xmlns:w16cid="http://schemas.microsoft.com/office/word/2016/wordml/cid" xmlns:w16="http://schemas.microsoft.com/office/word/2018/wordml" xmlns:w16du="http://schemas.microsoft.com/office/word/2023/wordml/word16du" xmlns:w16sdtdh="http://schemas.microsoft.com/office/word/2020/wordml/sdtdatahash" xmlns:w16se="http://schemas.microsoft.com/office/word/2015/wordml/symex" xmlns:wpg="http://schemas.microsoft.com/office/word/2010/wordprocessingGroup" xmlns:wpi="http://schemas.microsoft.com/office/word/2010/wordprocessingInk" xmlns:wne="http://schemas.microsoft.com/office/word/2006/wordml" xmlns:wps="http://schemas.microsoft.com/office/word/2010/wordprocessingShape" mc:Ignorable="w14 w15 w16se w16cid w16 w16cex w16sdtdh wp14">
   <w:docParts>
     <w:docPart>
       <w:docPartPr>
@@ -7862,7 +8051,7 @@
 </file>
 
 <file path=word/glossary/fontTable.xml><?xml version="1.0" encoding="utf-8"?>
-<w:fonts xmlns:mc="http://schemas.openxmlformats.org/markup-compatibility/2006" xmlns:r="http://schemas.openxmlformats.org/officeDocument/2006/relationships" xmlns:w="http://schemas.openxmlformats.org/wordprocessingml/2006/main" xmlns:w14="http://schemas.microsoft.com/office/word/2010/wordml" xmlns:w15="http://schemas.microsoft.com/office/word/2012/wordml" xmlns:w16se="http://schemas.microsoft.com/office/word/2015/wordml/symex" mc:Ignorable="w14 w15 w16se">
+<w:fonts xmlns:mc="http://schemas.openxmlformats.org/markup-compatibility/2006" xmlns:r="http://schemas.openxmlformats.org/officeDocument/2006/relationships" xmlns:w="http://schemas.openxmlformats.org/wordprocessingml/2006/main" xmlns:w14="http://schemas.microsoft.com/office/word/2010/wordml" xmlns:w15="http://schemas.microsoft.com/office/word/2012/wordml" xmlns:w16cex="http://schemas.microsoft.com/office/word/2018/wordml/cex" xmlns:w16cid="http://schemas.microsoft.com/office/word/2016/wordml/cid" xmlns:w16="http://schemas.microsoft.com/office/word/2018/wordml" xmlns:w16sdtdh="http://schemas.microsoft.com/office/word/2020/wordml/sdtdatahash" xmlns:w16se="http://schemas.microsoft.com/office/word/2015/wordml/symex" mc:Ignorable="w14 w15 w16se w16cid w16 w16cex w16sdtdh">
   <w:font w:name="Symbol">
     <w:panose1 w:val="05050102010706020507"/>
     <w:charset w:val="02"/>
@@ -7905,6 +8094,13 @@
     <w:pitch w:val="variable"/>
     <w:sig w:usb0="E0002EFF" w:usb1="C000785B" w:usb2="00000009" w:usb3="00000000" w:csb0="000001FF" w:csb1="00000000"/>
   </w:font>
+  <w:font w:name="Tahoma">
+    <w:panose1 w:val="020B0604030504040204"/>
+    <w:charset w:val="00"/>
+    <w:family w:val="swiss"/>
+    <w:pitch w:val="variable"/>
+    <w:sig w:usb0="E1002EFF" w:usb1="C000605B" w:usb2="00000029" w:usb3="00000000" w:csb0="000101FF" w:csb1="00000000"/>
+  </w:font>
   <w:font w:name="Calibri">
     <w:panose1 w:val="020F0502020204030204"/>
     <w:charset w:val="00"/>
@@ -7919,13 +8115,6 @@
     <w:pitch w:val="variable"/>
     <w:sig w:usb0="E00006FF" w:usb1="420024FF" w:usb2="02000000" w:usb3="00000000" w:csb0="0000019F" w:csb1="00000000"/>
   </w:font>
-  <w:font w:name="Tahoma">
-    <w:panose1 w:val="020B0604030504040204"/>
-    <w:charset w:val="00"/>
-    <w:family w:val="swiss"/>
-    <w:pitch w:val="variable"/>
-    <w:sig w:usb0="E1002EFF" w:usb1="C000605B" w:usb2="00000029" w:usb3="00000000" w:csb0="000101FF" w:csb1="00000000"/>
-  </w:font>
   <w:font w:name="Calibri Light">
     <w:panose1 w:val="020F0302020204030204"/>
     <w:charset w:val="00"/>
@@ -7937,7 +8126,7 @@
 </file>
 
 <file path=word/glossary/settings.xml><?xml version="1.0" encoding="utf-8"?>
-<w:settings xmlns:mc="http://schemas.openxmlformats.org/markup-compatibility/2006" xmlns:o="urn:schemas-microsoft-com:office:office" xmlns:r="http://schemas.openxmlformats.org/officeDocument/2006/relationships" xmlns:m="http://schemas.openxmlformats.org/officeDocument/2006/math" xmlns:v="urn:schemas-microsoft-com:vml" xmlns:w10="urn:schemas-microsoft-com:office:word" xmlns:w="http://schemas.openxmlformats.org/wordprocessingml/2006/main" xmlns:w14="http://schemas.microsoft.com/office/word/2010/wordml" xmlns:w15="http://schemas.microsoft.com/office/word/2012/wordml" xmlns:w16se="http://schemas.microsoft.com/office/word/2015/wordml/symex" xmlns:sl="http://schemas.openxmlformats.org/schemaLibrary/2006/main" mc:Ignorable="w14 w15 w16se">
+<w:settings xmlns:mc="http://schemas.openxmlformats.org/markup-compatibility/2006" xmlns:o="urn:schemas-microsoft-com:office:office" xmlns:r="http://schemas.openxmlformats.org/officeDocument/2006/relationships" xmlns:m="http://schemas.openxmlformats.org/officeDocument/2006/math" xmlns:v="urn:schemas-microsoft-com:vml" xmlns:w10="urn:schemas-microsoft-com:office:word" xmlns:w="http://schemas.openxmlformats.org/wordprocessingml/2006/main" xmlns:w14="http://schemas.microsoft.com/office/word/2010/wordml" xmlns:w15="http://schemas.microsoft.com/office/word/2012/wordml" xmlns:w16cex="http://schemas.microsoft.com/office/word/2018/wordml/cex" xmlns:w16cid="http://schemas.microsoft.com/office/word/2016/wordml/cid" xmlns:w16="http://schemas.microsoft.com/office/word/2018/wordml" xmlns:w16sdtdh="http://schemas.microsoft.com/office/word/2020/wordml/sdtdatahash" xmlns:w16se="http://schemas.microsoft.com/office/word/2015/wordml/symex" xmlns:sl="http://schemas.openxmlformats.org/schemaLibrary/2006/main" mc:Ignorable="w14 w15 w16se w16cid w16 w16cex w16sdtdh">
   <w:view w:val="normal"/>
   <w:revisionView w:markup="0" w:comments="0" w:insDel="0" w:formatting="0" w:inkAnnotations="0"/>
   <w:defaultTabStop w:val="708"/>
@@ -7949,6 +8138,7 @@
     <w:compatSetting w:name="overrideTableStyleFontSizeAndJustification" w:uri="http://schemas.microsoft.com/office/word" w:val="1"/>
     <w:compatSetting w:name="enableOpenTypeFeatures" w:uri="http://schemas.microsoft.com/office/word" w:val="1"/>
     <w:compatSetting w:name="doNotFlipMirrorIndents" w:uri="http://schemas.microsoft.com/office/word" w:val="1"/>
+    <w:compatSetting w:name="useWord2013TrackBottomHyphenation" w:uri="http://schemas.microsoft.com/office/word" w:val="1"/>
   </w:compat>
   <w:rsids>
     <w:rsidRoot w:val="00480F7C"/>
@@ -7963,6 +8153,7 @@
     <w:rsid w:val="00480F7C"/>
     <w:rsid w:val="00492A74"/>
     <w:rsid w:val="006B162C"/>
+    <w:rsid w:val="008E5E7A"/>
     <w:rsid w:val="00AA54E9"/>
     <w:rsid w:val="00AD618B"/>
     <w:rsid w:val="00AF5430"/>
@@ -7988,13 +8179,13 @@
   </m:mathPr>
   <w:themeFontLang w:val="es-AR"/>
   <w:clrSchemeMapping w:bg1="light1" w:t1="dark1" w:bg2="light2" w:t2="dark2" w:accent1="accent1" w:accent2="accent2" w:accent3="accent3" w:accent4="accent4" w:accent5="accent5" w:accent6="accent6" w:hyperlink="hyperlink" w:followedHyperlink="followedHyperlink"/>
-  <w:decimalSymbol w:val="."/>
-  <w:listSeparator w:val=","/>
+  <w:decimalSymbol w:val=","/>
+  <w:listSeparator w:val=";"/>
 </w:settings>
 </file>
 
 <file path=word/glossary/styles.xml><?xml version="1.0" encoding="utf-8"?>
-<w:styles xmlns:mc="http://schemas.openxmlformats.org/markup-compatibility/2006" xmlns:r="http://schemas.openxmlformats.org/officeDocument/2006/relationships" xmlns:w="http://schemas.openxmlformats.org/wordprocessingml/2006/main" xmlns:w14="http://schemas.microsoft.com/office/word/2010/wordml" xmlns:w15="http://schemas.microsoft.com/office/word/2012/wordml" xmlns:w16se="http://schemas.microsoft.com/office/word/2015/wordml/symex" mc:Ignorable="w14 w15 w16se">
+<w:styles xmlns:mc="http://schemas.openxmlformats.org/markup-compatibility/2006" xmlns:r="http://schemas.openxmlformats.org/officeDocument/2006/relationships" xmlns:w="http://schemas.openxmlformats.org/wordprocessingml/2006/main" xmlns:w14="http://schemas.microsoft.com/office/word/2010/wordml" xmlns:w15="http://schemas.microsoft.com/office/word/2012/wordml" xmlns:w16cex="http://schemas.microsoft.com/office/word/2018/wordml/cex" xmlns:w16cid="http://schemas.microsoft.com/office/word/2016/wordml/cid" xmlns:w16="http://schemas.microsoft.com/office/word/2018/wordml" xmlns:w16sdtdh="http://schemas.microsoft.com/office/word/2020/wordml/sdtdatahash" xmlns:w16se="http://schemas.microsoft.com/office/word/2015/wordml/symex" mc:Ignorable="w14 w15 w16se w16cid w16 w16cex w16sdtdh">
   <w:docDefaults>
     <w:rPrDefault>
       <w:rPr>
@@ -8010,7 +8201,7 @@
       </w:pPr>
     </w:pPrDefault>
   </w:docDefaults>
-  <w:latentStyles w:defLockedState="0" w:defUIPriority="99" w:defSemiHidden="0" w:defUnhideWhenUsed="0" w:defQFormat="0" w:count="371">
+  <w:latentStyles w:defLockedState="0" w:defUIPriority="99" w:defSemiHidden="0" w:defUnhideWhenUsed="0" w:defQFormat="0" w:count="376">
     <w:lsdException w:name="Normal" w:uiPriority="0" w:qFormat="1"/>
     <w:lsdException w:name="heading 1" w:uiPriority="9" w:qFormat="1"/>
     <w:lsdException w:name="heading 2" w:semiHidden="1" w:uiPriority="9" w:unhideWhenUsed="1" w:qFormat="1"/>
@@ -8116,7 +8307,6 @@
     <w:lsdException w:name="HTML Sample" w:semiHidden="1" w:unhideWhenUsed="1"/>
     <w:lsdException w:name="HTML Typewriter" w:semiHidden="1" w:unhideWhenUsed="1"/>
     <w:lsdException w:name="HTML Variable" w:semiHidden="1" w:unhideWhenUsed="1"/>
-    <w:lsdException w:name="Normal Table" w:semiHidden="1" w:unhideWhenUsed="1"/>
     <w:lsdException w:name="annotation subject" w:semiHidden="1" w:unhideWhenUsed="1"/>
     <w:lsdException w:name="No List" w:semiHidden="1" w:unhideWhenUsed="1"/>
     <w:lsdException w:name="Outline List 1" w:semiHidden="1" w:unhideWhenUsed="1"/>
@@ -8159,11 +8349,8 @@
     <w:lsdException w:name="Table Contemporary" w:semiHidden="1" w:unhideWhenUsed="1"/>
     <w:lsdException w:name="Table Elegant" w:semiHidden="1" w:unhideWhenUsed="1"/>
     <w:lsdException w:name="Table Professional" w:semiHidden="1" w:unhideWhenUsed="1"/>
-    <w:lsdException w:name="Table Subtle 1" w:semiHidden="1" w:unhideWhenUsed="1"/>
     <w:lsdException w:name="Table Subtle 2" w:semiHidden="1" w:unhideWhenUsed="1"/>
     <w:lsdException w:name="Table Web 1" w:semiHidden="1" w:unhideWhenUsed="1"/>
-    <w:lsdException w:name="Table Web 2" w:semiHidden="1" w:unhideWhenUsed="1"/>
-    <w:lsdException w:name="Table Web 3" w:semiHidden="1" w:unhideWhenUsed="1"/>
     <w:lsdException w:name="Balloon Text" w:semiHidden="1" w:unhideWhenUsed="1"/>
     <w:lsdException w:name="Table Grid" w:uiPriority="59"/>
     <w:lsdException w:name="Table Theme" w:semiHidden="1" w:unhideWhenUsed="1"/>
@@ -8382,6 +8569,11 @@
     <w:lsdException w:name="List Table 5 Dark Accent 6" w:uiPriority="50"/>
     <w:lsdException w:name="List Table 6 Colorful Accent 6" w:uiPriority="51"/>
     <w:lsdException w:name="List Table 7 Colorful Accent 6" w:uiPriority="52"/>
+    <w:lsdException w:name="Mention" w:semiHidden="1" w:unhideWhenUsed="1"/>
+    <w:lsdException w:name="Smart Hyperlink" w:semiHidden="1" w:unhideWhenUsed="1"/>
+    <w:lsdException w:name="Hashtag" w:semiHidden="1" w:unhideWhenUsed="1"/>
+    <w:lsdException w:name="Unresolved Mention" w:semiHidden="1" w:unhideWhenUsed="1"/>
+    <w:lsdException w:name="Smart Link" w:semiHidden="1" w:unhideWhenUsed="1"/>
   </w:latentStyles>
   <w:style w:type="paragraph" w:default="1" w:styleId="Normal">
     <w:name w:val="Normal"/>
@@ -8440,7 +8632,7 @@
 </file>
 
 <file path=word/glossary/webSettings.xml><?xml version="1.0" encoding="utf-8"?>
-<w:webSettings xmlns:mc="http://schemas.openxmlformats.org/markup-compatibility/2006" xmlns:r="http://schemas.openxmlformats.org/officeDocument/2006/relationships" xmlns:w="http://schemas.openxmlformats.org/wordprocessingml/2006/main" xmlns:w14="http://schemas.microsoft.com/office/word/2010/wordml" xmlns:w15="http://schemas.microsoft.com/office/word/2012/wordml" xmlns:w16se="http://schemas.microsoft.com/office/word/2015/wordml/symex" mc:Ignorable="w14 w15 w16se">
+<w:webSettings xmlns:mc="http://schemas.openxmlformats.org/markup-compatibility/2006" xmlns:r="http://schemas.openxmlformats.org/officeDocument/2006/relationships" xmlns:w="http://schemas.openxmlformats.org/wordprocessingml/2006/main" xmlns:w14="http://schemas.microsoft.com/office/word/2010/wordml" xmlns:w15="http://schemas.microsoft.com/office/word/2012/wordml" xmlns:w16cex="http://schemas.microsoft.com/office/word/2018/wordml/cex" xmlns:w16cid="http://schemas.microsoft.com/office/word/2016/wordml/cid" xmlns:w16="http://schemas.microsoft.com/office/word/2018/wordml" xmlns:w16sdtdh="http://schemas.microsoft.com/office/word/2020/wordml/sdtdatahash" xmlns:w16se="http://schemas.microsoft.com/office/word/2015/wordml/symex" mc:Ignorable="w14 w15 w16se w16cid w16 w16cex w16sdtdh">
   <w:optimizeForBrowser/>
   <w:allowPNG/>
 </w:webSettings>

</xml_diff>

<commit_message>
Replace HU-MID-TRN-003- Consultar Transacciones generales.docx
</commit_message>
<xml_diff>
--- a/6- Ingenieria de producto/6.1 - Análisis/03- Historias de Usuario/Historias de Usuarios/HU-MID-TRN-003- Consultar Transacciones generales.docx
+++ b/6- Ingenieria de producto/6.1 - Análisis/03- Historias de Usuario/Historias de Usuarios/HU-MID-TRN-003- Consultar Transacciones generales.docx
@@ -1,6 +1,6 @@
 
 <file path=word/document.xml><?xml version="1.0" encoding="utf-8"?>
-<w:document xmlns:wpc="http://schemas.microsoft.com/office/word/2010/wordprocessingCanvas" xmlns:cx="http://schemas.microsoft.com/office/drawing/2014/chartex" xmlns:cx1="http://schemas.microsoft.com/office/drawing/2015/9/8/chartex" xmlns:cx2="http://schemas.microsoft.com/office/drawing/2015/10/21/chartex" xmlns:cx3="http://schemas.microsoft.com/office/drawing/2016/5/9/chartex" xmlns:cx4="http://schemas.microsoft.com/office/drawing/2016/5/10/chartex" xmlns:cx5="http://schemas.microsoft.com/office/drawing/2016/5/11/chartex" xmlns:cx6="http://schemas.microsoft.com/office/drawing/2016/5/12/chartex" xmlns:cx7="http://schemas.microsoft.com/office/drawing/2016/5/13/chartex" xmlns:cx8="http://schemas.microsoft.com/office/drawing/2016/5/14/chartex" xmlns:mc="http://schemas.openxmlformats.org/markup-compatibility/2006" xmlns:aink="http://schemas.microsoft.com/office/drawing/2016/ink" xmlns:am3d="http://schemas.microsoft.com/office/drawing/2017/model3d" xmlns:o="urn:schemas-microsoft-com:office:office" xmlns:oel="http://schemas.microsoft.com/office/2019/extlst" xmlns:r="http://schemas.openxmlformats.org/officeDocument/2006/relationships" xmlns:m="http://schemas.openxmlformats.org/officeDocument/2006/math" xmlns:v="urn:schemas-microsoft-com:vml" xmlns:wp14="http://schemas.microsoft.com/office/word/2010/wordprocessingDrawing" xmlns:wp="http://schemas.openxmlformats.org/drawingml/2006/wordprocessingDrawing" xmlns:w10="urn:schemas-microsoft-com:office:word" xmlns:w="http://schemas.openxmlformats.org/wordprocessingml/2006/main" xmlns:w14="http://schemas.microsoft.com/office/word/2010/wordml" xmlns:w15="http://schemas.microsoft.com/office/word/2012/wordml" xmlns:w16cex="http://schemas.microsoft.com/office/word/2018/wordml/cex" xmlns:w16cid="http://schemas.microsoft.com/office/word/2016/wordml/cid" xmlns:w16="http://schemas.microsoft.com/office/word/2018/wordml" xmlns:w16du="http://schemas.microsoft.com/office/word/2023/wordml/word16du" xmlns:w16sdtdh="http://schemas.microsoft.com/office/word/2020/wordml/sdtdatahash" xmlns:w16se="http://schemas.microsoft.com/office/word/2015/wordml/symex" xmlns:wpg="http://schemas.microsoft.com/office/word/2010/wordprocessingGroup" xmlns:wpi="http://schemas.microsoft.com/office/word/2010/wordprocessingInk" xmlns:wne="http://schemas.microsoft.com/office/word/2006/wordml" xmlns:wps="http://schemas.microsoft.com/office/word/2010/wordprocessingShape" mc:Ignorable="w14 w15 w16se w16cid w16 w16cex w16sdtdh wp14">
+<w:document xmlns:wpc="http://schemas.microsoft.com/office/word/2010/wordprocessingCanvas" xmlns:cx="http://schemas.microsoft.com/office/drawing/2014/chartex" xmlns:mc="http://schemas.openxmlformats.org/markup-compatibility/2006" xmlns:o="urn:schemas-microsoft-com:office:office" xmlns:r="http://schemas.openxmlformats.org/officeDocument/2006/relationships" xmlns:m="http://schemas.openxmlformats.org/officeDocument/2006/math" xmlns:v="urn:schemas-microsoft-com:vml" xmlns:wp14="http://schemas.microsoft.com/office/word/2010/wordprocessingDrawing" xmlns:wp="http://schemas.openxmlformats.org/drawingml/2006/wordprocessingDrawing" xmlns:w10="urn:schemas-microsoft-com:office:word" xmlns:w="http://schemas.openxmlformats.org/wordprocessingml/2006/main" xmlns:w14="http://schemas.microsoft.com/office/word/2010/wordml" xmlns:w15="http://schemas.microsoft.com/office/word/2012/wordml" xmlns:w16se="http://schemas.microsoft.com/office/word/2015/wordml/symex" xmlns:wpg="http://schemas.microsoft.com/office/word/2010/wordprocessingGroup" xmlns:wpi="http://schemas.microsoft.com/office/word/2010/wordprocessingInk" xmlns:wne="http://schemas.microsoft.com/office/word/2006/wordml" xmlns:wps="http://schemas.microsoft.com/office/word/2010/wordprocessingShape" mc:Ignorable="w14 w15 w16se wp14">
   <w:body>
     <w:p>
       <w:pPr>
@@ -537,56 +537,16 @@
         <w:rPr>
           <w:rFonts w:ascii="Tahoma" w:hAnsi="Tahoma" w:cs="Tahoma"/>
         </w:rPr>
-        <w:t xml:space="preserve">  Cambio de Estado</w:t>
+        <w:t xml:space="preserve">  </w:t>
       </w:r>
       <w:r>
         <w:rPr>
           <w:rFonts w:ascii="Tahoma" w:hAnsi="Tahoma" w:cs="Tahoma"/>
         </w:rPr>
-        <w:t xml:space="preserve"> </w:t>
-      </w:r>
-      <w:r>
-        <w:rPr>
-          <w:rFonts w:ascii="Tahoma" w:hAnsi="Tahoma" w:cs="Tahoma"/>
-          <w:noProof/>
-          <w:lang w:val="en-US" w:eastAsia="en-US"/>
-        </w:rPr>
-        <w:drawing>
-          <wp:inline distT="0" distB="0" distL="0" distR="0" wp14:anchorId="5770A070" wp14:editId="16C7D44A">
-            <wp:extent cx="152400" cy="121920"/>
-            <wp:effectExtent l="0" t="0" r="0" b="0"/>
-            <wp:docPr id="225619596" name="Imagen 225619596"/>
-            <wp:cNvGraphicFramePr>
-              <a:graphicFrameLocks xmlns:a="http://schemas.openxmlformats.org/drawingml/2006/main" noChangeAspect="1"/>
-            </wp:cNvGraphicFramePr>
-            <a:graphic xmlns:a="http://schemas.openxmlformats.org/drawingml/2006/main">
-              <a:graphicData uri="http://schemas.openxmlformats.org/drawingml/2006/picture">
-                <pic:pic xmlns:pic="http://schemas.openxmlformats.org/drawingml/2006/picture">
-                  <pic:nvPicPr>
-                    <pic:cNvPr id="1" name=""/>
-                    <pic:cNvPicPr/>
-                  </pic:nvPicPr>
-                  <pic:blipFill>
-                    <a:blip r:embed="rId9"/>
-                    <a:stretch>
-                      <a:fillRect/>
-                    </a:stretch>
-                  </pic:blipFill>
-                  <pic:spPr>
-                    <a:xfrm>
-                      <a:off x="0" y="0"/>
-                      <a:ext cx="152790" cy="122232"/>
-                    </a:xfrm>
-                    <a:prstGeom prst="rect">
-                      <a:avLst/>
-                    </a:prstGeom>
-                  </pic:spPr>
-                </pic:pic>
-              </a:graphicData>
-            </a:graphic>
-          </wp:inline>
-        </w:drawing>
-      </w:r>
+        <w:t>Eliminar</w:t>
+      </w:r>
+      <w:bookmarkStart w:id="0" w:name="_GoBack"/>
+      <w:bookmarkEnd w:id="0"/>
     </w:p>
     <w:p>
       <w:pPr>
@@ -600,12 +560,14 @@
           <w:rFonts w:ascii="Tahoma" w:hAnsi="Tahoma" w:cs="Tahoma"/>
         </w:rPr>
       </w:pPr>
+      <w:proofErr w:type="spellStart"/>
       <w:r>
         <w:rPr>
           <w:rFonts w:ascii="Tahoma" w:hAnsi="Tahoma" w:cs="Tahoma"/>
         </w:rPr>
         <w:t>Paginador</w:t>
       </w:r>
+      <w:proofErr w:type="spellEnd"/>
     </w:p>
     <w:p>
       <w:pPr>
@@ -655,7 +617,7 @@
                     </pic:cNvPicPr>
                   </pic:nvPicPr>
                   <pic:blipFill>
-                    <a:blip r:embed="rId10">
+                    <a:blip r:embed="rId9">
                       <a:extLst>
                         <a:ext uri="{28A0092B-C50C-407E-A947-70E740481C1C}">
                           <a14:useLocalDpi xmlns:a14="http://schemas.microsoft.com/office/drawing/2010/main" val="0"/>
@@ -1475,7 +1437,7 @@
                     <pic:cNvPicPr/>
                   </pic:nvPicPr>
                   <pic:blipFill>
-                    <a:blip r:embed="rId11"/>
+                    <a:blip r:embed="rId10"/>
                     <a:stretch>
                       <a:fillRect/>
                     </a:stretch>
@@ -1652,7 +1614,7 @@
                     <pic:cNvPicPr/>
                   </pic:nvPicPr>
                   <pic:blipFill>
-                    <a:blip r:embed="rId12">
+                    <a:blip r:embed="rId11">
                       <a:extLst>
                         <a:ext uri="{28A0092B-C50C-407E-A947-70E740481C1C}">
                           <a14:useLocalDpi xmlns:a14="http://schemas.microsoft.com/office/drawing/2010/main" val="0"/>
@@ -1705,7 +1667,7 @@
                     <pic:cNvPicPr/>
                   </pic:nvPicPr>
                   <pic:blipFill>
-                    <a:blip r:embed="rId13"/>
+                    <a:blip r:embed="rId12"/>
                     <a:stretch>
                       <a:fillRect/>
                     </a:stretch>
@@ -3040,7 +3002,7 @@
                           </pic:cNvPicPr>
                         </pic:nvPicPr>
                         <pic:blipFill>
-                          <a:blip r:embed="rId10">
+                          <a:blip r:embed="rId9">
                             <a:extLst>
                               <a:ext uri="{28A0092B-C50C-407E-A947-70E740481C1C}">
                                 <a14:useLocalDpi xmlns:a14="http://schemas.microsoft.com/office/drawing/2010/main" val="0"/>
@@ -3180,7 +3142,7 @@
                           <pic:cNvPicPr/>
                         </pic:nvPicPr>
                         <pic:blipFill>
-                          <a:blip r:embed="rId14"/>
+                          <a:blip r:embed="rId13"/>
                           <a:stretch>
                             <a:fillRect/>
                           </a:stretch>
@@ -3298,6 +3260,136 @@
                   <wp:extent cx="619048" cy="219048"/>
                   <wp:effectExtent l="0" t="0" r="0" b="0"/>
                   <wp:docPr id="10" name="Imagen 10"/>
+                  <wp:cNvGraphicFramePr>
+                    <a:graphicFrameLocks xmlns:a="http://schemas.openxmlformats.org/drawingml/2006/main" noChangeAspect="1"/>
+                  </wp:cNvGraphicFramePr>
+                  <a:graphic xmlns:a="http://schemas.openxmlformats.org/drawingml/2006/main">
+                    <a:graphicData uri="http://schemas.openxmlformats.org/drawingml/2006/picture">
+                      <pic:pic xmlns:pic="http://schemas.openxmlformats.org/drawingml/2006/picture">
+                        <pic:nvPicPr>
+                          <pic:cNvPr id="1" name=""/>
+                          <pic:cNvPicPr/>
+                        </pic:nvPicPr>
+                        <pic:blipFill>
+                          <a:blip r:embed="rId14"/>
+                          <a:stretch>
+                            <a:fillRect/>
+                          </a:stretch>
+                        </pic:blipFill>
+                        <pic:spPr>
+                          <a:xfrm>
+                            <a:off x="0" y="0"/>
+                            <a:ext cx="619048" cy="219048"/>
+                          </a:xfrm>
+                          <a:prstGeom prst="rect">
+                            <a:avLst/>
+                          </a:prstGeom>
+                        </pic:spPr>
+                      </pic:pic>
+                    </a:graphicData>
+                  </a:graphic>
+                </wp:inline>
+              </w:drawing>
+            </w:r>
+            <w:r>
+              <w:rPr>
+                <w:rFonts w:cs="Arial"/>
+              </w:rPr>
+              <w:t>Volver</w:t>
+            </w:r>
+          </w:p>
+        </w:tc>
+        <w:tc>
+          <w:tcPr>
+            <w:tcW w:w="2144" w:type="dxa"/>
+            <w:tcBorders>
+              <w:top w:val="single" w:sz="4" w:space="0" w:color="auto"/>
+              <w:left w:val="single" w:sz="4" w:space="0" w:color="auto"/>
+              <w:bottom w:val="single" w:sz="4" w:space="0" w:color="auto"/>
+              <w:right w:val="single" w:sz="4" w:space="0" w:color="auto"/>
+            </w:tcBorders>
+            <w:vAlign w:val="center"/>
+          </w:tcPr>
+          <w:p>
+            <w:pPr>
+              <w:spacing w:line="360" w:lineRule="auto"/>
+              <w:ind w:firstLine="0"/>
+              <w:jc w:val="center"/>
+              <w:rPr>
+                <w:lang w:eastAsia="en-US"/>
+              </w:rPr>
+            </w:pPr>
+            <w:r>
+              <w:rPr>
+                <w:lang w:eastAsia="en-US"/>
+              </w:rPr>
+              <w:t>seleccionar</w:t>
+            </w:r>
+          </w:p>
+        </w:tc>
+        <w:tc>
+          <w:tcPr>
+            <w:tcW w:w="3147" w:type="dxa"/>
+            <w:tcBorders>
+              <w:top w:val="single" w:sz="4" w:space="0" w:color="auto"/>
+              <w:left w:val="single" w:sz="4" w:space="0" w:color="auto"/>
+              <w:bottom w:val="single" w:sz="4" w:space="0" w:color="auto"/>
+              <w:right w:val="single" w:sz="4" w:space="0" w:color="auto"/>
+            </w:tcBorders>
+            <w:vAlign w:val="center"/>
+          </w:tcPr>
+          <w:p>
+            <w:pPr>
+              <w:spacing w:line="360" w:lineRule="auto"/>
+              <w:ind w:firstLine="0"/>
+              <w:rPr>
+                <w:lang w:eastAsia="en-US"/>
+              </w:rPr>
+            </w:pPr>
+            <w:r>
+              <w:rPr>
+                <w:lang w:eastAsia="en-US"/>
+              </w:rPr>
+              <w:t>Vuelve hacia atrás</w:t>
+            </w:r>
+          </w:p>
+        </w:tc>
+      </w:tr>
+      <w:tr>
+        <w:trPr>
+          <w:trHeight w:val="419"/>
+        </w:trPr>
+        <w:tc>
+          <w:tcPr>
+            <w:tcW w:w="3203" w:type="dxa"/>
+            <w:tcBorders>
+              <w:top w:val="single" w:sz="4" w:space="0" w:color="auto"/>
+              <w:left w:val="single" w:sz="4" w:space="0" w:color="auto"/>
+              <w:bottom w:val="single" w:sz="4" w:space="0" w:color="auto"/>
+              <w:right w:val="single" w:sz="4" w:space="0" w:color="auto"/>
+            </w:tcBorders>
+            <w:vAlign w:val="center"/>
+          </w:tcPr>
+          <w:p>
+            <w:pPr>
+              <w:spacing w:line="360" w:lineRule="auto"/>
+              <w:ind w:left="360" w:firstLine="0"/>
+              <w:jc w:val="center"/>
+              <w:rPr>
+                <w:noProof/>
+                <w:lang w:eastAsia="en-US"/>
+              </w:rPr>
+            </w:pPr>
+            <w:r>
+              <w:rPr>
+                <w:noProof/>
+                <w:lang w:val="en-US" w:eastAsia="en-US"/>
+              </w:rPr>
+              <w:drawing>
+                <wp:inline distT="0" distB="0" distL="0" distR="0" wp14:anchorId="686AB642" wp14:editId="60DEEF85">
+                  <wp:extent cx="876190" cy="247619"/>
+                  <wp:effectExtent l="0" t="0" r="635" b="635"/>
+                  <wp:docPr id="6" name="Imagen 6"/>
                   <wp:cNvGraphicFramePr>
                     <a:graphicFrameLocks xmlns:a="http://schemas.openxmlformats.org/drawingml/2006/main" noChangeAspect="1"/>
                   </wp:cNvGraphicFramePr>
@@ -3317,7 +3409,7 @@
                         <pic:spPr>
                           <a:xfrm>
                             <a:off x="0" y="0"/>
-                            <a:ext cx="619048" cy="219048"/>
+                            <a:ext cx="876190" cy="247619"/>
                           </a:xfrm>
                           <a:prstGeom prst="rect">
                             <a:avLst/>
@@ -3331,9 +3423,10 @@
             </w:r>
             <w:r>
               <w:rPr>
-                <w:rFonts w:cs="Arial"/>
-              </w:rPr>
-              <w:t>Volver</w:t>
+                <w:noProof/>
+                <w:lang w:eastAsia="en-US"/>
+              </w:rPr>
+              <w:t>Buscar</w:t>
             </w:r>
           </w:p>
         </w:tc>
@@ -3388,7 +3481,7 @@
               <w:rPr>
                 <w:lang w:eastAsia="en-US"/>
               </w:rPr>
-              <w:t>Vuelve hacia atrás</w:t>
+              <w:t>Busca una transacción</w:t>
             </w:r>
           </w:p>
         </w:tc>
@@ -3410,100 +3503,6 @@
           </w:tcPr>
           <w:p>
             <w:pPr>
-              <w:pStyle w:val="Prrafodelista"/>
-              <w:numPr>
-                <w:ilvl w:val="0"/>
-                <w:numId w:val="12"/>
-              </w:numPr>
-              <w:spacing w:line="360" w:lineRule="auto"/>
-              <w:jc w:val="center"/>
-              <w:rPr>
-                <w:noProof/>
-                <w:lang w:eastAsia="en-US"/>
-              </w:rPr>
-            </w:pPr>
-            <w:r>
-              <w:rPr>
-                <w:noProof/>
-                <w:lang w:eastAsia="en-US"/>
-              </w:rPr>
-              <w:t>Cambio de estado de transacciones</w:t>
-            </w:r>
-          </w:p>
-        </w:tc>
-        <w:tc>
-          <w:tcPr>
-            <w:tcW w:w="2144" w:type="dxa"/>
-            <w:tcBorders>
-              <w:top w:val="single" w:sz="4" w:space="0" w:color="auto"/>
-              <w:left w:val="single" w:sz="4" w:space="0" w:color="auto"/>
-              <w:bottom w:val="single" w:sz="4" w:space="0" w:color="auto"/>
-              <w:right w:val="single" w:sz="4" w:space="0" w:color="auto"/>
-            </w:tcBorders>
-            <w:vAlign w:val="center"/>
-          </w:tcPr>
-          <w:p>
-            <w:pPr>
-              <w:spacing w:line="360" w:lineRule="auto"/>
-              <w:ind w:firstLine="0"/>
-              <w:jc w:val="center"/>
-              <w:rPr>
-                <w:lang w:eastAsia="en-US"/>
-              </w:rPr>
-            </w:pPr>
-            <w:r>
-              <w:rPr>
-                <w:lang w:eastAsia="en-US"/>
-              </w:rPr>
-              <w:t>seleccionar</w:t>
-            </w:r>
-          </w:p>
-        </w:tc>
-        <w:tc>
-          <w:tcPr>
-            <w:tcW w:w="3147" w:type="dxa"/>
-            <w:tcBorders>
-              <w:top w:val="single" w:sz="4" w:space="0" w:color="auto"/>
-              <w:left w:val="single" w:sz="4" w:space="0" w:color="auto"/>
-              <w:bottom w:val="single" w:sz="4" w:space="0" w:color="auto"/>
-              <w:right w:val="single" w:sz="4" w:space="0" w:color="auto"/>
-            </w:tcBorders>
-            <w:vAlign w:val="center"/>
-          </w:tcPr>
-          <w:p>
-            <w:pPr>
-              <w:spacing w:line="360" w:lineRule="auto"/>
-              <w:ind w:firstLine="0"/>
-              <w:rPr>
-                <w:lang w:eastAsia="en-US"/>
-              </w:rPr>
-            </w:pPr>
-            <w:r>
-              <w:rPr>
-                <w:lang w:eastAsia="en-US"/>
-              </w:rPr>
-              <w:t>Cambio de estado</w:t>
-            </w:r>
-          </w:p>
-        </w:tc>
-      </w:tr>
-      <w:tr>
-        <w:trPr>
-          <w:trHeight w:val="419"/>
-        </w:trPr>
-        <w:tc>
-          <w:tcPr>
-            <w:tcW w:w="3203" w:type="dxa"/>
-            <w:tcBorders>
-              <w:top w:val="single" w:sz="4" w:space="0" w:color="auto"/>
-              <w:left w:val="single" w:sz="4" w:space="0" w:color="auto"/>
-              <w:bottom w:val="single" w:sz="4" w:space="0" w:color="auto"/>
-              <w:right w:val="single" w:sz="4" w:space="0" w:color="auto"/>
-            </w:tcBorders>
-            <w:vAlign w:val="center"/>
-          </w:tcPr>
-          <w:p>
-            <w:pPr>
               <w:spacing w:line="360" w:lineRule="auto"/>
               <w:ind w:left="284" w:firstLine="0"/>
               <w:jc w:val="center"/>
@@ -3518,10 +3517,10 @@
                 <w:lang w:val="en-US" w:eastAsia="en-US"/>
               </w:rPr>
               <w:drawing>
-                <wp:inline distT="0" distB="0" distL="0" distR="0" wp14:anchorId="4C66C7E4" wp14:editId="1E0F5CA2">
-                  <wp:extent cx="876190" cy="247619"/>
+                <wp:inline distT="0" distB="0" distL="0" distR="0" wp14:anchorId="32EC3403" wp14:editId="2A941D60">
+                  <wp:extent cx="628571" cy="323810"/>
                   <wp:effectExtent l="0" t="0" r="635" b="635"/>
-                  <wp:docPr id="13" name="Imagen 13"/>
+                  <wp:docPr id="7" name="Imagen 7"/>
                   <wp:cNvGraphicFramePr>
                     <a:graphicFrameLocks xmlns:a="http://schemas.openxmlformats.org/drawingml/2006/main" noChangeAspect="1"/>
                   </wp:cNvGraphicFramePr>
@@ -3541,7 +3540,7 @@
                         <pic:spPr>
                           <a:xfrm>
                             <a:off x="0" y="0"/>
-                            <a:ext cx="876190" cy="247619"/>
+                            <a:ext cx="628571" cy="323810"/>
                           </a:xfrm>
                           <a:prstGeom prst="rect">
                             <a:avLst/>
@@ -3558,7 +3557,7 @@
                 <w:noProof/>
                 <w:lang w:eastAsia="en-US"/>
               </w:rPr>
-              <w:t>Buscar</w:t>
+              <w:t>Limpiar</w:t>
             </w:r>
           </w:p>
         </w:tc>
@@ -3613,7 +3612,7 @@
               <w:rPr>
                 <w:lang w:eastAsia="en-US"/>
               </w:rPr>
-              <w:t>Busca una transacción</w:t>
+              <w:t>Limpia los campos</w:t>
             </w:r>
           </w:p>
         </w:tc>
@@ -3649,10 +3648,10 @@
                 <w:lang w:val="en-US" w:eastAsia="en-US"/>
               </w:rPr>
               <w:drawing>
-                <wp:inline distT="0" distB="0" distL="0" distR="0" wp14:anchorId="7DDC99AF" wp14:editId="1300C99C">
-                  <wp:extent cx="628571" cy="323810"/>
-                  <wp:effectExtent l="0" t="0" r="635" b="635"/>
-                  <wp:docPr id="14" name="Imagen 14"/>
+                <wp:inline distT="0" distB="0" distL="0" distR="0" wp14:anchorId="10A85B54" wp14:editId="25C46FB2">
+                  <wp:extent cx="1123810" cy="276190"/>
+                  <wp:effectExtent l="0" t="0" r="635" b="0"/>
+                  <wp:docPr id="8" name="Imagen 8"/>
                   <wp:cNvGraphicFramePr>
                     <a:graphicFrameLocks xmlns:a="http://schemas.openxmlformats.org/drawingml/2006/main" noChangeAspect="1"/>
                   </wp:cNvGraphicFramePr>
@@ -3672,7 +3671,7 @@
                         <pic:spPr>
                           <a:xfrm>
                             <a:off x="0" y="0"/>
-                            <a:ext cx="628571" cy="323810"/>
+                            <a:ext cx="1123810" cy="276190"/>
                           </a:xfrm>
                           <a:prstGeom prst="rect">
                             <a:avLst/>
@@ -3687,9 +3686,9 @@
             <w:r>
               <w:rPr>
                 <w:noProof/>
-                <w:lang w:eastAsia="en-US"/>
-              </w:rPr>
-              <w:t>Limpiar</w:t>
+                <w:lang w:val="en-US" w:eastAsia="en-US"/>
+              </w:rPr>
+              <w:t>Registrar Transacciones</w:t>
             </w:r>
           </w:p>
         </w:tc>
@@ -3744,7 +3743,7 @@
               <w:rPr>
                 <w:lang w:eastAsia="en-US"/>
               </w:rPr>
-              <w:t>Limpia los campos</w:t>
+              <w:t>Registra una transacción</w:t>
             </w:r>
           </w:p>
         </w:tc>
@@ -3780,10 +3779,10 @@
                 <w:lang w:val="en-US" w:eastAsia="en-US"/>
               </w:rPr>
               <w:drawing>
-                <wp:inline distT="0" distB="0" distL="0" distR="0" wp14:anchorId="11C565D1" wp14:editId="5CDFC935">
-                  <wp:extent cx="1123810" cy="276190"/>
-                  <wp:effectExtent l="0" t="0" r="635" b="0"/>
-                  <wp:docPr id="15" name="Imagen 15"/>
+                <wp:inline distT="0" distB="0" distL="0" distR="0" wp14:anchorId="21365600" wp14:editId="3C8E10DF">
+                  <wp:extent cx="624894" cy="182896"/>
+                  <wp:effectExtent l="0" t="0" r="3810" b="7620"/>
+                  <wp:docPr id="11" name="Imagen 11"/>
                   <wp:cNvGraphicFramePr>
                     <a:graphicFrameLocks xmlns:a="http://schemas.openxmlformats.org/drawingml/2006/main" noChangeAspect="1"/>
                   </wp:cNvGraphicFramePr>
@@ -3803,138 +3802,6 @@
                         <pic:spPr>
                           <a:xfrm>
                             <a:off x="0" y="0"/>
-                            <a:ext cx="1123810" cy="276190"/>
-                          </a:xfrm>
-                          <a:prstGeom prst="rect">
-                            <a:avLst/>
-                          </a:prstGeom>
-                        </pic:spPr>
-                      </pic:pic>
-                    </a:graphicData>
-                  </a:graphic>
-                </wp:inline>
-              </w:drawing>
-            </w:r>
-            <w:r>
-              <w:rPr>
-                <w:noProof/>
-                <w:lang w:val="en-US" w:eastAsia="en-US"/>
-              </w:rPr>
-              <w:t>Registrar Transacciones</w:t>
-            </w:r>
-          </w:p>
-        </w:tc>
-        <w:tc>
-          <w:tcPr>
-            <w:tcW w:w="2144" w:type="dxa"/>
-            <w:tcBorders>
-              <w:top w:val="single" w:sz="4" w:space="0" w:color="auto"/>
-              <w:left w:val="single" w:sz="4" w:space="0" w:color="auto"/>
-              <w:bottom w:val="single" w:sz="4" w:space="0" w:color="auto"/>
-              <w:right w:val="single" w:sz="4" w:space="0" w:color="auto"/>
-            </w:tcBorders>
-            <w:vAlign w:val="center"/>
-          </w:tcPr>
-          <w:p>
-            <w:pPr>
-              <w:spacing w:line="360" w:lineRule="auto"/>
-              <w:ind w:firstLine="0"/>
-              <w:jc w:val="center"/>
-              <w:rPr>
-                <w:lang w:eastAsia="en-US"/>
-              </w:rPr>
-            </w:pPr>
-            <w:r>
-              <w:rPr>
-                <w:lang w:eastAsia="en-US"/>
-              </w:rPr>
-              <w:t>seleccionar</w:t>
-            </w:r>
-          </w:p>
-        </w:tc>
-        <w:tc>
-          <w:tcPr>
-            <w:tcW w:w="3147" w:type="dxa"/>
-            <w:tcBorders>
-              <w:top w:val="single" w:sz="4" w:space="0" w:color="auto"/>
-              <w:left w:val="single" w:sz="4" w:space="0" w:color="auto"/>
-              <w:bottom w:val="single" w:sz="4" w:space="0" w:color="auto"/>
-              <w:right w:val="single" w:sz="4" w:space="0" w:color="auto"/>
-            </w:tcBorders>
-            <w:vAlign w:val="center"/>
-          </w:tcPr>
-          <w:p>
-            <w:pPr>
-              <w:spacing w:line="360" w:lineRule="auto"/>
-              <w:ind w:firstLine="0"/>
-              <w:rPr>
-                <w:lang w:eastAsia="en-US"/>
-              </w:rPr>
-            </w:pPr>
-            <w:r>
-              <w:rPr>
-                <w:lang w:eastAsia="en-US"/>
-              </w:rPr>
-              <w:t>Registra una transacción</w:t>
-            </w:r>
-          </w:p>
-        </w:tc>
-      </w:tr>
-      <w:tr>
-        <w:trPr>
-          <w:trHeight w:val="419"/>
-        </w:trPr>
-        <w:tc>
-          <w:tcPr>
-            <w:tcW w:w="3203" w:type="dxa"/>
-            <w:tcBorders>
-              <w:top w:val="single" w:sz="4" w:space="0" w:color="auto"/>
-              <w:left w:val="single" w:sz="4" w:space="0" w:color="auto"/>
-              <w:bottom w:val="single" w:sz="4" w:space="0" w:color="auto"/>
-              <w:right w:val="single" w:sz="4" w:space="0" w:color="auto"/>
-            </w:tcBorders>
-            <w:vAlign w:val="center"/>
-          </w:tcPr>
-          <w:p>
-            <w:pPr>
-              <w:spacing w:line="360" w:lineRule="auto"/>
-              <w:ind w:left="284" w:firstLine="0"/>
-              <w:jc w:val="center"/>
-              <w:rPr>
-                <w:noProof/>
-                <w:lang w:val="en-US" w:eastAsia="en-US"/>
-              </w:rPr>
-            </w:pPr>
-            <w:r>
-              <w:rPr>
-                <w:noProof/>
-                <w:lang w:val="en-US" w:eastAsia="en-US"/>
-              </w:rPr>
-              <w:lastRenderedPageBreak/>
-              <w:drawing>
-                <wp:inline distT="0" distB="0" distL="0" distR="0" wp14:anchorId="1661EAB2" wp14:editId="45757073">
-                  <wp:extent cx="624894" cy="182896"/>
-                  <wp:effectExtent l="0" t="0" r="3810" b="7620"/>
-                  <wp:docPr id="12" name="Imagen 12"/>
-                  <wp:cNvGraphicFramePr>
-                    <a:graphicFrameLocks xmlns:a="http://schemas.openxmlformats.org/drawingml/2006/main" noChangeAspect="1"/>
-                  </wp:cNvGraphicFramePr>
-                  <a:graphic xmlns:a="http://schemas.openxmlformats.org/drawingml/2006/main">
-                    <a:graphicData uri="http://schemas.openxmlformats.org/drawingml/2006/picture">
-                      <pic:pic xmlns:pic="http://schemas.openxmlformats.org/drawingml/2006/picture">
-                        <pic:nvPicPr>
-                          <pic:cNvPr id="1" name=""/>
-                          <pic:cNvPicPr/>
-                        </pic:nvPicPr>
-                        <pic:blipFill>
-                          <a:blip r:embed="rId19"/>
-                          <a:stretch>
-                            <a:fillRect/>
-                          </a:stretch>
-                        </pic:blipFill>
-                        <pic:spPr>
-                          <a:xfrm>
-                            <a:off x="0" y="0"/>
                             <a:ext cx="624894" cy="182896"/>
                           </a:xfrm>
                           <a:prstGeom prst="rect">
@@ -4014,22 +3881,22 @@
       </w:tr>
       <w:tr>
         <w:trPr>
-          <w:trHeight w:val="307"/>
+          <w:trHeight w:val="419"/>
         </w:trPr>
         <w:tc>
           <w:tcPr>
             <w:tcW w:w="3203" w:type="dxa"/>
             <w:shd w:val="clear" w:color="auto" w:fill="B6DDE8" w:themeFill="accent5" w:themeFillTint="66"/>
             <w:vAlign w:val="center"/>
-            <w:hideMark/>
-          </w:tcPr>
-          <w:p>
-            <w:pPr>
-              <w:spacing w:line="360" w:lineRule="auto"/>
-              <w:ind w:firstLine="0"/>
+          </w:tcPr>
+          <w:p>
+            <w:pPr>
+              <w:spacing w:line="360" w:lineRule="auto"/>
+              <w:ind w:left="284" w:firstLine="0"/>
               <w:jc w:val="center"/>
               <w:rPr>
-                <w:lang w:eastAsia="en-US"/>
+                <w:noProof/>
+                <w:lang w:val="en-US" w:eastAsia="en-US"/>
               </w:rPr>
             </w:pPr>
             <w:r>
@@ -4045,7 +3912,6 @@
             <w:tcW w:w="2144" w:type="dxa"/>
             <w:shd w:val="clear" w:color="auto" w:fill="B6DDE8" w:themeFill="accent5" w:themeFillTint="66"/>
             <w:vAlign w:val="center"/>
-            <w:hideMark/>
           </w:tcPr>
           <w:p>
             <w:pPr>
@@ -4069,11 +3935,11 @@
             <w:tcW w:w="3147" w:type="dxa"/>
             <w:shd w:val="clear" w:color="auto" w:fill="B6DDE8" w:themeFill="accent5" w:themeFillTint="66"/>
             <w:vAlign w:val="center"/>
-            <w:hideMark/>
-          </w:tcPr>
-          <w:p>
-            <w:pPr>
-              <w:spacing w:line="360" w:lineRule="auto"/>
+          </w:tcPr>
+          <w:p>
+            <w:pPr>
+              <w:spacing w:line="360" w:lineRule="auto"/>
+              <w:ind w:firstLine="0"/>
               <w:rPr>
                 <w:lang w:eastAsia="en-US"/>
               </w:rPr>
@@ -4088,17 +3954,22 @@
         </w:tc>
       </w:tr>
       <w:tr>
+        <w:trPr>
+          <w:trHeight w:val="307"/>
+        </w:trPr>
         <w:tc>
           <w:tcPr>
             <w:tcW w:w="3203" w:type="dxa"/>
             <w:vAlign w:val="center"/>
-          </w:tcPr>
-          <w:p>
-            <w:pPr>
-              <w:spacing w:line="360" w:lineRule="auto"/>
+            <w:hideMark/>
+          </w:tcPr>
+          <w:p>
+            <w:pPr>
+              <w:spacing w:line="360" w:lineRule="auto"/>
+              <w:ind w:firstLine="0"/>
               <w:jc w:val="center"/>
               <w:rPr>
-                <w:noProof/>
+                <w:lang w:eastAsia="en-US"/>
               </w:rPr>
             </w:pPr>
           </w:p>
@@ -4107,6 +3978,7 @@
           <w:tcPr>
             <w:tcW w:w="2144" w:type="dxa"/>
             <w:vAlign w:val="center"/>
+            <w:hideMark/>
           </w:tcPr>
           <w:p>
             <w:pPr>
@@ -4123,6 +3995,66 @@
           <w:tcPr>
             <w:tcW w:w="3147" w:type="dxa"/>
             <w:vAlign w:val="center"/>
+            <w:hideMark/>
+          </w:tcPr>
+          <w:p>
+            <w:pPr>
+              <w:spacing w:line="360" w:lineRule="auto"/>
+              <w:rPr>
+                <w:lang w:eastAsia="en-US"/>
+              </w:rPr>
+            </w:pPr>
+          </w:p>
+        </w:tc>
+      </w:tr>
+      <w:tr>
+        <w:tc>
+          <w:tcPr>
+            <w:tcW w:w="3203" w:type="dxa"/>
+            <w:vAlign w:val="center"/>
+          </w:tcPr>
+          <w:p>
+            <w:pPr>
+              <w:spacing w:line="360" w:lineRule="auto"/>
+              <w:jc w:val="center"/>
+            </w:pPr>
+          </w:p>
+          <w:p>
+            <w:pPr>
+              <w:spacing w:line="360" w:lineRule="auto"/>
+              <w:jc w:val="center"/>
+            </w:pPr>
+          </w:p>
+          <w:p>
+            <w:pPr>
+              <w:spacing w:line="360" w:lineRule="auto"/>
+              <w:jc w:val="center"/>
+              <w:rPr>
+                <w:noProof/>
+              </w:rPr>
+            </w:pPr>
+          </w:p>
+        </w:tc>
+        <w:tc>
+          <w:tcPr>
+            <w:tcW w:w="2144" w:type="dxa"/>
+            <w:vAlign w:val="center"/>
+          </w:tcPr>
+          <w:p>
+            <w:pPr>
+              <w:spacing w:line="360" w:lineRule="auto"/>
+              <w:ind w:firstLine="0"/>
+              <w:jc w:val="center"/>
+              <w:rPr>
+                <w:lang w:eastAsia="en-US"/>
+              </w:rPr>
+            </w:pPr>
+          </w:p>
+        </w:tc>
+        <w:tc>
+          <w:tcPr>
+            <w:tcW w:w="3147" w:type="dxa"/>
+            <w:vAlign w:val="center"/>
           </w:tcPr>
           <w:p>
             <w:pPr>
@@ -4142,18 +4074,6 @@
             <w:tcW w:w="3203" w:type="dxa"/>
             <w:vAlign w:val="center"/>
           </w:tcPr>
-          <w:p>
-            <w:pPr>
-              <w:spacing w:line="360" w:lineRule="auto"/>
-              <w:jc w:val="center"/>
-            </w:pPr>
-          </w:p>
-          <w:p>
-            <w:pPr>
-              <w:spacing w:line="360" w:lineRule="auto"/>
-              <w:jc w:val="center"/>
-            </w:pPr>
-          </w:p>
           <w:p>
             <w:pPr>
               <w:spacing w:line="360" w:lineRule="auto"/>
@@ -4263,7 +4183,7 @@
           <w:u w:val="single"/>
         </w:rPr>
       </w:pPr>
-      <w:bookmarkStart w:id="0" w:name="_Toc321571134"/>
+      <w:bookmarkStart w:id="1" w:name="_Toc321571134"/>
       <w:r>
         <w:rPr>
           <w:b/>
@@ -4274,7 +4194,7 @@
         </w:rPr>
         <w:t>DATOS</w:t>
       </w:r>
-      <w:bookmarkEnd w:id="0"/>
+      <w:bookmarkEnd w:id="1"/>
       <w:r>
         <w:rPr>
           <w:b/>
@@ -4608,6 +4528,7 @@
           <w:lang w:val="es-AR"/>
         </w:rPr>
       </w:pPr>
+      <w:proofErr w:type="spellStart"/>
       <w:r>
         <w:rPr>
           <w:rFonts w:ascii="Arial" w:hAnsi="Arial" w:cs="Arial"/>
@@ -4617,6 +4538,7 @@
         </w:rPr>
         <w:t>Tabla_auditoría</w:t>
       </w:r>
+      <w:proofErr w:type="spellEnd"/>
     </w:p>
     <w:p>
       <w:pPr>
@@ -4855,6 +4777,7 @@
           <w:docPart w:val="CCEEC506B1454AE699B1B0CECBE2B348"/>
         </w:placeholder>
       </w:sdtPr>
+      <w:sdtEndPr/>
       <w:sdtContent>
         <w:p>
           <w:pPr>
@@ -4921,6 +4844,7 @@
           <w:docPart w:val="DBA2AECC5E0B492A80FB24FB20CEC244"/>
         </w:placeholder>
       </w:sdtPr>
+      <w:sdtEndPr/>
       <w:sdtContent>
         <w:sdt>
           <w:sdtPr>
@@ -4933,6 +4857,7 @@
               <w:docPart w:val="9CE63D34D20F4B7D87611196C6DC36C0"/>
             </w:placeholder>
           </w:sdtPr>
+          <w:sdtEndPr/>
           <w:sdtContent>
             <w:p>
               <w:pPr>
@@ -5152,8 +5077,13 @@
               <w:jc w:val="left"/>
             </w:pPr>
             <w:r>
-              <w:t>Mica Barberis</w:t>
-            </w:r>
+              <w:t xml:space="preserve">Mica </w:t>
+            </w:r>
+            <w:proofErr w:type="spellStart"/>
+            <w:r>
+              <w:t>Barberis</w:t>
+            </w:r>
+            <w:proofErr w:type="spellEnd"/>
           </w:p>
         </w:tc>
       </w:tr>
@@ -5213,8 +5143,13 @@
               <w:ind w:firstLine="0"/>
             </w:pPr>
             <w:r>
-              <w:t>Mica Barberis</w:t>
-            </w:r>
+              <w:t xml:space="preserve">Mica </w:t>
+            </w:r>
+            <w:proofErr w:type="spellStart"/>
+            <w:r>
+              <w:t>Barberis</w:t>
+            </w:r>
+            <w:proofErr w:type="spellEnd"/>
             <w:r>
               <w:t xml:space="preserve"> y Laura Torres</w:t>
             </w:r>
@@ -5290,8 +5225,8 @@
     <w:p/>
     <w:p/>
     <w:sectPr>
-      <w:headerReference w:type="default" r:id="rId20"/>
-      <w:footerReference w:type="default" r:id="rId21"/>
+      <w:headerReference w:type="default" r:id="rId19"/>
+      <w:footerReference w:type="default" r:id="rId20"/>
       <w:pgSz w:w="11906" w:h="16838" w:code="9"/>
       <w:pgMar w:top="1701" w:right="1701" w:bottom="1418" w:left="1701" w:header="709" w:footer="709" w:gutter="0"/>
       <w:pgBorders w:offsetFrom="page">
@@ -5308,7 +5243,7 @@
 </file>
 
 <file path=word/endnotes.xml><?xml version="1.0" encoding="utf-8"?>
-<w:endnotes xmlns:wpc="http://schemas.microsoft.com/office/word/2010/wordprocessingCanvas" xmlns:cx="http://schemas.microsoft.com/office/drawing/2014/chartex" xmlns:cx1="http://schemas.microsoft.com/office/drawing/2015/9/8/chartex" xmlns:cx2="http://schemas.microsoft.com/office/drawing/2015/10/21/chartex" xmlns:cx3="http://schemas.microsoft.com/office/drawing/2016/5/9/chartex" xmlns:cx4="http://schemas.microsoft.com/office/drawing/2016/5/10/chartex" xmlns:cx5="http://schemas.microsoft.com/office/drawing/2016/5/11/chartex" xmlns:cx6="http://schemas.microsoft.com/office/drawing/2016/5/12/chartex" xmlns:cx7="http://schemas.microsoft.com/office/drawing/2016/5/13/chartex" xmlns:cx8="http://schemas.microsoft.com/office/drawing/2016/5/14/chartex" xmlns:mc="http://schemas.openxmlformats.org/markup-compatibility/2006" xmlns:aink="http://schemas.microsoft.com/office/drawing/2016/ink" xmlns:am3d="http://schemas.microsoft.com/office/drawing/2017/model3d" xmlns:o="urn:schemas-microsoft-com:office:office" xmlns:oel="http://schemas.microsoft.com/office/2019/extlst" xmlns:r="http://schemas.openxmlformats.org/officeDocument/2006/relationships" xmlns:m="http://schemas.openxmlformats.org/officeDocument/2006/math" xmlns:v="urn:schemas-microsoft-com:vml" xmlns:wp14="http://schemas.microsoft.com/office/word/2010/wordprocessingDrawing" xmlns:wp="http://schemas.openxmlformats.org/drawingml/2006/wordprocessingDrawing" xmlns:w10="urn:schemas-microsoft-com:office:word" xmlns:w="http://schemas.openxmlformats.org/wordprocessingml/2006/main" xmlns:w14="http://schemas.microsoft.com/office/word/2010/wordml" xmlns:w15="http://schemas.microsoft.com/office/word/2012/wordml" xmlns:w16cex="http://schemas.microsoft.com/office/word/2018/wordml/cex" xmlns:w16cid="http://schemas.microsoft.com/office/word/2016/wordml/cid" xmlns:w16="http://schemas.microsoft.com/office/word/2018/wordml" xmlns:w16du="http://schemas.microsoft.com/office/word/2023/wordml/word16du" xmlns:w16sdtdh="http://schemas.microsoft.com/office/word/2020/wordml/sdtdatahash" xmlns:w16se="http://schemas.microsoft.com/office/word/2015/wordml/symex" xmlns:wpg="http://schemas.microsoft.com/office/word/2010/wordprocessingGroup" xmlns:wpi="http://schemas.microsoft.com/office/word/2010/wordprocessingInk" xmlns:wne="http://schemas.microsoft.com/office/word/2006/wordml" xmlns:wps="http://schemas.microsoft.com/office/word/2010/wordprocessingShape" mc:Ignorable="w14 w15 w16se w16cid w16 w16cex w16sdtdh wp14">
+<w:endnotes xmlns:wpc="http://schemas.microsoft.com/office/word/2010/wordprocessingCanvas" xmlns:cx="http://schemas.microsoft.com/office/drawing/2014/chartex" xmlns:mc="http://schemas.openxmlformats.org/markup-compatibility/2006" xmlns:o="urn:schemas-microsoft-com:office:office" xmlns:r="http://schemas.openxmlformats.org/officeDocument/2006/relationships" xmlns:m="http://schemas.openxmlformats.org/officeDocument/2006/math" xmlns:v="urn:schemas-microsoft-com:vml" xmlns:wp14="http://schemas.microsoft.com/office/word/2010/wordprocessingDrawing" xmlns:wp="http://schemas.openxmlformats.org/drawingml/2006/wordprocessingDrawing" xmlns:w10="urn:schemas-microsoft-com:office:word" xmlns:w="http://schemas.openxmlformats.org/wordprocessingml/2006/main" xmlns:w14="http://schemas.microsoft.com/office/word/2010/wordml" xmlns:w15="http://schemas.microsoft.com/office/word/2012/wordml" xmlns:w16se="http://schemas.microsoft.com/office/word/2015/wordml/symex" xmlns:wpg="http://schemas.microsoft.com/office/word/2010/wordprocessingGroup" xmlns:wpi="http://schemas.microsoft.com/office/word/2010/wordprocessingInk" xmlns:wne="http://schemas.microsoft.com/office/word/2006/wordml" xmlns:wps="http://schemas.microsoft.com/office/word/2010/wordprocessingShape" mc:Ignorable="w14 w15 w16se wp14">
   <w:endnote w:type="separator" w:id="-1">
     <w:p>
       <w:r>
@@ -5327,7 +5262,7 @@
 </file>
 
 <file path=word/footer1.xml><?xml version="1.0" encoding="utf-8"?>
-<w:ftr xmlns:wpc="http://schemas.microsoft.com/office/word/2010/wordprocessingCanvas" xmlns:cx="http://schemas.microsoft.com/office/drawing/2014/chartex" xmlns:cx1="http://schemas.microsoft.com/office/drawing/2015/9/8/chartex" xmlns:cx2="http://schemas.microsoft.com/office/drawing/2015/10/21/chartex" xmlns:cx3="http://schemas.microsoft.com/office/drawing/2016/5/9/chartex" xmlns:cx4="http://schemas.microsoft.com/office/drawing/2016/5/10/chartex" xmlns:cx5="http://schemas.microsoft.com/office/drawing/2016/5/11/chartex" xmlns:cx6="http://schemas.microsoft.com/office/drawing/2016/5/12/chartex" xmlns:cx7="http://schemas.microsoft.com/office/drawing/2016/5/13/chartex" xmlns:cx8="http://schemas.microsoft.com/office/drawing/2016/5/14/chartex" xmlns:mc="http://schemas.openxmlformats.org/markup-compatibility/2006" xmlns:aink="http://schemas.microsoft.com/office/drawing/2016/ink" xmlns:am3d="http://schemas.microsoft.com/office/drawing/2017/model3d" xmlns:o="urn:schemas-microsoft-com:office:office" xmlns:oel="http://schemas.microsoft.com/office/2019/extlst" xmlns:r="http://schemas.openxmlformats.org/officeDocument/2006/relationships" xmlns:m="http://schemas.openxmlformats.org/officeDocument/2006/math" xmlns:v="urn:schemas-microsoft-com:vml" xmlns:wp14="http://schemas.microsoft.com/office/word/2010/wordprocessingDrawing" xmlns:wp="http://schemas.openxmlformats.org/drawingml/2006/wordprocessingDrawing" xmlns:w10="urn:schemas-microsoft-com:office:word" xmlns:w="http://schemas.openxmlformats.org/wordprocessingml/2006/main" xmlns:w14="http://schemas.microsoft.com/office/word/2010/wordml" xmlns:w15="http://schemas.microsoft.com/office/word/2012/wordml" xmlns:w16cex="http://schemas.microsoft.com/office/word/2018/wordml/cex" xmlns:w16cid="http://schemas.microsoft.com/office/word/2016/wordml/cid" xmlns:w16="http://schemas.microsoft.com/office/word/2018/wordml" xmlns:w16du="http://schemas.microsoft.com/office/word/2023/wordml/word16du" xmlns:w16sdtdh="http://schemas.microsoft.com/office/word/2020/wordml/sdtdatahash" xmlns:w16se="http://schemas.microsoft.com/office/word/2015/wordml/symex" xmlns:wpg="http://schemas.microsoft.com/office/word/2010/wordprocessingGroup" xmlns:wpi="http://schemas.microsoft.com/office/word/2010/wordprocessingInk" xmlns:wne="http://schemas.microsoft.com/office/word/2006/wordml" xmlns:wps="http://schemas.microsoft.com/office/word/2010/wordprocessingShape" mc:Ignorable="w14 w15 w16se w16cid w16 w16cex w16sdtdh wp14">
+<w:ftr xmlns:wpc="http://schemas.microsoft.com/office/word/2010/wordprocessingCanvas" xmlns:cx="http://schemas.microsoft.com/office/drawing/2014/chartex" xmlns:mc="http://schemas.openxmlformats.org/markup-compatibility/2006" xmlns:o="urn:schemas-microsoft-com:office:office" xmlns:r="http://schemas.openxmlformats.org/officeDocument/2006/relationships" xmlns:m="http://schemas.openxmlformats.org/officeDocument/2006/math" xmlns:v="urn:schemas-microsoft-com:vml" xmlns:wp14="http://schemas.microsoft.com/office/word/2010/wordprocessingDrawing" xmlns:wp="http://schemas.openxmlformats.org/drawingml/2006/wordprocessingDrawing" xmlns:w10="urn:schemas-microsoft-com:office:word" xmlns:w="http://schemas.openxmlformats.org/wordprocessingml/2006/main" xmlns:w14="http://schemas.microsoft.com/office/word/2010/wordml" xmlns:w15="http://schemas.microsoft.com/office/word/2012/wordml" xmlns:w16se="http://schemas.microsoft.com/office/word/2015/wordml/symex" xmlns:wpg="http://schemas.microsoft.com/office/word/2010/wordprocessingGroup" xmlns:wpi="http://schemas.microsoft.com/office/word/2010/wordprocessingInk" xmlns:wne="http://schemas.microsoft.com/office/word/2006/wordml" xmlns:wps="http://schemas.microsoft.com/office/word/2010/wordprocessingShape" mc:Ignorable="w14 w15 w16se wp14">
   <w:p>
     <w:pPr>
       <w:pStyle w:val="Piedepgina"/>
@@ -5380,7 +5315,7 @@
         <w:sz w:val="16"/>
         <w:szCs w:val="16"/>
       </w:rPr>
-      <w:t>6</w:t>
+      <w:t>1</w:t>
     </w:r>
     <w:r>
       <w:rPr>
@@ -5451,7 +5386,7 @@
 </file>
 
 <file path=word/footnotes.xml><?xml version="1.0" encoding="utf-8"?>
-<w:footnotes xmlns:wpc="http://schemas.microsoft.com/office/word/2010/wordprocessingCanvas" xmlns:cx="http://schemas.microsoft.com/office/drawing/2014/chartex" xmlns:cx1="http://schemas.microsoft.com/office/drawing/2015/9/8/chartex" xmlns:cx2="http://schemas.microsoft.com/office/drawing/2015/10/21/chartex" xmlns:cx3="http://schemas.microsoft.com/office/drawing/2016/5/9/chartex" xmlns:cx4="http://schemas.microsoft.com/office/drawing/2016/5/10/chartex" xmlns:cx5="http://schemas.microsoft.com/office/drawing/2016/5/11/chartex" xmlns:cx6="http://schemas.microsoft.com/office/drawing/2016/5/12/chartex" xmlns:cx7="http://schemas.microsoft.com/office/drawing/2016/5/13/chartex" xmlns:cx8="http://schemas.microsoft.com/office/drawing/2016/5/14/chartex" xmlns:mc="http://schemas.openxmlformats.org/markup-compatibility/2006" xmlns:aink="http://schemas.microsoft.com/office/drawing/2016/ink" xmlns:am3d="http://schemas.microsoft.com/office/drawing/2017/model3d" xmlns:o="urn:schemas-microsoft-com:office:office" xmlns:oel="http://schemas.microsoft.com/office/2019/extlst" xmlns:r="http://schemas.openxmlformats.org/officeDocument/2006/relationships" xmlns:m="http://schemas.openxmlformats.org/officeDocument/2006/math" xmlns:v="urn:schemas-microsoft-com:vml" xmlns:wp14="http://schemas.microsoft.com/office/word/2010/wordprocessingDrawing" xmlns:wp="http://schemas.openxmlformats.org/drawingml/2006/wordprocessingDrawing" xmlns:w10="urn:schemas-microsoft-com:office:word" xmlns:w="http://schemas.openxmlformats.org/wordprocessingml/2006/main" xmlns:w14="http://schemas.microsoft.com/office/word/2010/wordml" xmlns:w15="http://schemas.microsoft.com/office/word/2012/wordml" xmlns:w16cex="http://schemas.microsoft.com/office/word/2018/wordml/cex" xmlns:w16cid="http://schemas.microsoft.com/office/word/2016/wordml/cid" xmlns:w16="http://schemas.microsoft.com/office/word/2018/wordml" xmlns:w16du="http://schemas.microsoft.com/office/word/2023/wordml/word16du" xmlns:w16sdtdh="http://schemas.microsoft.com/office/word/2020/wordml/sdtdatahash" xmlns:w16se="http://schemas.microsoft.com/office/word/2015/wordml/symex" xmlns:wpg="http://schemas.microsoft.com/office/word/2010/wordprocessingGroup" xmlns:wpi="http://schemas.microsoft.com/office/word/2010/wordprocessingInk" xmlns:wne="http://schemas.microsoft.com/office/word/2006/wordml" xmlns:wps="http://schemas.microsoft.com/office/word/2010/wordprocessingShape" mc:Ignorable="w14 w15 w16se w16cid w16 w16cex w16sdtdh wp14">
+<w:footnotes xmlns:wpc="http://schemas.microsoft.com/office/word/2010/wordprocessingCanvas" xmlns:cx="http://schemas.microsoft.com/office/drawing/2014/chartex" xmlns:mc="http://schemas.openxmlformats.org/markup-compatibility/2006" xmlns:o="urn:schemas-microsoft-com:office:office" xmlns:r="http://schemas.openxmlformats.org/officeDocument/2006/relationships" xmlns:m="http://schemas.openxmlformats.org/officeDocument/2006/math" xmlns:v="urn:schemas-microsoft-com:vml" xmlns:wp14="http://schemas.microsoft.com/office/word/2010/wordprocessingDrawing" xmlns:wp="http://schemas.openxmlformats.org/drawingml/2006/wordprocessingDrawing" xmlns:w10="urn:schemas-microsoft-com:office:word" xmlns:w="http://schemas.openxmlformats.org/wordprocessingml/2006/main" xmlns:w14="http://schemas.microsoft.com/office/word/2010/wordml" xmlns:w15="http://schemas.microsoft.com/office/word/2012/wordml" xmlns:w16se="http://schemas.microsoft.com/office/word/2015/wordml/symex" xmlns:wpg="http://schemas.microsoft.com/office/word/2010/wordprocessingGroup" xmlns:wpi="http://schemas.microsoft.com/office/word/2010/wordprocessingInk" xmlns:wne="http://schemas.microsoft.com/office/word/2006/wordml" xmlns:wps="http://schemas.microsoft.com/office/word/2010/wordprocessingShape" mc:Ignorable="w14 w15 w16se wp14">
   <w:footnote w:type="separator" w:id="-1">
     <w:p>
       <w:r>
@@ -5470,7 +5405,7 @@
 </file>
 
 <file path=word/header1.xml><?xml version="1.0" encoding="utf-8"?>
-<w:hdr xmlns:wpc="http://schemas.microsoft.com/office/word/2010/wordprocessingCanvas" xmlns:cx="http://schemas.microsoft.com/office/drawing/2014/chartex" xmlns:cx1="http://schemas.microsoft.com/office/drawing/2015/9/8/chartex" xmlns:cx2="http://schemas.microsoft.com/office/drawing/2015/10/21/chartex" xmlns:cx3="http://schemas.microsoft.com/office/drawing/2016/5/9/chartex" xmlns:cx4="http://schemas.microsoft.com/office/drawing/2016/5/10/chartex" xmlns:cx5="http://schemas.microsoft.com/office/drawing/2016/5/11/chartex" xmlns:cx6="http://schemas.microsoft.com/office/drawing/2016/5/12/chartex" xmlns:cx7="http://schemas.microsoft.com/office/drawing/2016/5/13/chartex" xmlns:cx8="http://schemas.microsoft.com/office/drawing/2016/5/14/chartex" xmlns:mc="http://schemas.openxmlformats.org/markup-compatibility/2006" xmlns:aink="http://schemas.microsoft.com/office/drawing/2016/ink" xmlns:am3d="http://schemas.microsoft.com/office/drawing/2017/model3d" xmlns:o="urn:schemas-microsoft-com:office:office" xmlns:oel="http://schemas.microsoft.com/office/2019/extlst" xmlns:r="http://schemas.openxmlformats.org/officeDocument/2006/relationships" xmlns:m="http://schemas.openxmlformats.org/officeDocument/2006/math" xmlns:v="urn:schemas-microsoft-com:vml" xmlns:wp14="http://schemas.microsoft.com/office/word/2010/wordprocessingDrawing" xmlns:wp="http://schemas.openxmlformats.org/drawingml/2006/wordprocessingDrawing" xmlns:w10="urn:schemas-microsoft-com:office:word" xmlns:w="http://schemas.openxmlformats.org/wordprocessingml/2006/main" xmlns:w14="http://schemas.microsoft.com/office/word/2010/wordml" xmlns:w15="http://schemas.microsoft.com/office/word/2012/wordml" xmlns:w16cex="http://schemas.microsoft.com/office/word/2018/wordml/cex" xmlns:w16cid="http://schemas.microsoft.com/office/word/2016/wordml/cid" xmlns:w16="http://schemas.microsoft.com/office/word/2018/wordml" xmlns:w16du="http://schemas.microsoft.com/office/word/2023/wordml/word16du" xmlns:w16sdtdh="http://schemas.microsoft.com/office/word/2020/wordml/sdtdatahash" xmlns:w16se="http://schemas.microsoft.com/office/word/2015/wordml/symex" xmlns:wpg="http://schemas.microsoft.com/office/word/2010/wordprocessingGroup" xmlns:wpi="http://schemas.microsoft.com/office/word/2010/wordprocessingInk" xmlns:wne="http://schemas.microsoft.com/office/word/2006/wordml" xmlns:wps="http://schemas.microsoft.com/office/word/2010/wordprocessingShape" mc:Ignorable="w14 w15 w16se w16cid w16 w16cex w16sdtdh wp14">
+<w:hdr xmlns:wpc="http://schemas.microsoft.com/office/word/2010/wordprocessingCanvas" xmlns:cx="http://schemas.microsoft.com/office/drawing/2014/chartex" xmlns:mc="http://schemas.openxmlformats.org/markup-compatibility/2006" xmlns:o="urn:schemas-microsoft-com:office:office" xmlns:r="http://schemas.openxmlformats.org/officeDocument/2006/relationships" xmlns:m="http://schemas.openxmlformats.org/officeDocument/2006/math" xmlns:v="urn:schemas-microsoft-com:vml" xmlns:wp14="http://schemas.microsoft.com/office/word/2010/wordprocessingDrawing" xmlns:wp="http://schemas.openxmlformats.org/drawingml/2006/wordprocessingDrawing" xmlns:w10="urn:schemas-microsoft-com:office:word" xmlns:w="http://schemas.openxmlformats.org/wordprocessingml/2006/main" xmlns:w14="http://schemas.microsoft.com/office/word/2010/wordml" xmlns:w15="http://schemas.microsoft.com/office/word/2012/wordml" xmlns:w16se="http://schemas.microsoft.com/office/word/2015/wordml/symex" xmlns:wpg="http://schemas.microsoft.com/office/word/2010/wordprocessingGroup" xmlns:wpi="http://schemas.microsoft.com/office/word/2010/wordprocessingInk" xmlns:wne="http://schemas.microsoft.com/office/word/2006/wordml" xmlns:wps="http://schemas.microsoft.com/office/word/2010/wordprocessingShape" mc:Ignorable="w14 w15 w16se wp14">
   <w:p>
     <w:pPr>
       <w:pStyle w:val="Encabezado"/>
@@ -5534,7 +5469,7 @@
             </wp:anchor>
           </w:drawing>
         </mc:Choice>
-        <mc:Fallback>
+        <mc:Fallback xmlns:cx1="http://schemas.microsoft.com/office/drawing/2015/9/8/chartex" xmlns:cx2="http://schemas.microsoft.com/office/drawing/2015/10/21/chartex" xmlns:cx3="http://schemas.microsoft.com/office/drawing/2016/5/9/chartex" xmlns:cx4="http://schemas.microsoft.com/office/drawing/2016/5/10/chartex" xmlns:cx5="http://schemas.microsoft.com/office/drawing/2016/5/11/chartex" xmlns:cx6="http://schemas.microsoft.com/office/drawing/2016/5/12/chartex" xmlns:cx7="http://schemas.microsoft.com/office/drawing/2016/5/13/chartex" xmlns:cx8="http://schemas.microsoft.com/office/drawing/2016/5/14/chartex" xmlns:aink="http://schemas.microsoft.com/office/drawing/2016/ink" xmlns:am3d="http://schemas.microsoft.com/office/drawing/2017/model3d" xmlns:oel="http://schemas.microsoft.com/office/2019/extlst" xmlns:w16cex="http://schemas.microsoft.com/office/word/2018/wordml/cex" xmlns:w16cid="http://schemas.microsoft.com/office/word/2016/wordml/cid" xmlns:w16="http://schemas.microsoft.com/office/word/2018/wordml" xmlns:w16du="http://schemas.microsoft.com/office/word/2023/wordml/word16du" xmlns:w16sdtdh="http://schemas.microsoft.com/office/word/2020/wordml/sdtdatahash">
           <w:pict>
             <v:line w14:anchorId="4B8DD273" id="2 Conector recto" o:spid="_x0000_s1026" style="position:absolute;z-index:251663360;visibility:visible;mso-wrap-style:square;mso-wrap-distance-left:9pt;mso-wrap-distance-top:0;mso-wrap-distance-right:9pt;mso-wrap-distance-bottom:0;mso-position-horizontal:absolute;mso-position-horizontal-relative:text;mso-position-vertical:absolute;mso-position-vertical-relative:text" from="-.6pt,44.85pt" to="459.75pt,44.85pt" o:gfxdata="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" strokecolor="#4579b8 [3044]"/>
           </w:pict>
@@ -5729,7 +5664,7 @@
 </file>
 
 <file path=word/numbering.xml><?xml version="1.0" encoding="utf-8"?>
-<w:numbering xmlns:wpc="http://schemas.microsoft.com/office/word/2010/wordprocessingCanvas" xmlns:cx="http://schemas.microsoft.com/office/drawing/2014/chartex" xmlns:cx1="http://schemas.microsoft.com/office/drawing/2015/9/8/chartex" xmlns:cx2="http://schemas.microsoft.com/office/drawing/2015/10/21/chartex" xmlns:cx3="http://schemas.microsoft.com/office/drawing/2016/5/9/chartex" xmlns:cx4="http://schemas.microsoft.com/office/drawing/2016/5/10/chartex" xmlns:cx5="http://schemas.microsoft.com/office/drawing/2016/5/11/chartex" xmlns:cx6="http://schemas.microsoft.com/office/drawing/2016/5/12/chartex" xmlns:cx7="http://schemas.microsoft.com/office/drawing/2016/5/13/chartex" xmlns:cx8="http://schemas.microsoft.com/office/drawing/2016/5/14/chartex" xmlns:mc="http://schemas.openxmlformats.org/markup-compatibility/2006" xmlns:aink="http://schemas.microsoft.com/office/drawing/2016/ink" xmlns:am3d="http://schemas.microsoft.com/office/drawing/2017/model3d" xmlns:o="urn:schemas-microsoft-com:office:office" xmlns:oel="http://schemas.microsoft.com/office/2019/extlst" xmlns:r="http://schemas.openxmlformats.org/officeDocument/2006/relationships" xmlns:m="http://schemas.openxmlformats.org/officeDocument/2006/math" xmlns:v="urn:schemas-microsoft-com:vml" xmlns:wp14="http://schemas.microsoft.com/office/word/2010/wordprocessingDrawing" xmlns:wp="http://schemas.openxmlformats.org/drawingml/2006/wordprocessingDrawing" xmlns:w10="urn:schemas-microsoft-com:office:word" xmlns:w="http://schemas.openxmlformats.org/wordprocessingml/2006/main" xmlns:w14="http://schemas.microsoft.com/office/word/2010/wordml" xmlns:w15="http://schemas.microsoft.com/office/word/2012/wordml" xmlns:w16cex="http://schemas.microsoft.com/office/word/2018/wordml/cex" xmlns:w16cid="http://schemas.microsoft.com/office/word/2016/wordml/cid" xmlns:w16="http://schemas.microsoft.com/office/word/2018/wordml" xmlns:w16du="http://schemas.microsoft.com/office/word/2023/wordml/word16du" xmlns:w16sdtdh="http://schemas.microsoft.com/office/word/2020/wordml/sdtdatahash" xmlns:w16se="http://schemas.microsoft.com/office/word/2015/wordml/symex" xmlns:wpg="http://schemas.microsoft.com/office/word/2010/wordprocessingGroup" xmlns:wpi="http://schemas.microsoft.com/office/word/2010/wordprocessingInk" xmlns:wne="http://schemas.microsoft.com/office/word/2006/wordml" xmlns:wps="http://schemas.microsoft.com/office/word/2010/wordprocessingShape" mc:Ignorable="w14 w15 w16se w16cid w16 w16cex w16sdtdh wp14">
+<w:numbering xmlns:wpc="http://schemas.microsoft.com/office/word/2010/wordprocessingCanvas" xmlns:cx="http://schemas.microsoft.com/office/drawing/2014/chartex" xmlns:mc="http://schemas.openxmlformats.org/markup-compatibility/2006" xmlns:o="urn:schemas-microsoft-com:office:office" xmlns:r="http://schemas.openxmlformats.org/officeDocument/2006/relationships" xmlns:m="http://schemas.openxmlformats.org/officeDocument/2006/math" xmlns:v="urn:schemas-microsoft-com:vml" xmlns:wp14="http://schemas.microsoft.com/office/word/2010/wordprocessingDrawing" xmlns:wp="http://schemas.openxmlformats.org/drawingml/2006/wordprocessingDrawing" xmlns:w10="urn:schemas-microsoft-com:office:word" xmlns:w="http://schemas.openxmlformats.org/wordprocessingml/2006/main" xmlns:w14="http://schemas.microsoft.com/office/word/2010/wordml" xmlns:w15="http://schemas.microsoft.com/office/word/2012/wordml" xmlns:w16se="http://schemas.microsoft.com/office/word/2015/wordml/symex" xmlns:wpg="http://schemas.microsoft.com/office/word/2010/wordprocessingGroup" xmlns:wpi="http://schemas.microsoft.com/office/word/2010/wordprocessingInk" xmlns:wne="http://schemas.microsoft.com/office/word/2006/wordml" xmlns:wps="http://schemas.microsoft.com/office/word/2010/wordprocessingShape" mc:Ignorable="w14 w15 w16se wp14">
   <w:numPicBullet w:numPicBulletId="0">
     <w:pict>
       <v:shapetype id="_x0000_t75" coordsize="21600,21600" o:spt="75" o:preferrelative="t" path="m@4@5l@4@11@9@11@9@5xe" filled="f" stroked="f">
@@ -5751,7 +5686,7 @@
         <v:path o:extrusionok="f" gradientshapeok="t" o:connecttype="rect"/>
         <o:lock v:ext="edit" aspectratio="t"/>
       </v:shapetype>
-      <v:shape id="_x0000_i1068" type="#_x0000_t75" style="width:12.2pt;height:9.85pt;visibility:visible;mso-wrap-style:square" o:bullet="t">
+      <v:shape id="_x0000_i1027" type="#_x0000_t75" style="width:12pt;height:9.6pt;visibility:visible;mso-wrap-style:square" o:bullet="t">
         <v:imagedata r:id="rId1" o:title=""/>
       </v:shape>
     </w:pict>
@@ -7227,50 +7162,50 @@
       </w:rPr>
     </w:lvl>
   </w:abstractNum>
-  <w:num w:numId="1" w16cid:durableId="973756044">
+  <w:num w:numId="1">
     <w:abstractNumId w:val="5"/>
   </w:num>
-  <w:num w:numId="2" w16cid:durableId="861015003">
+  <w:num w:numId="2">
     <w:abstractNumId w:val="1"/>
   </w:num>
-  <w:num w:numId="3" w16cid:durableId="380442029">
+  <w:num w:numId="3">
     <w:abstractNumId w:val="3"/>
   </w:num>
-  <w:num w:numId="4" w16cid:durableId="2013028817">
+  <w:num w:numId="4">
     <w:abstractNumId w:val="2"/>
   </w:num>
-  <w:num w:numId="5" w16cid:durableId="114756889">
+  <w:num w:numId="5">
     <w:abstractNumId w:val="12"/>
   </w:num>
-  <w:num w:numId="6" w16cid:durableId="1512914231">
+  <w:num w:numId="6">
     <w:abstractNumId w:val="0"/>
   </w:num>
-  <w:num w:numId="7" w16cid:durableId="72968741">
+  <w:num w:numId="7">
     <w:abstractNumId w:val="7"/>
   </w:num>
-  <w:num w:numId="8" w16cid:durableId="59862587">
+  <w:num w:numId="8">
     <w:abstractNumId w:val="11"/>
   </w:num>
-  <w:num w:numId="9" w16cid:durableId="1152796942">
+  <w:num w:numId="9">
     <w:abstractNumId w:val="6"/>
   </w:num>
-  <w:num w:numId="10" w16cid:durableId="1202745879">
+  <w:num w:numId="10">
     <w:abstractNumId w:val="9"/>
   </w:num>
-  <w:num w:numId="11" w16cid:durableId="2024621209">
+  <w:num w:numId="11">
     <w:abstractNumId w:val="8"/>
   </w:num>
-  <w:num w:numId="12" w16cid:durableId="1389261449">
+  <w:num w:numId="12">
     <w:abstractNumId w:val="10"/>
   </w:num>
-  <w:num w:numId="13" w16cid:durableId="1989942577">
+  <w:num w:numId="13">
     <w:abstractNumId w:val="4"/>
   </w:num>
 </w:numbering>
 </file>
 
 <file path=word/styles.xml><?xml version="1.0" encoding="utf-8"?>
-<w:styles xmlns:mc="http://schemas.openxmlformats.org/markup-compatibility/2006" xmlns:r="http://schemas.openxmlformats.org/officeDocument/2006/relationships" xmlns:w="http://schemas.openxmlformats.org/wordprocessingml/2006/main" xmlns:w14="http://schemas.microsoft.com/office/word/2010/wordml" xmlns:w15="http://schemas.microsoft.com/office/word/2012/wordml" xmlns:w16cex="http://schemas.microsoft.com/office/word/2018/wordml/cex" xmlns:w16cid="http://schemas.microsoft.com/office/word/2016/wordml/cid" xmlns:w16="http://schemas.microsoft.com/office/word/2018/wordml" xmlns:w16sdtdh="http://schemas.microsoft.com/office/word/2020/wordml/sdtdatahash" xmlns:w16se="http://schemas.microsoft.com/office/word/2015/wordml/symex" mc:Ignorable="w14 w15 w16se w16cid w16 w16cex w16sdtdh">
+<w:styles xmlns:mc="http://schemas.openxmlformats.org/markup-compatibility/2006" xmlns:r="http://schemas.openxmlformats.org/officeDocument/2006/relationships" xmlns:w="http://schemas.openxmlformats.org/wordprocessingml/2006/main" xmlns:w14="http://schemas.microsoft.com/office/word/2010/wordml" xmlns:w15="http://schemas.microsoft.com/office/word/2012/wordml" xmlns:w16se="http://schemas.microsoft.com/office/word/2015/wordml/symex" mc:Ignorable="w14 w15 w16se">
   <w:docDefaults>
     <w:rPrDefault>
       <w:rPr>
@@ -7286,7 +7221,7 @@
       </w:pPr>
     </w:pPrDefault>
   </w:docDefaults>
-  <w:latentStyles w:defLockedState="0" w:defUIPriority="99" w:defSemiHidden="0" w:defUnhideWhenUsed="0" w:defQFormat="0" w:count="376">
+  <w:latentStyles w:defLockedState="0" w:defUIPriority="99" w:defSemiHidden="0" w:defUnhideWhenUsed="0" w:defQFormat="0" w:count="371">
     <w:lsdException w:name="Normal" w:uiPriority="0" w:qFormat="1"/>
     <w:lsdException w:name="heading 1" w:uiPriority="9" w:qFormat="1"/>
     <w:lsdException w:name="heading 2" w:semiHidden="1" w:uiPriority="9" w:unhideWhenUsed="1" w:qFormat="1"/>
@@ -7392,6 +7327,7 @@
     <w:lsdException w:name="HTML Sample" w:semiHidden="1" w:unhideWhenUsed="1"/>
     <w:lsdException w:name="HTML Typewriter" w:semiHidden="1" w:unhideWhenUsed="1"/>
     <w:lsdException w:name="HTML Variable" w:semiHidden="1" w:unhideWhenUsed="1"/>
+    <w:lsdException w:name="Normal Table" w:semiHidden="1" w:unhideWhenUsed="1"/>
     <w:lsdException w:name="annotation subject" w:semiHidden="1" w:unhideWhenUsed="1"/>
     <w:lsdException w:name="No List" w:semiHidden="1" w:unhideWhenUsed="1"/>
     <w:lsdException w:name="Outline List 1" w:semiHidden="1" w:unhideWhenUsed="1"/>
@@ -7434,8 +7370,11 @@
     <w:lsdException w:name="Table Contemporary" w:semiHidden="1" w:unhideWhenUsed="1"/>
     <w:lsdException w:name="Table Elegant" w:semiHidden="1" w:unhideWhenUsed="1"/>
     <w:lsdException w:name="Table Professional" w:semiHidden="1" w:unhideWhenUsed="1"/>
+    <w:lsdException w:name="Table Subtle 1" w:semiHidden="1" w:unhideWhenUsed="1"/>
     <w:lsdException w:name="Table Subtle 2" w:semiHidden="1" w:unhideWhenUsed="1"/>
     <w:lsdException w:name="Table Web 1" w:semiHidden="1" w:unhideWhenUsed="1"/>
+    <w:lsdException w:name="Table Web 2" w:semiHidden="1" w:unhideWhenUsed="1"/>
+    <w:lsdException w:name="Table Web 3" w:semiHidden="1" w:unhideWhenUsed="1"/>
     <w:lsdException w:name="Balloon Text" w:semiHidden="1" w:unhideWhenUsed="1"/>
     <w:lsdException w:name="Table Grid" w:uiPriority="0"/>
     <w:lsdException w:name="Table Theme" w:semiHidden="1" w:unhideWhenUsed="1"/>
@@ -7654,11 +7593,6 @@
     <w:lsdException w:name="List Table 5 Dark Accent 6" w:uiPriority="50"/>
     <w:lsdException w:name="List Table 6 Colorful Accent 6" w:uiPriority="51"/>
     <w:lsdException w:name="List Table 7 Colorful Accent 6" w:uiPriority="52"/>
-    <w:lsdException w:name="Mention" w:semiHidden="1" w:unhideWhenUsed="1"/>
-    <w:lsdException w:name="Smart Hyperlink" w:semiHidden="1" w:unhideWhenUsed="1"/>
-    <w:lsdException w:name="Hashtag" w:semiHidden="1" w:unhideWhenUsed="1"/>
-    <w:lsdException w:name="Unresolved Mention" w:semiHidden="1" w:unhideWhenUsed="1"/>
-    <w:lsdException w:name="Smart Link" w:semiHidden="1" w:unhideWhenUsed="1"/>
   </w:latentStyles>
   <w:style w:type="paragraph" w:default="1" w:styleId="Normal">
     <w:name w:val="Normal"/>
@@ -7957,7 +7891,7 @@
 </file>
 
 <file path=word/glossary/document.xml><?xml version="1.0" encoding="utf-8"?>
-<w:glossaryDocument xmlns:wpc="http://schemas.microsoft.com/office/word/2010/wordprocessingCanvas" xmlns:cx="http://schemas.microsoft.com/office/drawing/2014/chartex" xmlns:cx1="http://schemas.microsoft.com/office/drawing/2015/9/8/chartex" xmlns:cx2="http://schemas.microsoft.com/office/drawing/2015/10/21/chartex" xmlns:cx3="http://schemas.microsoft.com/office/drawing/2016/5/9/chartex" xmlns:cx4="http://schemas.microsoft.com/office/drawing/2016/5/10/chartex" xmlns:cx5="http://schemas.microsoft.com/office/drawing/2016/5/11/chartex" xmlns:cx6="http://schemas.microsoft.com/office/drawing/2016/5/12/chartex" xmlns:cx7="http://schemas.microsoft.com/office/drawing/2016/5/13/chartex" xmlns:cx8="http://schemas.microsoft.com/office/drawing/2016/5/14/chartex" xmlns:mc="http://schemas.openxmlformats.org/markup-compatibility/2006" xmlns:aink="http://schemas.microsoft.com/office/drawing/2016/ink" xmlns:am3d="http://schemas.microsoft.com/office/drawing/2017/model3d" xmlns:o="urn:schemas-microsoft-com:office:office" xmlns:oel="http://schemas.microsoft.com/office/2019/extlst" xmlns:r="http://schemas.openxmlformats.org/officeDocument/2006/relationships" xmlns:m="http://schemas.openxmlformats.org/officeDocument/2006/math" xmlns:v="urn:schemas-microsoft-com:vml" xmlns:wp14="http://schemas.microsoft.com/office/word/2010/wordprocessingDrawing" xmlns:wp="http://schemas.openxmlformats.org/drawingml/2006/wordprocessingDrawing" xmlns:w10="urn:schemas-microsoft-com:office:word" xmlns:w="http://schemas.openxmlformats.org/wordprocessingml/2006/main" xmlns:w14="http://schemas.microsoft.com/office/word/2010/wordml" xmlns:w15="http://schemas.microsoft.com/office/word/2012/wordml" xmlns:w16cex="http://schemas.microsoft.com/office/word/2018/wordml/cex" xmlns:w16cid="http://schemas.microsoft.com/office/word/2016/wordml/cid" xmlns:w16="http://schemas.microsoft.com/office/word/2018/wordml" xmlns:w16du="http://schemas.microsoft.com/office/word/2023/wordml/word16du" xmlns:w16sdtdh="http://schemas.microsoft.com/office/word/2020/wordml/sdtdatahash" xmlns:w16se="http://schemas.microsoft.com/office/word/2015/wordml/symex" xmlns:wpg="http://schemas.microsoft.com/office/word/2010/wordprocessingGroup" xmlns:wpi="http://schemas.microsoft.com/office/word/2010/wordprocessingInk" xmlns:wne="http://schemas.microsoft.com/office/word/2006/wordml" xmlns:wps="http://schemas.microsoft.com/office/word/2010/wordprocessingShape" mc:Ignorable="w14 w15 w16se w16cid w16 w16cex w16sdtdh wp14">
+<w:glossaryDocument xmlns:wpc="http://schemas.microsoft.com/office/word/2010/wordprocessingCanvas" xmlns:cx="http://schemas.microsoft.com/office/drawing/2014/chartex" xmlns:mc="http://schemas.openxmlformats.org/markup-compatibility/2006" xmlns:o="urn:schemas-microsoft-com:office:office" xmlns:r="http://schemas.openxmlformats.org/officeDocument/2006/relationships" xmlns:m="http://schemas.openxmlformats.org/officeDocument/2006/math" xmlns:v="urn:schemas-microsoft-com:vml" xmlns:wp14="http://schemas.microsoft.com/office/word/2010/wordprocessingDrawing" xmlns:wp="http://schemas.openxmlformats.org/drawingml/2006/wordprocessingDrawing" xmlns:w10="urn:schemas-microsoft-com:office:word" xmlns:w="http://schemas.openxmlformats.org/wordprocessingml/2006/main" xmlns:w14="http://schemas.microsoft.com/office/word/2010/wordml" xmlns:w15="http://schemas.microsoft.com/office/word/2012/wordml" xmlns:w16se="http://schemas.microsoft.com/office/word/2015/wordml/symex" xmlns:wpg="http://schemas.microsoft.com/office/word/2010/wordprocessingGroup" xmlns:wpi="http://schemas.microsoft.com/office/word/2010/wordprocessingInk" xmlns:wne="http://schemas.microsoft.com/office/word/2006/wordml" xmlns:wps="http://schemas.microsoft.com/office/word/2010/wordprocessingShape" mc:Ignorable="w14 w15 w16se wp14">
   <w:docParts>
     <w:docPart>
       <w:docPartPr>
@@ -8051,7 +7985,7 @@
 </file>
 
 <file path=word/glossary/fontTable.xml><?xml version="1.0" encoding="utf-8"?>
-<w:fonts xmlns:mc="http://schemas.openxmlformats.org/markup-compatibility/2006" xmlns:r="http://schemas.openxmlformats.org/officeDocument/2006/relationships" xmlns:w="http://schemas.openxmlformats.org/wordprocessingml/2006/main" xmlns:w14="http://schemas.microsoft.com/office/word/2010/wordml" xmlns:w15="http://schemas.microsoft.com/office/word/2012/wordml" xmlns:w16cex="http://schemas.microsoft.com/office/word/2018/wordml/cex" xmlns:w16cid="http://schemas.microsoft.com/office/word/2016/wordml/cid" xmlns:w16="http://schemas.microsoft.com/office/word/2018/wordml" xmlns:w16sdtdh="http://schemas.microsoft.com/office/word/2020/wordml/sdtdatahash" xmlns:w16se="http://schemas.microsoft.com/office/word/2015/wordml/symex" mc:Ignorable="w14 w15 w16se w16cid w16 w16cex w16sdtdh">
+<w:fonts xmlns:mc="http://schemas.openxmlformats.org/markup-compatibility/2006" xmlns:r="http://schemas.openxmlformats.org/officeDocument/2006/relationships" xmlns:w="http://schemas.openxmlformats.org/wordprocessingml/2006/main" xmlns:w14="http://schemas.microsoft.com/office/word/2010/wordml" xmlns:w15="http://schemas.microsoft.com/office/word/2012/wordml" xmlns:w16se="http://schemas.microsoft.com/office/word/2015/wordml/symex" mc:Ignorable="w14 w15 w16se">
   <w:font w:name="Symbol">
     <w:panose1 w:val="05050102010706020507"/>
     <w:charset w:val="02"/>
@@ -8126,7 +8060,7 @@
 </file>
 
 <file path=word/glossary/settings.xml><?xml version="1.0" encoding="utf-8"?>
-<w:settings xmlns:mc="http://schemas.openxmlformats.org/markup-compatibility/2006" xmlns:o="urn:schemas-microsoft-com:office:office" xmlns:r="http://schemas.openxmlformats.org/officeDocument/2006/relationships" xmlns:m="http://schemas.openxmlformats.org/officeDocument/2006/math" xmlns:v="urn:schemas-microsoft-com:vml" xmlns:w10="urn:schemas-microsoft-com:office:word" xmlns:w="http://schemas.openxmlformats.org/wordprocessingml/2006/main" xmlns:w14="http://schemas.microsoft.com/office/word/2010/wordml" xmlns:w15="http://schemas.microsoft.com/office/word/2012/wordml" xmlns:w16cex="http://schemas.microsoft.com/office/word/2018/wordml/cex" xmlns:w16cid="http://schemas.microsoft.com/office/word/2016/wordml/cid" xmlns:w16="http://schemas.microsoft.com/office/word/2018/wordml" xmlns:w16sdtdh="http://schemas.microsoft.com/office/word/2020/wordml/sdtdatahash" xmlns:w16se="http://schemas.microsoft.com/office/word/2015/wordml/symex" xmlns:sl="http://schemas.openxmlformats.org/schemaLibrary/2006/main" mc:Ignorable="w14 w15 w16se w16cid w16 w16cex w16sdtdh">
+<w:settings xmlns:mc="http://schemas.openxmlformats.org/markup-compatibility/2006" xmlns:o="urn:schemas-microsoft-com:office:office" xmlns:r="http://schemas.openxmlformats.org/officeDocument/2006/relationships" xmlns:m="http://schemas.openxmlformats.org/officeDocument/2006/math" xmlns:v="urn:schemas-microsoft-com:vml" xmlns:w10="urn:schemas-microsoft-com:office:word" xmlns:w="http://schemas.openxmlformats.org/wordprocessingml/2006/main" xmlns:w14="http://schemas.microsoft.com/office/word/2010/wordml" xmlns:w15="http://schemas.microsoft.com/office/word/2012/wordml" xmlns:w16se="http://schemas.microsoft.com/office/word/2015/wordml/symex" xmlns:sl="http://schemas.openxmlformats.org/schemaLibrary/2006/main" mc:Ignorable="w14 w15 w16se">
   <w:view w:val="normal"/>
   <w:revisionView w:markup="0" w:comments="0" w:insDel="0" w:formatting="0" w:inkAnnotations="0"/>
   <w:defaultTabStop w:val="708"/>
@@ -8138,7 +8072,6 @@
     <w:compatSetting w:name="overrideTableStyleFontSizeAndJustification" w:uri="http://schemas.microsoft.com/office/word" w:val="1"/>
     <w:compatSetting w:name="enableOpenTypeFeatures" w:uri="http://schemas.microsoft.com/office/word" w:val="1"/>
     <w:compatSetting w:name="doNotFlipMirrorIndents" w:uri="http://schemas.microsoft.com/office/word" w:val="1"/>
-    <w:compatSetting w:name="useWord2013TrackBottomHyphenation" w:uri="http://schemas.microsoft.com/office/word" w:val="1"/>
   </w:compat>
   <w:rsids>
     <w:rsidRoot w:val="00480F7C"/>
@@ -8157,6 +8090,8 @@
     <w:rsid w:val="00AA54E9"/>
     <w:rsid w:val="00AD618B"/>
     <w:rsid w:val="00AF5430"/>
+    <w:rsid w:val="00BC4EA6"/>
+    <w:rsid w:val="00D6156A"/>
     <w:rsid w:val="00DF607B"/>
     <w:rsid w:val="00E0756D"/>
     <w:rsid w:val="00EA2B26"/>
@@ -8179,13 +8114,13 @@
   </m:mathPr>
   <w:themeFontLang w:val="es-AR"/>
   <w:clrSchemeMapping w:bg1="light1" w:t1="dark1" w:bg2="light2" w:t2="dark2" w:accent1="accent1" w:accent2="accent2" w:accent3="accent3" w:accent4="accent4" w:accent5="accent5" w:accent6="accent6" w:hyperlink="hyperlink" w:followedHyperlink="followedHyperlink"/>
-  <w:decimalSymbol w:val=","/>
-  <w:listSeparator w:val=";"/>
+  <w:decimalSymbol w:val="."/>
+  <w:listSeparator w:val=","/>
 </w:settings>
 </file>
 
 <file path=word/glossary/styles.xml><?xml version="1.0" encoding="utf-8"?>
-<w:styles xmlns:mc="http://schemas.openxmlformats.org/markup-compatibility/2006" xmlns:r="http://schemas.openxmlformats.org/officeDocument/2006/relationships" xmlns:w="http://schemas.openxmlformats.org/wordprocessingml/2006/main" xmlns:w14="http://schemas.microsoft.com/office/word/2010/wordml" xmlns:w15="http://schemas.microsoft.com/office/word/2012/wordml" xmlns:w16cex="http://schemas.microsoft.com/office/word/2018/wordml/cex" xmlns:w16cid="http://schemas.microsoft.com/office/word/2016/wordml/cid" xmlns:w16="http://schemas.microsoft.com/office/word/2018/wordml" xmlns:w16sdtdh="http://schemas.microsoft.com/office/word/2020/wordml/sdtdatahash" xmlns:w16se="http://schemas.microsoft.com/office/word/2015/wordml/symex" mc:Ignorable="w14 w15 w16se w16cid w16 w16cex w16sdtdh">
+<w:styles xmlns:mc="http://schemas.openxmlformats.org/markup-compatibility/2006" xmlns:r="http://schemas.openxmlformats.org/officeDocument/2006/relationships" xmlns:w="http://schemas.openxmlformats.org/wordprocessingml/2006/main" xmlns:w14="http://schemas.microsoft.com/office/word/2010/wordml" xmlns:w15="http://schemas.microsoft.com/office/word/2012/wordml" xmlns:w16se="http://schemas.microsoft.com/office/word/2015/wordml/symex" mc:Ignorable="w14 w15 w16se">
   <w:docDefaults>
     <w:rPrDefault>
       <w:rPr>
@@ -8201,7 +8136,7 @@
       </w:pPr>
     </w:pPrDefault>
   </w:docDefaults>
-  <w:latentStyles w:defLockedState="0" w:defUIPriority="99" w:defSemiHidden="0" w:defUnhideWhenUsed="0" w:defQFormat="0" w:count="376">
+  <w:latentStyles w:defLockedState="0" w:defUIPriority="99" w:defSemiHidden="0" w:defUnhideWhenUsed="0" w:defQFormat="0" w:count="371">
     <w:lsdException w:name="Normal" w:uiPriority="0" w:qFormat="1"/>
     <w:lsdException w:name="heading 1" w:uiPriority="9" w:qFormat="1"/>
     <w:lsdException w:name="heading 2" w:semiHidden="1" w:uiPriority="9" w:unhideWhenUsed="1" w:qFormat="1"/>
@@ -8307,6 +8242,7 @@
     <w:lsdException w:name="HTML Sample" w:semiHidden="1" w:unhideWhenUsed="1"/>
     <w:lsdException w:name="HTML Typewriter" w:semiHidden="1" w:unhideWhenUsed="1"/>
     <w:lsdException w:name="HTML Variable" w:semiHidden="1" w:unhideWhenUsed="1"/>
+    <w:lsdException w:name="Normal Table" w:semiHidden="1" w:unhideWhenUsed="1"/>
     <w:lsdException w:name="annotation subject" w:semiHidden="1" w:unhideWhenUsed="1"/>
     <w:lsdException w:name="No List" w:semiHidden="1" w:unhideWhenUsed="1"/>
     <w:lsdException w:name="Outline List 1" w:semiHidden="1" w:unhideWhenUsed="1"/>
@@ -8349,8 +8285,11 @@
     <w:lsdException w:name="Table Contemporary" w:semiHidden="1" w:unhideWhenUsed="1"/>
     <w:lsdException w:name="Table Elegant" w:semiHidden="1" w:unhideWhenUsed="1"/>
     <w:lsdException w:name="Table Professional" w:semiHidden="1" w:unhideWhenUsed="1"/>
+    <w:lsdException w:name="Table Subtle 1" w:semiHidden="1" w:unhideWhenUsed="1"/>
     <w:lsdException w:name="Table Subtle 2" w:semiHidden="1" w:unhideWhenUsed="1"/>
     <w:lsdException w:name="Table Web 1" w:semiHidden="1" w:unhideWhenUsed="1"/>
+    <w:lsdException w:name="Table Web 2" w:semiHidden="1" w:unhideWhenUsed="1"/>
+    <w:lsdException w:name="Table Web 3" w:semiHidden="1" w:unhideWhenUsed="1"/>
     <w:lsdException w:name="Balloon Text" w:semiHidden="1" w:unhideWhenUsed="1"/>
     <w:lsdException w:name="Table Grid" w:uiPriority="59"/>
     <w:lsdException w:name="Table Theme" w:semiHidden="1" w:unhideWhenUsed="1"/>
@@ -8569,11 +8508,6 @@
     <w:lsdException w:name="List Table 5 Dark Accent 6" w:uiPriority="50"/>
     <w:lsdException w:name="List Table 6 Colorful Accent 6" w:uiPriority="51"/>
     <w:lsdException w:name="List Table 7 Colorful Accent 6" w:uiPriority="52"/>
-    <w:lsdException w:name="Mention" w:semiHidden="1" w:unhideWhenUsed="1"/>
-    <w:lsdException w:name="Smart Hyperlink" w:semiHidden="1" w:unhideWhenUsed="1"/>
-    <w:lsdException w:name="Hashtag" w:semiHidden="1" w:unhideWhenUsed="1"/>
-    <w:lsdException w:name="Unresolved Mention" w:semiHidden="1" w:unhideWhenUsed="1"/>
-    <w:lsdException w:name="Smart Link" w:semiHidden="1" w:unhideWhenUsed="1"/>
   </w:latentStyles>
   <w:style w:type="paragraph" w:default="1" w:styleId="Normal">
     <w:name w:val="Normal"/>
@@ -8632,7 +8566,7 @@
 </file>
 
 <file path=word/glossary/webSettings.xml><?xml version="1.0" encoding="utf-8"?>
-<w:webSettings xmlns:mc="http://schemas.openxmlformats.org/markup-compatibility/2006" xmlns:r="http://schemas.openxmlformats.org/officeDocument/2006/relationships" xmlns:w="http://schemas.openxmlformats.org/wordprocessingml/2006/main" xmlns:w14="http://schemas.microsoft.com/office/word/2010/wordml" xmlns:w15="http://schemas.microsoft.com/office/word/2012/wordml" xmlns:w16cex="http://schemas.microsoft.com/office/word/2018/wordml/cex" xmlns:w16cid="http://schemas.microsoft.com/office/word/2016/wordml/cid" xmlns:w16="http://schemas.microsoft.com/office/word/2018/wordml" xmlns:w16sdtdh="http://schemas.microsoft.com/office/word/2020/wordml/sdtdatahash" xmlns:w16se="http://schemas.microsoft.com/office/word/2015/wordml/symex" mc:Ignorable="w14 w15 w16se w16cid w16 w16cex w16sdtdh">
+<w:webSettings xmlns:mc="http://schemas.openxmlformats.org/markup-compatibility/2006" xmlns:r="http://schemas.openxmlformats.org/officeDocument/2006/relationships" xmlns:w="http://schemas.openxmlformats.org/wordprocessingml/2006/main" xmlns:w14="http://schemas.microsoft.com/office/word/2010/wordml" xmlns:w15="http://schemas.microsoft.com/office/word/2012/wordml" xmlns:w16se="http://schemas.microsoft.com/office/word/2015/wordml/symex" mc:Ignorable="w14 w15 w16se">
   <w:optimizeForBrowser/>
   <w:allowPNG/>
 </w:webSettings>

</xml_diff>